<commit_message>
Add exploratory analysis and text to report
</commit_message>
<xml_diff>
--- a/products/report.docx
+++ b/products/report.docx
@@ -1,6 +1,6 @@
 
 <file path=word/document.xml><?xml version="1.0" encoding="utf-8"?>
-<w:document xmlns:w="http://schemas.openxmlformats.org/wordprocessingml/2006/main" xmlns:m="http://schemas.openxmlformats.org/officeDocument/2006/math" xmlns:w14="http://schemas.microsoft.com/office/word/2010/wordml" xmlns:r="http://schemas.openxmlformats.org/officeDocument/2006/relationships" xmlns:wp="http://schemas.openxmlformats.org/drawingml/2006/wordprocessingDrawing" xmlns:a="http://schemas.openxmlformats.org/drawingml/2006/main" xmlns:wp14="http://schemas.microsoft.com/office/word/2010/wordprocessingDrawing" xmlns:w15="http://schemas.microsoft.com/office/word/2012/wordml" xmlns:mc="http://schemas.openxmlformats.org/markup-compatibility/2006" xmlns:a14="http://schemas.microsoft.com/office/drawing/2010/main" xmlns:sl="http://schemas.openxmlformats.org/schemaLibrary/2006/main" xmlns:wne="http://schemas.microsoft.com/office/word/2006/wordml" xmlns:c="http://schemas.openxmlformats.org/drawingml/2006/chart" xmlns:cdr="http://schemas.openxmlformats.org/drawingml/2006/chartDrawing" xmlns:c14="http://schemas.microsoft.com/office/drawing/2007/8/2/chart" xmlns:dgm="http://schemas.openxmlformats.org/drawingml/2006/diagram" xmlns:pic="http://schemas.openxmlformats.org/drawingml/2006/picture" xmlns:xdr="http://schemas.openxmlformats.org/drawingml/2006/spreadsheetDrawing" xmlns:dsp="http://schemas.microsoft.com/office/drawing/2008/diagram" xmlns:xvml="urn:schemas-microsoft-com:office:excel" xmlns:o="urn:schemas-microsoft-com:office:office" xmlns:v="urn:schemas-microsoft-com:vml" xmlns:w10="urn:schemas-microsoft-com:office:word" xmlns:pvml="urn:schemas-microsoft-com:office:powerpoint" xmlns:cppr="http://schemas.microsoft.com/office/2006/coverPageProps" xmlns:odx="http://opendope.org/xpaths" xmlns:odc="http://opendope.org/conditions" xmlns:odq="http://opendope.org/questions" xmlns:oda="http://opendope.org/answers" xmlns:odi="http://opendope.org/components" xmlns:odgm="http://opendope.org/SmartArt/DataHierarchy" xmlns:b="http://schemas.openxmlformats.org/officeDocument/2006/bibliography" xmlns:msink="http://schemas.microsoft.com/ink/2010/main" xmlns:cdr14="http://schemas.microsoft.com/office/drawing/2010/chartDrawing" xmlns:c15="http://schemas.microsoft.com/office/drawing/2012/chart" xmlns:cs="http://schemas.microsoft.com/office/drawing/2012/chartStyle" xmlns:ns38="http://www.w3.org/1998/Math/MathML" xmlns:ns39="http://www.w3.org/2003/InkML" xmlns:a13cmd="http://schemas.microsoft.com/office/drawing/2013/main/command" xmlns:cx="http://schemas.microsoft.com/office/drawing/2014/chartex" xmlns:c16="http://schemas.microsoft.com/office/drawing/2014/chart" xmlns:dgm1611="http://schemas.microsoft.com/office/drawing/2016/11/diagram" xmlns:c173="http://schemas.microsoft.com/office/drawing/2017/03/chart" xmlns:am3d="http://schemas.microsoft.com/office/drawing/2017/model3d" xmlns:an18="http://schemas.microsoft.com/office/drawing/2018/animation" xmlns:anam3d="http://schemas.microsoft.com/office/drawing/2018/animation/model3d" xmlns:iact="http://schemas.microsoft.com/office/powerpoint/2014/inkAction" xmlns:thm15="http://schemas.microsoft.com/office/thememl/2012/main" xmlns:wps="http://schemas.microsoft.com/office/word/2010/wordprocessingShape" xmlns:wpc="http://schemas.microsoft.com/office/word/2010/wordprocessingCanvas" xmlns:wpg="http://schemas.microsoft.com/office/word/2010/wordprocessingGroup" xmlns:w16se="http://schemas.microsoft.com/office/word/2015/wordml/symex" xmlns:w16cid="http://schemas.microsoft.com/office/word/2016/wordml/cid" xmlns:wetp="http://schemas.microsoft.com/office/webextensions/taskpanes/2010/11" xmlns:we="http://schemas.microsoft.com/office/webextensions/webextension/2010/11" xmlns:comp="http://schemas.openxmlformats.org/drawingml/2006/compatibility" xmlns:lc="http://schemas.openxmlformats.org/drawingml/2006/lockedCanvas" xmlns:dgm14="http://schemas.microsoft.com/office/drawing/2010/diagram" xmlns:a15="http://schemas.microsoft.com/office/drawing/2012/main" xmlns:pic14="http://schemas.microsoft.com/office/drawing/2010/picture" xmlns:c16ac="http://schemas.microsoft.com/office/drawing/2014/chart/ac" xmlns:a16="http://schemas.microsoft.com/office/drawing/2014/main" xmlns:a1611="http://schemas.microsoft.com/office/drawing/2016/11/main" xmlns:dgm1612="http://schemas.microsoft.com/office/drawing/2016/12/diagram" xmlns:a16svg="http://schemas.microsoft.com/office/drawing/2016/SVG/main" xmlns:adec="http://schemas.microsoft.com/office/drawing/2017/decorative" xmlns:a18hc="http://schemas.microsoft.com/office/drawing/2018/hyperlinkcolor" xmlns:wp15="http://schemas.microsoft.com/office/word/2012/wordprocessingDrawing">
+<w:document xmlns:w="http://schemas.openxmlformats.org/wordprocessingml/2006/main" xmlns:r="http://schemas.openxmlformats.org/officeDocument/2006/relationships" xmlns:w14="http://schemas.microsoft.com/office/word/2010/wordml" xmlns:wp="http://schemas.openxmlformats.org/drawingml/2006/wordprocessingDrawing" xmlns:a="http://schemas.openxmlformats.org/drawingml/2006/main" xmlns:wp14="http://schemas.microsoft.com/office/word/2010/wordprocessingDrawing" xmlns:m="http://schemas.openxmlformats.org/officeDocument/2006/math" xmlns:w15="http://schemas.microsoft.com/office/word/2012/wordml" xmlns:mc="http://schemas.openxmlformats.org/markup-compatibility/2006" xmlns:a14="http://schemas.microsoft.com/office/drawing/2010/main" xmlns:sl="http://schemas.openxmlformats.org/schemaLibrary/2006/main" xmlns:wne="http://schemas.microsoft.com/office/word/2006/wordml" xmlns:c="http://schemas.openxmlformats.org/drawingml/2006/chart" xmlns:cdr="http://schemas.openxmlformats.org/drawingml/2006/chartDrawing" xmlns:c14="http://schemas.microsoft.com/office/drawing/2007/8/2/chart" xmlns:dgm="http://schemas.openxmlformats.org/drawingml/2006/diagram" xmlns:pic="http://schemas.openxmlformats.org/drawingml/2006/picture" xmlns:xdr="http://schemas.openxmlformats.org/drawingml/2006/spreadsheetDrawing" xmlns:dsp="http://schemas.microsoft.com/office/drawing/2008/diagram" xmlns:xvml="urn:schemas-microsoft-com:office:excel" xmlns:o="urn:schemas-microsoft-com:office:office" xmlns:v="urn:schemas-microsoft-com:vml" xmlns:w10="urn:schemas-microsoft-com:office:word" xmlns:pvml="urn:schemas-microsoft-com:office:powerpoint" xmlns:cppr="http://schemas.microsoft.com/office/2006/coverPageProps" xmlns:odx="http://opendope.org/xpaths" xmlns:odc="http://opendope.org/conditions" xmlns:odq="http://opendope.org/questions" xmlns:oda="http://opendope.org/answers" xmlns:odi="http://opendope.org/components" xmlns:odgm="http://opendope.org/SmartArt/DataHierarchy" xmlns:b="http://schemas.openxmlformats.org/officeDocument/2006/bibliography" xmlns:msink="http://schemas.microsoft.com/ink/2010/main" xmlns:cdr14="http://schemas.microsoft.com/office/drawing/2010/chartDrawing" xmlns:c15="http://schemas.microsoft.com/office/drawing/2012/chart" xmlns:cs="http://schemas.microsoft.com/office/drawing/2012/chartStyle" xmlns:ns38="http://www.w3.org/1998/Math/MathML" xmlns:ns39="http://www.w3.org/2003/InkML" xmlns:a13cmd="http://schemas.microsoft.com/office/drawing/2013/main/command" xmlns:cx="http://schemas.microsoft.com/office/drawing/2014/chartex" xmlns:c16="http://schemas.microsoft.com/office/drawing/2014/chart" xmlns:dgm1611="http://schemas.microsoft.com/office/drawing/2016/11/diagram" xmlns:c173="http://schemas.microsoft.com/office/drawing/2017/03/chart" xmlns:am3d="http://schemas.microsoft.com/office/drawing/2017/model3d" xmlns:an18="http://schemas.microsoft.com/office/drawing/2018/animation" xmlns:anam3d="http://schemas.microsoft.com/office/drawing/2018/animation/model3d" xmlns:iact="http://schemas.microsoft.com/office/powerpoint/2014/inkAction" xmlns:thm15="http://schemas.microsoft.com/office/thememl/2012/main" xmlns:wps="http://schemas.microsoft.com/office/word/2010/wordprocessingShape" xmlns:wpc="http://schemas.microsoft.com/office/word/2010/wordprocessingCanvas" xmlns:wpg="http://schemas.microsoft.com/office/word/2010/wordprocessingGroup" xmlns:w16se="http://schemas.microsoft.com/office/word/2015/wordml/symex" xmlns:w16cid="http://schemas.microsoft.com/office/word/2016/wordml/cid" xmlns:wetp="http://schemas.microsoft.com/office/webextensions/taskpanes/2010/11" xmlns:we="http://schemas.microsoft.com/office/webextensions/webextension/2010/11" xmlns:comp="http://schemas.openxmlformats.org/drawingml/2006/compatibility" xmlns:lc="http://schemas.openxmlformats.org/drawingml/2006/lockedCanvas" xmlns:dgm14="http://schemas.microsoft.com/office/drawing/2010/diagram" xmlns:a15="http://schemas.microsoft.com/office/drawing/2012/main" xmlns:pic14="http://schemas.microsoft.com/office/drawing/2010/picture" xmlns:c16ac="http://schemas.microsoft.com/office/drawing/2014/chart/ac" xmlns:a16="http://schemas.microsoft.com/office/drawing/2014/main" xmlns:a1611="http://schemas.microsoft.com/office/drawing/2016/11/main" xmlns:dgm1612="http://schemas.microsoft.com/office/drawing/2016/12/diagram" xmlns:a16svg="http://schemas.microsoft.com/office/drawing/2016/SVG/main" xmlns:adec="http://schemas.microsoft.com/office/drawing/2017/decorative" xmlns:a18hc="http://schemas.microsoft.com/office/drawing/2018/hyperlinkcolor" xmlns:wp15="http://schemas.microsoft.com/office/word/2012/wordprocessingDrawing">
   <w:body>
     <w:p>
       <w:pPr>
@@ -30,7 +30,7 @@
         <w:t xml:space="preserve">(</w:t>
       </w:r>
       <w:r>
-        <w:t xml:space="preserve">21 Aug 2024</w:t>
+        <w:t xml:space="preserve">23 Aug 2024</w:t>
       </w:r>
       <w:r>
         <w:t xml:space="preserve">)</w:t>
@@ -47,7 +47,7 @@
         <w:t xml:space="preserve">Generated using git revision: </w:t>
       </w:r>
       <w:r>
-        <w:t xml:space="preserve">8cc6731</w:t>
+        <w:t xml:space="preserve">7f6e790</w:t>
       </w:r>
     </w:p>
     <w:p>
@@ -97,7 +97,34 @@
         <w:t/>
       </w:r>
       <w:r>
-        <w:t xml:space="preserve">TODO: Write methods text.</w:t>
+        <w:t xml:space="preserve">We performed a prespecified exploratory analysis to identify time-varying covariates that </w:t>
+      </w:r>
+      <w:r>
+        <w:t xml:space="preserve">may be associated with the primary outcome and assess the sensitivity of the treatment </w:t>
+      </w:r>
+      <w:r>
+        <w:t xml:space="preserve">effect estimates to these covariates. We used partialing-out lasso Poisson regression (Stata's </w:t>
+      </w:r>
+      <w:r>
+        <w:t xml:space="preserve">xpopoisson command) with the lasso penalty chosen using 10-fold cross-validation to </w:t>
+      </w:r>
+      <w:r>
+        <w:t xml:space="preserve">select among the following covariates: indoor relative humidity; the school's existing ventilation </w:t>
+      </w:r>
+      <w:r>
+        <w:t xml:space="preserve">system setting (low or high); weekday; baseline morning PM2.5 (modelled on the log scale); </w:t>
+      </w:r>
+      <w:r>
+        <w:t xml:space="preserve">number of students attending class; and mean outdoor temperature. The model would not converge </w:t>
+      </w:r>
+      <w:r>
+        <w:t xml:space="preserve">when we attempted to account for undefined lagged PM2.5 values, or if indoor temperature was </w:t>
+      </w:r>
+      <w:r>
+        <w:t xml:space="preserve">included. We could not include indoor CO2 or sound level because a large number of values were </w:t>
+      </w:r>
+      <w:r>
+        <w:t xml:space="preserve">missing for these variables.</w:t>
       </w:r>
     </w:p>
     <w:p>
@@ -1235,13 +1262,78 @@
     </w:p>
     <w:p>
       <w:pPr>
+        <w:pStyle w:val="Heading2"/>
+      </w:pPr>
+      <w:r>
+        <w:t/>
+      </w:r>
+      <w:r>
+        <w:t xml:space="preserve"/>
+      </w:r>
+      <w:r>
+        <w:t xml:space="preserve">Exploratory time-varying covariate adjusted analysis</w:t>
+      </w:r>
+    </w:p>
+    <w:p>
+      <w:pPr>
         <w:jc w:val="both"/>
       </w:pPr>
       <w:r>
         <w:t/>
       </w:r>
       <w:r>
+        <w:t xml:space="preserve">The time-varying covariates selected by lasso were indoor relative humidity, weekday, baseline morning PM2.5, </w:t>
+      </w:r>
+      <w:r>
+        <w:t xml:space="preserve">and the school's existing ventilation system setting.</w:t>
+      </w:r>
+    </w:p>
+    <w:p>
+      <w:pPr>
+        <w:jc w:val="both"/>
+      </w:pPr>
+      <w:r>
+        <w:t/>
+      </w:r>
+      <w:r>
         <w:t xml:space="preserve">TODO: Add results.</w:t>
+      </w:r>
+    </w:p>
+    <w:p>
+      <w:pPr>
+        <w:pStyle w:val="Heading1"/>
+      </w:pPr>
+      <w:r>
+        <w:t/>
+      </w:r>
+      <w:r>
+        <w:t xml:space="preserve"/>
+      </w:r>
+      <w:r>
+        <w:t xml:space="preserve">Discussion</w:t>
+      </w:r>
+    </w:p>
+    <w:p>
+      <w:pPr>
+        <w:jc w:val="both"/>
+      </w:pPr>
+      <w:r>
+        <w:t/>
+      </w:r>
+      <w:r>
+        <w:t xml:space="preserve">The results of the prespecified exploratory analysis should be interpreted cautiously because we </w:t>
+      </w:r>
+      <w:r>
+        <w:t xml:space="preserve">were unable to account for undefined lags and could not include all time-varying covariates. </w:t>
+      </w:r>
+      <w:r>
+        <w:t xml:space="preserve">Further, it was not possible to use a negative binomial model for this analysis, as was selected </w:t>
+      </w:r>
+      <w:r>
+        <w:t xml:space="preserve">over the Poisson model on the basis of AIC in the main analyses, because Stata does not currently </w:t>
+      </w:r>
+      <w:r>
+        <w:t xml:space="preserve">provide xpopoisson-like commands for negative binomial models.</w:t>
       </w:r>
     </w:p>
     <w:p>
@@ -1328,7 +1420,7 @@
 </file>
 
 <file path=word/styles.xml><?xml version="1.0" encoding="utf-8"?>
-<w:styles xmlns:w="http://schemas.openxmlformats.org/wordprocessingml/2006/main" xmlns:m="http://schemas.openxmlformats.org/officeDocument/2006/math" xmlns:w14="http://schemas.microsoft.com/office/word/2010/wordml" xmlns:r="http://schemas.openxmlformats.org/officeDocument/2006/relationships" xmlns:wp="http://schemas.openxmlformats.org/drawingml/2006/wordprocessingDrawing" xmlns:a="http://schemas.openxmlformats.org/drawingml/2006/main" xmlns:wp14="http://schemas.microsoft.com/office/word/2010/wordprocessingDrawing" xmlns:w15="http://schemas.microsoft.com/office/word/2012/wordml" xmlns:mc="http://schemas.openxmlformats.org/markup-compatibility/2006" xmlns:a14="http://schemas.microsoft.com/office/drawing/2010/main" xmlns:sl="http://schemas.openxmlformats.org/schemaLibrary/2006/main" xmlns:wne="http://schemas.microsoft.com/office/word/2006/wordml" xmlns:c="http://schemas.openxmlformats.org/drawingml/2006/chart" xmlns:cdr="http://schemas.openxmlformats.org/drawingml/2006/chartDrawing" xmlns:c14="http://schemas.microsoft.com/office/drawing/2007/8/2/chart" xmlns:dgm="http://schemas.openxmlformats.org/drawingml/2006/diagram" xmlns:pic="http://schemas.openxmlformats.org/drawingml/2006/picture" xmlns:xdr="http://schemas.openxmlformats.org/drawingml/2006/spreadsheetDrawing" xmlns:dsp="http://schemas.microsoft.com/office/drawing/2008/diagram" xmlns:xvml="urn:schemas-microsoft-com:office:excel" xmlns:o="urn:schemas-microsoft-com:office:office" xmlns:v="urn:schemas-microsoft-com:vml" xmlns:w10="urn:schemas-microsoft-com:office:word" xmlns:pvml="urn:schemas-microsoft-com:office:powerpoint" xmlns:cppr="http://schemas.microsoft.com/office/2006/coverPageProps" xmlns:odx="http://opendope.org/xpaths" xmlns:odc="http://opendope.org/conditions" xmlns:odq="http://opendope.org/questions" xmlns:oda="http://opendope.org/answers" xmlns:odi="http://opendope.org/components" xmlns:odgm="http://opendope.org/SmartArt/DataHierarchy" xmlns:b="http://schemas.openxmlformats.org/officeDocument/2006/bibliography" xmlns:msink="http://schemas.microsoft.com/ink/2010/main" xmlns:cdr14="http://schemas.microsoft.com/office/drawing/2010/chartDrawing" xmlns:c15="http://schemas.microsoft.com/office/drawing/2012/chart" xmlns:cs="http://schemas.microsoft.com/office/drawing/2012/chartStyle" xmlns:ns38="http://www.w3.org/1998/Math/MathML" xmlns:ns39="http://www.w3.org/2003/InkML" xmlns:a13cmd="http://schemas.microsoft.com/office/drawing/2013/main/command" xmlns:cx="http://schemas.microsoft.com/office/drawing/2014/chartex" xmlns:c16="http://schemas.microsoft.com/office/drawing/2014/chart" xmlns:dgm1611="http://schemas.microsoft.com/office/drawing/2016/11/diagram" xmlns:c173="http://schemas.microsoft.com/office/drawing/2017/03/chart" xmlns:am3d="http://schemas.microsoft.com/office/drawing/2017/model3d" xmlns:an18="http://schemas.microsoft.com/office/drawing/2018/animation" xmlns:anam3d="http://schemas.microsoft.com/office/drawing/2018/animation/model3d" xmlns:iact="http://schemas.microsoft.com/office/powerpoint/2014/inkAction" xmlns:thm15="http://schemas.microsoft.com/office/thememl/2012/main" xmlns:wps="http://schemas.microsoft.com/office/word/2010/wordprocessingShape" xmlns:wpc="http://schemas.microsoft.com/office/word/2010/wordprocessingCanvas" xmlns:wpg="http://schemas.microsoft.com/office/word/2010/wordprocessingGroup" xmlns:w16se="http://schemas.microsoft.com/office/word/2015/wordml/symex" xmlns:w16cid="http://schemas.microsoft.com/office/word/2016/wordml/cid" xmlns:wetp="http://schemas.microsoft.com/office/webextensions/taskpanes/2010/11" xmlns:we="http://schemas.microsoft.com/office/webextensions/webextension/2010/11" xmlns:comp="http://schemas.openxmlformats.org/drawingml/2006/compatibility" xmlns:lc="http://schemas.openxmlformats.org/drawingml/2006/lockedCanvas" xmlns:dgm14="http://schemas.microsoft.com/office/drawing/2010/diagram" xmlns:a15="http://schemas.microsoft.com/office/drawing/2012/main" xmlns:pic14="http://schemas.microsoft.com/office/drawing/2010/picture" xmlns:c16ac="http://schemas.microsoft.com/office/drawing/2014/chart/ac" xmlns:a16="http://schemas.microsoft.com/office/drawing/2014/main" xmlns:a1611="http://schemas.microsoft.com/office/drawing/2016/11/main" xmlns:dgm1612="http://schemas.microsoft.com/office/drawing/2016/12/diagram" xmlns:a16svg="http://schemas.microsoft.com/office/drawing/2016/SVG/main" xmlns:adec="http://schemas.microsoft.com/office/drawing/2017/decorative" xmlns:a18hc="http://schemas.microsoft.com/office/drawing/2018/hyperlinkcolor" xmlns:wp15="http://schemas.microsoft.com/office/word/2012/wordprocessingDrawing">
+<w:styles xmlns:w="http://schemas.openxmlformats.org/wordprocessingml/2006/main" xmlns:r="http://schemas.openxmlformats.org/officeDocument/2006/relationships" xmlns:w14="http://schemas.microsoft.com/office/word/2010/wordml" xmlns:wp="http://schemas.openxmlformats.org/drawingml/2006/wordprocessingDrawing" xmlns:a="http://schemas.openxmlformats.org/drawingml/2006/main" xmlns:wp14="http://schemas.microsoft.com/office/word/2010/wordprocessingDrawing" xmlns:m="http://schemas.openxmlformats.org/officeDocument/2006/math" xmlns:w15="http://schemas.microsoft.com/office/word/2012/wordml" xmlns:mc="http://schemas.openxmlformats.org/markup-compatibility/2006" xmlns:a14="http://schemas.microsoft.com/office/drawing/2010/main" xmlns:sl="http://schemas.openxmlformats.org/schemaLibrary/2006/main" xmlns:wne="http://schemas.microsoft.com/office/word/2006/wordml" xmlns:c="http://schemas.openxmlformats.org/drawingml/2006/chart" xmlns:cdr="http://schemas.openxmlformats.org/drawingml/2006/chartDrawing" xmlns:c14="http://schemas.microsoft.com/office/drawing/2007/8/2/chart" xmlns:dgm="http://schemas.openxmlformats.org/drawingml/2006/diagram" xmlns:pic="http://schemas.openxmlformats.org/drawingml/2006/picture" xmlns:xdr="http://schemas.openxmlformats.org/drawingml/2006/spreadsheetDrawing" xmlns:dsp="http://schemas.microsoft.com/office/drawing/2008/diagram" xmlns:xvml="urn:schemas-microsoft-com:office:excel" xmlns:o="urn:schemas-microsoft-com:office:office" xmlns:v="urn:schemas-microsoft-com:vml" xmlns:w10="urn:schemas-microsoft-com:office:word" xmlns:pvml="urn:schemas-microsoft-com:office:powerpoint" xmlns:cppr="http://schemas.microsoft.com/office/2006/coverPageProps" xmlns:odx="http://opendope.org/xpaths" xmlns:odc="http://opendope.org/conditions" xmlns:odq="http://opendope.org/questions" xmlns:oda="http://opendope.org/answers" xmlns:odi="http://opendope.org/components" xmlns:odgm="http://opendope.org/SmartArt/DataHierarchy" xmlns:b="http://schemas.openxmlformats.org/officeDocument/2006/bibliography" xmlns:msink="http://schemas.microsoft.com/ink/2010/main" xmlns:cdr14="http://schemas.microsoft.com/office/drawing/2010/chartDrawing" xmlns:c15="http://schemas.microsoft.com/office/drawing/2012/chart" xmlns:cs="http://schemas.microsoft.com/office/drawing/2012/chartStyle" xmlns:ns38="http://www.w3.org/1998/Math/MathML" xmlns:ns39="http://www.w3.org/2003/InkML" xmlns:a13cmd="http://schemas.microsoft.com/office/drawing/2013/main/command" xmlns:cx="http://schemas.microsoft.com/office/drawing/2014/chartex" xmlns:c16="http://schemas.microsoft.com/office/drawing/2014/chart" xmlns:dgm1611="http://schemas.microsoft.com/office/drawing/2016/11/diagram" xmlns:c173="http://schemas.microsoft.com/office/drawing/2017/03/chart" xmlns:am3d="http://schemas.microsoft.com/office/drawing/2017/model3d" xmlns:an18="http://schemas.microsoft.com/office/drawing/2018/animation" xmlns:anam3d="http://schemas.microsoft.com/office/drawing/2018/animation/model3d" xmlns:iact="http://schemas.microsoft.com/office/powerpoint/2014/inkAction" xmlns:thm15="http://schemas.microsoft.com/office/thememl/2012/main" xmlns:wps="http://schemas.microsoft.com/office/word/2010/wordprocessingShape" xmlns:wpc="http://schemas.microsoft.com/office/word/2010/wordprocessingCanvas" xmlns:wpg="http://schemas.microsoft.com/office/word/2010/wordprocessingGroup" xmlns:w16se="http://schemas.microsoft.com/office/word/2015/wordml/symex" xmlns:w16cid="http://schemas.microsoft.com/office/word/2016/wordml/cid" xmlns:wetp="http://schemas.microsoft.com/office/webextensions/taskpanes/2010/11" xmlns:we="http://schemas.microsoft.com/office/webextensions/webextension/2010/11" xmlns:comp="http://schemas.openxmlformats.org/drawingml/2006/compatibility" xmlns:lc="http://schemas.openxmlformats.org/drawingml/2006/lockedCanvas" xmlns:dgm14="http://schemas.microsoft.com/office/drawing/2010/diagram" xmlns:a15="http://schemas.microsoft.com/office/drawing/2012/main" xmlns:pic14="http://schemas.microsoft.com/office/drawing/2010/picture" xmlns:c16ac="http://schemas.microsoft.com/office/drawing/2014/chart/ac" xmlns:a16="http://schemas.microsoft.com/office/drawing/2014/main" xmlns:a1611="http://schemas.microsoft.com/office/drawing/2016/11/main" xmlns:dgm1612="http://schemas.microsoft.com/office/drawing/2016/12/diagram" xmlns:a16svg="http://schemas.microsoft.com/office/drawing/2016/SVG/main" xmlns:adec="http://schemas.microsoft.com/office/drawing/2017/decorative" xmlns:a18hc="http://schemas.microsoft.com/office/drawing/2018/hyperlinkcolor" xmlns:wp15="http://schemas.microsoft.com/office/word/2012/wordprocessingDrawing">
   <w:docDefaults>
     <w:rPrDefault>
       <w:rPr>

</xml_diff>

<commit_message>
Add exploratory analysis and text to report (#3)
</commit_message>
<xml_diff>
--- a/products/report.docx
+++ b/products/report.docx
@@ -1,6 +1,6 @@
 
 <file path=word/document.xml><?xml version="1.0" encoding="utf-8"?>
-<w:document xmlns:w="http://schemas.openxmlformats.org/wordprocessingml/2006/main" xmlns:m="http://schemas.openxmlformats.org/officeDocument/2006/math" xmlns:w14="http://schemas.microsoft.com/office/word/2010/wordml" xmlns:r="http://schemas.openxmlformats.org/officeDocument/2006/relationships" xmlns:wp="http://schemas.openxmlformats.org/drawingml/2006/wordprocessingDrawing" xmlns:a="http://schemas.openxmlformats.org/drawingml/2006/main" xmlns:wp14="http://schemas.microsoft.com/office/word/2010/wordprocessingDrawing" xmlns:w15="http://schemas.microsoft.com/office/word/2012/wordml" xmlns:mc="http://schemas.openxmlformats.org/markup-compatibility/2006" xmlns:a14="http://schemas.microsoft.com/office/drawing/2010/main" xmlns:sl="http://schemas.openxmlformats.org/schemaLibrary/2006/main" xmlns:wne="http://schemas.microsoft.com/office/word/2006/wordml" xmlns:c="http://schemas.openxmlformats.org/drawingml/2006/chart" xmlns:cdr="http://schemas.openxmlformats.org/drawingml/2006/chartDrawing" xmlns:c14="http://schemas.microsoft.com/office/drawing/2007/8/2/chart" xmlns:dgm="http://schemas.openxmlformats.org/drawingml/2006/diagram" xmlns:pic="http://schemas.openxmlformats.org/drawingml/2006/picture" xmlns:xdr="http://schemas.openxmlformats.org/drawingml/2006/spreadsheetDrawing" xmlns:dsp="http://schemas.microsoft.com/office/drawing/2008/diagram" xmlns:xvml="urn:schemas-microsoft-com:office:excel" xmlns:o="urn:schemas-microsoft-com:office:office" xmlns:v="urn:schemas-microsoft-com:vml" xmlns:w10="urn:schemas-microsoft-com:office:word" xmlns:pvml="urn:schemas-microsoft-com:office:powerpoint" xmlns:cppr="http://schemas.microsoft.com/office/2006/coverPageProps" xmlns:odx="http://opendope.org/xpaths" xmlns:odc="http://opendope.org/conditions" xmlns:odq="http://opendope.org/questions" xmlns:oda="http://opendope.org/answers" xmlns:odi="http://opendope.org/components" xmlns:odgm="http://opendope.org/SmartArt/DataHierarchy" xmlns:b="http://schemas.openxmlformats.org/officeDocument/2006/bibliography" xmlns:msink="http://schemas.microsoft.com/ink/2010/main" xmlns:cdr14="http://schemas.microsoft.com/office/drawing/2010/chartDrawing" xmlns:c15="http://schemas.microsoft.com/office/drawing/2012/chart" xmlns:cs="http://schemas.microsoft.com/office/drawing/2012/chartStyle" xmlns:ns38="http://www.w3.org/1998/Math/MathML" xmlns:ns39="http://www.w3.org/2003/InkML" xmlns:a13cmd="http://schemas.microsoft.com/office/drawing/2013/main/command" xmlns:cx="http://schemas.microsoft.com/office/drawing/2014/chartex" xmlns:c16="http://schemas.microsoft.com/office/drawing/2014/chart" xmlns:dgm1611="http://schemas.microsoft.com/office/drawing/2016/11/diagram" xmlns:c173="http://schemas.microsoft.com/office/drawing/2017/03/chart" xmlns:am3d="http://schemas.microsoft.com/office/drawing/2017/model3d" xmlns:an18="http://schemas.microsoft.com/office/drawing/2018/animation" xmlns:anam3d="http://schemas.microsoft.com/office/drawing/2018/animation/model3d" xmlns:iact="http://schemas.microsoft.com/office/powerpoint/2014/inkAction" xmlns:thm15="http://schemas.microsoft.com/office/thememl/2012/main" xmlns:wps="http://schemas.microsoft.com/office/word/2010/wordprocessingShape" xmlns:wpc="http://schemas.microsoft.com/office/word/2010/wordprocessingCanvas" xmlns:wpg="http://schemas.microsoft.com/office/word/2010/wordprocessingGroup" xmlns:w16se="http://schemas.microsoft.com/office/word/2015/wordml/symex" xmlns:w16cid="http://schemas.microsoft.com/office/word/2016/wordml/cid" xmlns:wetp="http://schemas.microsoft.com/office/webextensions/taskpanes/2010/11" xmlns:we="http://schemas.microsoft.com/office/webextensions/webextension/2010/11" xmlns:comp="http://schemas.openxmlformats.org/drawingml/2006/compatibility" xmlns:lc="http://schemas.openxmlformats.org/drawingml/2006/lockedCanvas" xmlns:dgm14="http://schemas.microsoft.com/office/drawing/2010/diagram" xmlns:a15="http://schemas.microsoft.com/office/drawing/2012/main" xmlns:pic14="http://schemas.microsoft.com/office/drawing/2010/picture" xmlns:c16ac="http://schemas.microsoft.com/office/drawing/2014/chart/ac" xmlns:a16="http://schemas.microsoft.com/office/drawing/2014/main" xmlns:a1611="http://schemas.microsoft.com/office/drawing/2016/11/main" xmlns:dgm1612="http://schemas.microsoft.com/office/drawing/2016/12/diagram" xmlns:a16svg="http://schemas.microsoft.com/office/drawing/2016/SVG/main" xmlns:adec="http://schemas.microsoft.com/office/drawing/2017/decorative" xmlns:a18hc="http://schemas.microsoft.com/office/drawing/2018/hyperlinkcolor" xmlns:wp15="http://schemas.microsoft.com/office/word/2012/wordprocessingDrawing">
+<w:document xmlns:w="http://schemas.openxmlformats.org/wordprocessingml/2006/main" xmlns:r="http://schemas.openxmlformats.org/officeDocument/2006/relationships" xmlns:w14="http://schemas.microsoft.com/office/word/2010/wordml" xmlns:wp="http://schemas.openxmlformats.org/drawingml/2006/wordprocessingDrawing" xmlns:a="http://schemas.openxmlformats.org/drawingml/2006/main" xmlns:wp14="http://schemas.microsoft.com/office/word/2010/wordprocessingDrawing" xmlns:m="http://schemas.openxmlformats.org/officeDocument/2006/math" xmlns:w15="http://schemas.microsoft.com/office/word/2012/wordml" xmlns:mc="http://schemas.openxmlformats.org/markup-compatibility/2006" xmlns:a14="http://schemas.microsoft.com/office/drawing/2010/main" xmlns:sl="http://schemas.openxmlformats.org/schemaLibrary/2006/main" xmlns:wne="http://schemas.microsoft.com/office/word/2006/wordml" xmlns:c="http://schemas.openxmlformats.org/drawingml/2006/chart" xmlns:cdr="http://schemas.openxmlformats.org/drawingml/2006/chartDrawing" xmlns:c14="http://schemas.microsoft.com/office/drawing/2007/8/2/chart" xmlns:dgm="http://schemas.openxmlformats.org/drawingml/2006/diagram" xmlns:pic="http://schemas.openxmlformats.org/drawingml/2006/picture" xmlns:xdr="http://schemas.openxmlformats.org/drawingml/2006/spreadsheetDrawing" xmlns:dsp="http://schemas.microsoft.com/office/drawing/2008/diagram" xmlns:xvml="urn:schemas-microsoft-com:office:excel" xmlns:o="urn:schemas-microsoft-com:office:office" xmlns:v="urn:schemas-microsoft-com:vml" xmlns:w10="urn:schemas-microsoft-com:office:word" xmlns:pvml="urn:schemas-microsoft-com:office:powerpoint" xmlns:cppr="http://schemas.microsoft.com/office/2006/coverPageProps" xmlns:odx="http://opendope.org/xpaths" xmlns:odc="http://opendope.org/conditions" xmlns:odq="http://opendope.org/questions" xmlns:oda="http://opendope.org/answers" xmlns:odi="http://opendope.org/components" xmlns:odgm="http://opendope.org/SmartArt/DataHierarchy" xmlns:b="http://schemas.openxmlformats.org/officeDocument/2006/bibliography" xmlns:msink="http://schemas.microsoft.com/ink/2010/main" xmlns:cdr14="http://schemas.microsoft.com/office/drawing/2010/chartDrawing" xmlns:c15="http://schemas.microsoft.com/office/drawing/2012/chart" xmlns:cs="http://schemas.microsoft.com/office/drawing/2012/chartStyle" xmlns:ns38="http://www.w3.org/1998/Math/MathML" xmlns:ns39="http://www.w3.org/2003/InkML" xmlns:a13cmd="http://schemas.microsoft.com/office/drawing/2013/main/command" xmlns:cx="http://schemas.microsoft.com/office/drawing/2014/chartex" xmlns:c16="http://schemas.microsoft.com/office/drawing/2014/chart" xmlns:dgm1611="http://schemas.microsoft.com/office/drawing/2016/11/diagram" xmlns:c173="http://schemas.microsoft.com/office/drawing/2017/03/chart" xmlns:am3d="http://schemas.microsoft.com/office/drawing/2017/model3d" xmlns:an18="http://schemas.microsoft.com/office/drawing/2018/animation" xmlns:anam3d="http://schemas.microsoft.com/office/drawing/2018/animation/model3d" xmlns:iact="http://schemas.microsoft.com/office/powerpoint/2014/inkAction" xmlns:thm15="http://schemas.microsoft.com/office/thememl/2012/main" xmlns:wps="http://schemas.microsoft.com/office/word/2010/wordprocessingShape" xmlns:wpc="http://schemas.microsoft.com/office/word/2010/wordprocessingCanvas" xmlns:wpg="http://schemas.microsoft.com/office/word/2010/wordprocessingGroup" xmlns:w16se="http://schemas.microsoft.com/office/word/2015/wordml/symex" xmlns:w16cid="http://schemas.microsoft.com/office/word/2016/wordml/cid" xmlns:wetp="http://schemas.microsoft.com/office/webextensions/taskpanes/2010/11" xmlns:we="http://schemas.microsoft.com/office/webextensions/webextension/2010/11" xmlns:comp="http://schemas.openxmlformats.org/drawingml/2006/compatibility" xmlns:lc="http://schemas.openxmlformats.org/drawingml/2006/lockedCanvas" xmlns:dgm14="http://schemas.microsoft.com/office/drawing/2010/diagram" xmlns:a15="http://schemas.microsoft.com/office/drawing/2012/main" xmlns:pic14="http://schemas.microsoft.com/office/drawing/2010/picture" xmlns:c16ac="http://schemas.microsoft.com/office/drawing/2014/chart/ac" xmlns:a16="http://schemas.microsoft.com/office/drawing/2014/main" xmlns:a1611="http://schemas.microsoft.com/office/drawing/2016/11/main" xmlns:dgm1612="http://schemas.microsoft.com/office/drawing/2016/12/diagram" xmlns:a16svg="http://schemas.microsoft.com/office/drawing/2016/SVG/main" xmlns:adec="http://schemas.microsoft.com/office/drawing/2017/decorative" xmlns:a18hc="http://schemas.microsoft.com/office/drawing/2018/hyperlinkcolor" xmlns:wp15="http://schemas.microsoft.com/office/word/2012/wordprocessingDrawing">
   <w:body>
     <w:p>
       <w:pPr>
@@ -30,7 +30,7 @@
         <w:t xml:space="preserve">(</w:t>
       </w:r>
       <w:r>
-        <w:t xml:space="preserve">21 Aug 2024</w:t>
+        <w:t xml:space="preserve">23 Aug 2024</w:t>
       </w:r>
       <w:r>
         <w:t xml:space="preserve">)</w:t>
@@ -47,7 +47,7 @@
         <w:t xml:space="preserve">Generated using git revision: </w:t>
       </w:r>
       <w:r>
-        <w:t xml:space="preserve">8cc6731</w:t>
+        <w:t xml:space="preserve">7f6e790</w:t>
       </w:r>
     </w:p>
     <w:p>
@@ -97,7 +97,34 @@
         <w:t/>
       </w:r>
       <w:r>
-        <w:t xml:space="preserve">TODO: Write methods text.</w:t>
+        <w:t xml:space="preserve">We performed a prespecified exploratory analysis to identify time-varying covariates that </w:t>
+      </w:r>
+      <w:r>
+        <w:t xml:space="preserve">may be associated with the primary outcome and assess the sensitivity of the treatment </w:t>
+      </w:r>
+      <w:r>
+        <w:t xml:space="preserve">effect estimates to these covariates. We used partialing-out lasso Poisson regression (Stata's </w:t>
+      </w:r>
+      <w:r>
+        <w:t xml:space="preserve">xpopoisson command) with the lasso penalty chosen using 10-fold cross-validation to </w:t>
+      </w:r>
+      <w:r>
+        <w:t xml:space="preserve">select among the following covariates: indoor relative humidity; the school's existing ventilation </w:t>
+      </w:r>
+      <w:r>
+        <w:t xml:space="preserve">system setting (low or high); weekday; baseline morning PM2.5 (modelled on the log scale); </w:t>
+      </w:r>
+      <w:r>
+        <w:t xml:space="preserve">number of students attending class; and mean outdoor temperature. The model would not converge </w:t>
+      </w:r>
+      <w:r>
+        <w:t xml:space="preserve">when we attempted to account for undefined lagged PM2.5 values, or if indoor temperature was </w:t>
+      </w:r>
+      <w:r>
+        <w:t xml:space="preserve">included. We could not include indoor CO2 or sound level because a large number of values were </w:t>
+      </w:r>
+      <w:r>
+        <w:t xml:space="preserve">missing for these variables.</w:t>
       </w:r>
     </w:p>
     <w:p>
@@ -1235,13 +1262,78 @@
     </w:p>
     <w:p>
       <w:pPr>
+        <w:pStyle w:val="Heading2"/>
+      </w:pPr>
+      <w:r>
+        <w:t/>
+      </w:r>
+      <w:r>
+        <w:t xml:space="preserve"/>
+      </w:r>
+      <w:r>
+        <w:t xml:space="preserve">Exploratory time-varying covariate adjusted analysis</w:t>
+      </w:r>
+    </w:p>
+    <w:p>
+      <w:pPr>
         <w:jc w:val="both"/>
       </w:pPr>
       <w:r>
         <w:t/>
       </w:r>
       <w:r>
+        <w:t xml:space="preserve">The time-varying covariates selected by lasso were indoor relative humidity, weekday, baseline morning PM2.5, </w:t>
+      </w:r>
+      <w:r>
+        <w:t xml:space="preserve">and the school's existing ventilation system setting.</w:t>
+      </w:r>
+    </w:p>
+    <w:p>
+      <w:pPr>
+        <w:jc w:val="both"/>
+      </w:pPr>
+      <w:r>
+        <w:t/>
+      </w:r>
+      <w:r>
         <w:t xml:space="preserve">TODO: Add results.</w:t>
+      </w:r>
+    </w:p>
+    <w:p>
+      <w:pPr>
+        <w:pStyle w:val="Heading1"/>
+      </w:pPr>
+      <w:r>
+        <w:t/>
+      </w:r>
+      <w:r>
+        <w:t xml:space="preserve"/>
+      </w:r>
+      <w:r>
+        <w:t xml:space="preserve">Discussion</w:t>
+      </w:r>
+    </w:p>
+    <w:p>
+      <w:pPr>
+        <w:jc w:val="both"/>
+      </w:pPr>
+      <w:r>
+        <w:t/>
+      </w:r>
+      <w:r>
+        <w:t xml:space="preserve">The results of the prespecified exploratory analysis should be interpreted cautiously because we </w:t>
+      </w:r>
+      <w:r>
+        <w:t xml:space="preserve">were unable to account for undefined lags and could not include all time-varying covariates. </w:t>
+      </w:r>
+      <w:r>
+        <w:t xml:space="preserve">Further, it was not possible to use a negative binomial model for this analysis, as was selected </w:t>
+      </w:r>
+      <w:r>
+        <w:t xml:space="preserve">over the Poisson model on the basis of AIC in the main analyses, because Stata does not currently </w:t>
+      </w:r>
+      <w:r>
+        <w:t xml:space="preserve">provide xpopoisson-like commands for negative binomial models.</w:t>
       </w:r>
     </w:p>
     <w:p>
@@ -1328,7 +1420,7 @@
 </file>
 
 <file path=word/styles.xml><?xml version="1.0" encoding="utf-8"?>
-<w:styles xmlns:w="http://schemas.openxmlformats.org/wordprocessingml/2006/main" xmlns:m="http://schemas.openxmlformats.org/officeDocument/2006/math" xmlns:w14="http://schemas.microsoft.com/office/word/2010/wordml" xmlns:r="http://schemas.openxmlformats.org/officeDocument/2006/relationships" xmlns:wp="http://schemas.openxmlformats.org/drawingml/2006/wordprocessingDrawing" xmlns:a="http://schemas.openxmlformats.org/drawingml/2006/main" xmlns:wp14="http://schemas.microsoft.com/office/word/2010/wordprocessingDrawing" xmlns:w15="http://schemas.microsoft.com/office/word/2012/wordml" xmlns:mc="http://schemas.openxmlformats.org/markup-compatibility/2006" xmlns:a14="http://schemas.microsoft.com/office/drawing/2010/main" xmlns:sl="http://schemas.openxmlformats.org/schemaLibrary/2006/main" xmlns:wne="http://schemas.microsoft.com/office/word/2006/wordml" xmlns:c="http://schemas.openxmlformats.org/drawingml/2006/chart" xmlns:cdr="http://schemas.openxmlformats.org/drawingml/2006/chartDrawing" xmlns:c14="http://schemas.microsoft.com/office/drawing/2007/8/2/chart" xmlns:dgm="http://schemas.openxmlformats.org/drawingml/2006/diagram" xmlns:pic="http://schemas.openxmlformats.org/drawingml/2006/picture" xmlns:xdr="http://schemas.openxmlformats.org/drawingml/2006/spreadsheetDrawing" xmlns:dsp="http://schemas.microsoft.com/office/drawing/2008/diagram" xmlns:xvml="urn:schemas-microsoft-com:office:excel" xmlns:o="urn:schemas-microsoft-com:office:office" xmlns:v="urn:schemas-microsoft-com:vml" xmlns:w10="urn:schemas-microsoft-com:office:word" xmlns:pvml="urn:schemas-microsoft-com:office:powerpoint" xmlns:cppr="http://schemas.microsoft.com/office/2006/coverPageProps" xmlns:odx="http://opendope.org/xpaths" xmlns:odc="http://opendope.org/conditions" xmlns:odq="http://opendope.org/questions" xmlns:oda="http://opendope.org/answers" xmlns:odi="http://opendope.org/components" xmlns:odgm="http://opendope.org/SmartArt/DataHierarchy" xmlns:b="http://schemas.openxmlformats.org/officeDocument/2006/bibliography" xmlns:msink="http://schemas.microsoft.com/ink/2010/main" xmlns:cdr14="http://schemas.microsoft.com/office/drawing/2010/chartDrawing" xmlns:c15="http://schemas.microsoft.com/office/drawing/2012/chart" xmlns:cs="http://schemas.microsoft.com/office/drawing/2012/chartStyle" xmlns:ns38="http://www.w3.org/1998/Math/MathML" xmlns:ns39="http://www.w3.org/2003/InkML" xmlns:a13cmd="http://schemas.microsoft.com/office/drawing/2013/main/command" xmlns:cx="http://schemas.microsoft.com/office/drawing/2014/chartex" xmlns:c16="http://schemas.microsoft.com/office/drawing/2014/chart" xmlns:dgm1611="http://schemas.microsoft.com/office/drawing/2016/11/diagram" xmlns:c173="http://schemas.microsoft.com/office/drawing/2017/03/chart" xmlns:am3d="http://schemas.microsoft.com/office/drawing/2017/model3d" xmlns:an18="http://schemas.microsoft.com/office/drawing/2018/animation" xmlns:anam3d="http://schemas.microsoft.com/office/drawing/2018/animation/model3d" xmlns:iact="http://schemas.microsoft.com/office/powerpoint/2014/inkAction" xmlns:thm15="http://schemas.microsoft.com/office/thememl/2012/main" xmlns:wps="http://schemas.microsoft.com/office/word/2010/wordprocessingShape" xmlns:wpc="http://schemas.microsoft.com/office/word/2010/wordprocessingCanvas" xmlns:wpg="http://schemas.microsoft.com/office/word/2010/wordprocessingGroup" xmlns:w16se="http://schemas.microsoft.com/office/word/2015/wordml/symex" xmlns:w16cid="http://schemas.microsoft.com/office/word/2016/wordml/cid" xmlns:wetp="http://schemas.microsoft.com/office/webextensions/taskpanes/2010/11" xmlns:we="http://schemas.microsoft.com/office/webextensions/webextension/2010/11" xmlns:comp="http://schemas.openxmlformats.org/drawingml/2006/compatibility" xmlns:lc="http://schemas.openxmlformats.org/drawingml/2006/lockedCanvas" xmlns:dgm14="http://schemas.microsoft.com/office/drawing/2010/diagram" xmlns:a15="http://schemas.microsoft.com/office/drawing/2012/main" xmlns:pic14="http://schemas.microsoft.com/office/drawing/2010/picture" xmlns:c16ac="http://schemas.microsoft.com/office/drawing/2014/chart/ac" xmlns:a16="http://schemas.microsoft.com/office/drawing/2014/main" xmlns:a1611="http://schemas.microsoft.com/office/drawing/2016/11/main" xmlns:dgm1612="http://schemas.microsoft.com/office/drawing/2016/12/diagram" xmlns:a16svg="http://schemas.microsoft.com/office/drawing/2016/SVG/main" xmlns:adec="http://schemas.microsoft.com/office/drawing/2017/decorative" xmlns:a18hc="http://schemas.microsoft.com/office/drawing/2018/hyperlinkcolor" xmlns:wp15="http://schemas.microsoft.com/office/word/2012/wordprocessingDrawing">
+<w:styles xmlns:w="http://schemas.openxmlformats.org/wordprocessingml/2006/main" xmlns:r="http://schemas.openxmlformats.org/officeDocument/2006/relationships" xmlns:w14="http://schemas.microsoft.com/office/word/2010/wordml" xmlns:wp="http://schemas.openxmlformats.org/drawingml/2006/wordprocessingDrawing" xmlns:a="http://schemas.openxmlformats.org/drawingml/2006/main" xmlns:wp14="http://schemas.microsoft.com/office/word/2010/wordprocessingDrawing" xmlns:m="http://schemas.openxmlformats.org/officeDocument/2006/math" xmlns:w15="http://schemas.microsoft.com/office/word/2012/wordml" xmlns:mc="http://schemas.openxmlformats.org/markup-compatibility/2006" xmlns:a14="http://schemas.microsoft.com/office/drawing/2010/main" xmlns:sl="http://schemas.openxmlformats.org/schemaLibrary/2006/main" xmlns:wne="http://schemas.microsoft.com/office/word/2006/wordml" xmlns:c="http://schemas.openxmlformats.org/drawingml/2006/chart" xmlns:cdr="http://schemas.openxmlformats.org/drawingml/2006/chartDrawing" xmlns:c14="http://schemas.microsoft.com/office/drawing/2007/8/2/chart" xmlns:dgm="http://schemas.openxmlformats.org/drawingml/2006/diagram" xmlns:pic="http://schemas.openxmlformats.org/drawingml/2006/picture" xmlns:xdr="http://schemas.openxmlformats.org/drawingml/2006/spreadsheetDrawing" xmlns:dsp="http://schemas.microsoft.com/office/drawing/2008/diagram" xmlns:xvml="urn:schemas-microsoft-com:office:excel" xmlns:o="urn:schemas-microsoft-com:office:office" xmlns:v="urn:schemas-microsoft-com:vml" xmlns:w10="urn:schemas-microsoft-com:office:word" xmlns:pvml="urn:schemas-microsoft-com:office:powerpoint" xmlns:cppr="http://schemas.microsoft.com/office/2006/coverPageProps" xmlns:odx="http://opendope.org/xpaths" xmlns:odc="http://opendope.org/conditions" xmlns:odq="http://opendope.org/questions" xmlns:oda="http://opendope.org/answers" xmlns:odi="http://opendope.org/components" xmlns:odgm="http://opendope.org/SmartArt/DataHierarchy" xmlns:b="http://schemas.openxmlformats.org/officeDocument/2006/bibliography" xmlns:msink="http://schemas.microsoft.com/ink/2010/main" xmlns:cdr14="http://schemas.microsoft.com/office/drawing/2010/chartDrawing" xmlns:c15="http://schemas.microsoft.com/office/drawing/2012/chart" xmlns:cs="http://schemas.microsoft.com/office/drawing/2012/chartStyle" xmlns:ns38="http://www.w3.org/1998/Math/MathML" xmlns:ns39="http://www.w3.org/2003/InkML" xmlns:a13cmd="http://schemas.microsoft.com/office/drawing/2013/main/command" xmlns:cx="http://schemas.microsoft.com/office/drawing/2014/chartex" xmlns:c16="http://schemas.microsoft.com/office/drawing/2014/chart" xmlns:dgm1611="http://schemas.microsoft.com/office/drawing/2016/11/diagram" xmlns:c173="http://schemas.microsoft.com/office/drawing/2017/03/chart" xmlns:am3d="http://schemas.microsoft.com/office/drawing/2017/model3d" xmlns:an18="http://schemas.microsoft.com/office/drawing/2018/animation" xmlns:anam3d="http://schemas.microsoft.com/office/drawing/2018/animation/model3d" xmlns:iact="http://schemas.microsoft.com/office/powerpoint/2014/inkAction" xmlns:thm15="http://schemas.microsoft.com/office/thememl/2012/main" xmlns:wps="http://schemas.microsoft.com/office/word/2010/wordprocessingShape" xmlns:wpc="http://schemas.microsoft.com/office/word/2010/wordprocessingCanvas" xmlns:wpg="http://schemas.microsoft.com/office/word/2010/wordprocessingGroup" xmlns:w16se="http://schemas.microsoft.com/office/word/2015/wordml/symex" xmlns:w16cid="http://schemas.microsoft.com/office/word/2016/wordml/cid" xmlns:wetp="http://schemas.microsoft.com/office/webextensions/taskpanes/2010/11" xmlns:we="http://schemas.microsoft.com/office/webextensions/webextension/2010/11" xmlns:comp="http://schemas.openxmlformats.org/drawingml/2006/compatibility" xmlns:lc="http://schemas.openxmlformats.org/drawingml/2006/lockedCanvas" xmlns:dgm14="http://schemas.microsoft.com/office/drawing/2010/diagram" xmlns:a15="http://schemas.microsoft.com/office/drawing/2012/main" xmlns:pic14="http://schemas.microsoft.com/office/drawing/2010/picture" xmlns:c16ac="http://schemas.microsoft.com/office/drawing/2014/chart/ac" xmlns:a16="http://schemas.microsoft.com/office/drawing/2014/main" xmlns:a1611="http://schemas.microsoft.com/office/drawing/2016/11/main" xmlns:dgm1612="http://schemas.microsoft.com/office/drawing/2016/12/diagram" xmlns:a16svg="http://schemas.microsoft.com/office/drawing/2016/SVG/main" xmlns:adec="http://schemas.microsoft.com/office/drawing/2017/decorative" xmlns:a18hc="http://schemas.microsoft.com/office/drawing/2018/hyperlinkcolor" xmlns:wp15="http://schemas.microsoft.com/office/word/2012/wordprocessingDrawing">
   <w:docDefaults>
     <w:rPrDefault>
       <w:rPr>

</xml_diff>

<commit_message>
Add exploratory analysis table
</commit_message>
<xml_diff>
--- a/products/report.docx
+++ b/products/report.docx
@@ -1,6 +1,6 @@
 
 <file path=word/document.xml><?xml version="1.0" encoding="utf-8"?>
-<w:document xmlns:w="http://schemas.openxmlformats.org/wordprocessingml/2006/main" xmlns:r="http://schemas.openxmlformats.org/officeDocument/2006/relationships" xmlns:w14="http://schemas.microsoft.com/office/word/2010/wordml" xmlns:wp="http://schemas.openxmlformats.org/drawingml/2006/wordprocessingDrawing" xmlns:a="http://schemas.openxmlformats.org/drawingml/2006/main" xmlns:wp14="http://schemas.microsoft.com/office/word/2010/wordprocessingDrawing" xmlns:m="http://schemas.openxmlformats.org/officeDocument/2006/math" xmlns:w15="http://schemas.microsoft.com/office/word/2012/wordml" xmlns:mc="http://schemas.openxmlformats.org/markup-compatibility/2006" xmlns:a14="http://schemas.microsoft.com/office/drawing/2010/main" xmlns:sl="http://schemas.openxmlformats.org/schemaLibrary/2006/main" xmlns:wne="http://schemas.microsoft.com/office/word/2006/wordml" xmlns:c="http://schemas.openxmlformats.org/drawingml/2006/chart" xmlns:cdr="http://schemas.openxmlformats.org/drawingml/2006/chartDrawing" xmlns:c14="http://schemas.microsoft.com/office/drawing/2007/8/2/chart" xmlns:dgm="http://schemas.openxmlformats.org/drawingml/2006/diagram" xmlns:pic="http://schemas.openxmlformats.org/drawingml/2006/picture" xmlns:xdr="http://schemas.openxmlformats.org/drawingml/2006/spreadsheetDrawing" xmlns:dsp="http://schemas.microsoft.com/office/drawing/2008/diagram" xmlns:xvml="urn:schemas-microsoft-com:office:excel" xmlns:o="urn:schemas-microsoft-com:office:office" xmlns:v="urn:schemas-microsoft-com:vml" xmlns:w10="urn:schemas-microsoft-com:office:word" xmlns:pvml="urn:schemas-microsoft-com:office:powerpoint" xmlns:cppr="http://schemas.microsoft.com/office/2006/coverPageProps" xmlns:odx="http://opendope.org/xpaths" xmlns:odc="http://opendope.org/conditions" xmlns:odq="http://opendope.org/questions" xmlns:oda="http://opendope.org/answers" xmlns:odi="http://opendope.org/components" xmlns:odgm="http://opendope.org/SmartArt/DataHierarchy" xmlns:b="http://schemas.openxmlformats.org/officeDocument/2006/bibliography" xmlns:msink="http://schemas.microsoft.com/ink/2010/main" xmlns:cdr14="http://schemas.microsoft.com/office/drawing/2010/chartDrawing" xmlns:c15="http://schemas.microsoft.com/office/drawing/2012/chart" xmlns:cs="http://schemas.microsoft.com/office/drawing/2012/chartStyle" xmlns:ns38="http://www.w3.org/1998/Math/MathML" xmlns:ns39="http://www.w3.org/2003/InkML" xmlns:a13cmd="http://schemas.microsoft.com/office/drawing/2013/main/command" xmlns:cx="http://schemas.microsoft.com/office/drawing/2014/chartex" xmlns:c16="http://schemas.microsoft.com/office/drawing/2014/chart" xmlns:dgm1611="http://schemas.microsoft.com/office/drawing/2016/11/diagram" xmlns:c173="http://schemas.microsoft.com/office/drawing/2017/03/chart" xmlns:am3d="http://schemas.microsoft.com/office/drawing/2017/model3d" xmlns:an18="http://schemas.microsoft.com/office/drawing/2018/animation" xmlns:anam3d="http://schemas.microsoft.com/office/drawing/2018/animation/model3d" xmlns:iact="http://schemas.microsoft.com/office/powerpoint/2014/inkAction" xmlns:thm15="http://schemas.microsoft.com/office/thememl/2012/main" xmlns:wps="http://schemas.microsoft.com/office/word/2010/wordprocessingShape" xmlns:wpc="http://schemas.microsoft.com/office/word/2010/wordprocessingCanvas" xmlns:wpg="http://schemas.microsoft.com/office/word/2010/wordprocessingGroup" xmlns:w16se="http://schemas.microsoft.com/office/word/2015/wordml/symex" xmlns:w16cid="http://schemas.microsoft.com/office/word/2016/wordml/cid" xmlns:wetp="http://schemas.microsoft.com/office/webextensions/taskpanes/2010/11" xmlns:we="http://schemas.microsoft.com/office/webextensions/webextension/2010/11" xmlns:comp="http://schemas.openxmlformats.org/drawingml/2006/compatibility" xmlns:lc="http://schemas.openxmlformats.org/drawingml/2006/lockedCanvas" xmlns:dgm14="http://schemas.microsoft.com/office/drawing/2010/diagram" xmlns:a15="http://schemas.microsoft.com/office/drawing/2012/main" xmlns:pic14="http://schemas.microsoft.com/office/drawing/2010/picture" xmlns:c16ac="http://schemas.microsoft.com/office/drawing/2014/chart/ac" xmlns:a16="http://schemas.microsoft.com/office/drawing/2014/main" xmlns:a1611="http://schemas.microsoft.com/office/drawing/2016/11/main" xmlns:dgm1612="http://schemas.microsoft.com/office/drawing/2016/12/diagram" xmlns:a16svg="http://schemas.microsoft.com/office/drawing/2016/SVG/main" xmlns:adec="http://schemas.microsoft.com/office/drawing/2017/decorative" xmlns:a18hc="http://schemas.microsoft.com/office/drawing/2018/hyperlinkcolor" xmlns:wp15="http://schemas.microsoft.com/office/word/2012/wordprocessingDrawing">
+<w:document xmlns:w="http://schemas.openxmlformats.org/wordprocessingml/2006/main" xmlns:m="http://schemas.openxmlformats.org/officeDocument/2006/math" xmlns:w14="http://schemas.microsoft.com/office/word/2010/wordml" xmlns:r="http://schemas.openxmlformats.org/officeDocument/2006/relationships" xmlns:wp="http://schemas.openxmlformats.org/drawingml/2006/wordprocessingDrawing" xmlns:a="http://schemas.openxmlformats.org/drawingml/2006/main" xmlns:wp14="http://schemas.microsoft.com/office/word/2010/wordprocessingDrawing" xmlns:w15="http://schemas.microsoft.com/office/word/2012/wordml" xmlns:mc="http://schemas.openxmlformats.org/markup-compatibility/2006" xmlns:a14="http://schemas.microsoft.com/office/drawing/2010/main" xmlns:sl="http://schemas.openxmlformats.org/schemaLibrary/2006/main" xmlns:wne="http://schemas.microsoft.com/office/word/2006/wordml" xmlns:c="http://schemas.openxmlformats.org/drawingml/2006/chart" xmlns:cdr="http://schemas.openxmlformats.org/drawingml/2006/chartDrawing" xmlns:c14="http://schemas.microsoft.com/office/drawing/2007/8/2/chart" xmlns:dgm="http://schemas.openxmlformats.org/drawingml/2006/diagram" xmlns:pic="http://schemas.openxmlformats.org/drawingml/2006/picture" xmlns:xdr="http://schemas.openxmlformats.org/drawingml/2006/spreadsheetDrawing" xmlns:dsp="http://schemas.microsoft.com/office/drawing/2008/diagram" xmlns:xvml="urn:schemas-microsoft-com:office:excel" xmlns:o="urn:schemas-microsoft-com:office:office" xmlns:v="urn:schemas-microsoft-com:vml" xmlns:w10="urn:schemas-microsoft-com:office:word" xmlns:pvml="urn:schemas-microsoft-com:office:powerpoint" xmlns:cppr="http://schemas.microsoft.com/office/2006/coverPageProps" xmlns:odx="http://opendope.org/xpaths" xmlns:odc="http://opendope.org/conditions" xmlns:odq="http://opendope.org/questions" xmlns:oda="http://opendope.org/answers" xmlns:odi="http://opendope.org/components" xmlns:odgm="http://opendope.org/SmartArt/DataHierarchy" xmlns:b="http://schemas.openxmlformats.org/officeDocument/2006/bibliography" xmlns:msink="http://schemas.microsoft.com/ink/2010/main" xmlns:cdr14="http://schemas.microsoft.com/office/drawing/2010/chartDrawing" xmlns:c15="http://schemas.microsoft.com/office/drawing/2012/chart" xmlns:cs="http://schemas.microsoft.com/office/drawing/2012/chartStyle" xmlns:ns38="http://www.w3.org/1998/Math/MathML" xmlns:ns39="http://www.w3.org/2003/InkML" xmlns:a13cmd="http://schemas.microsoft.com/office/drawing/2013/main/command" xmlns:cx="http://schemas.microsoft.com/office/drawing/2014/chartex" xmlns:c16="http://schemas.microsoft.com/office/drawing/2014/chart" xmlns:dgm1611="http://schemas.microsoft.com/office/drawing/2016/11/diagram" xmlns:c173="http://schemas.microsoft.com/office/drawing/2017/03/chart" xmlns:am3d="http://schemas.microsoft.com/office/drawing/2017/model3d" xmlns:an18="http://schemas.microsoft.com/office/drawing/2018/animation" xmlns:anam3d="http://schemas.microsoft.com/office/drawing/2018/animation/model3d" xmlns:iact="http://schemas.microsoft.com/office/powerpoint/2014/inkAction" xmlns:thm15="http://schemas.microsoft.com/office/thememl/2012/main" xmlns:wps="http://schemas.microsoft.com/office/word/2010/wordprocessingShape" xmlns:wpc="http://schemas.microsoft.com/office/word/2010/wordprocessingCanvas" xmlns:wpg="http://schemas.microsoft.com/office/word/2010/wordprocessingGroup" xmlns:w16se="http://schemas.microsoft.com/office/word/2015/wordml/symex" xmlns:w16cid="http://schemas.microsoft.com/office/word/2016/wordml/cid" xmlns:wetp="http://schemas.microsoft.com/office/webextensions/taskpanes/2010/11" xmlns:we="http://schemas.microsoft.com/office/webextensions/webextension/2010/11" xmlns:comp="http://schemas.openxmlformats.org/drawingml/2006/compatibility" xmlns:lc="http://schemas.openxmlformats.org/drawingml/2006/lockedCanvas" xmlns:dgm14="http://schemas.microsoft.com/office/drawing/2010/diagram" xmlns:a15="http://schemas.microsoft.com/office/drawing/2012/main" xmlns:pic14="http://schemas.microsoft.com/office/drawing/2010/picture" xmlns:c16ac="http://schemas.microsoft.com/office/drawing/2014/chart/ac" xmlns:a16="http://schemas.microsoft.com/office/drawing/2014/main" xmlns:a1611="http://schemas.microsoft.com/office/drawing/2016/11/main" xmlns:dgm1612="http://schemas.microsoft.com/office/drawing/2016/12/diagram" xmlns:a16svg="http://schemas.microsoft.com/office/drawing/2016/SVG/main" xmlns:adec="http://schemas.microsoft.com/office/drawing/2017/decorative" xmlns:a18hc="http://schemas.microsoft.com/office/drawing/2018/hyperlinkcolor" xmlns:wp15="http://schemas.microsoft.com/office/word/2012/wordprocessingDrawing">
   <w:body>
     <w:p>
       <w:pPr>
@@ -30,7 +30,7 @@
         <w:t xml:space="preserve">(</w:t>
       </w:r>
       <w:r>
-        <w:t xml:space="preserve">23 Aug 2024</w:t>
+        <w:t xml:space="preserve">26 Aug 2024</w:t>
       </w:r>
       <w:r>
         <w:t xml:space="preserve">)</w:t>
@@ -47,7 +47,7 @@
         <w:t xml:space="preserve">Generated using git revision: </w:t>
       </w:r>
       <w:r>
-        <w:t xml:space="preserve">3aa81b4</w:t>
+        <w:t xml:space="preserve"/>
       </w:r>
     </w:p>
     <w:p>
@@ -1288,6 +1288,821 @@
         <w:t xml:space="preserve">and the school's existing ventilation system setting.</w:t>
       </w:r>
     </w:p>
+    <w:tbl>
+      <w:tblPr>
+        <w:tblStyle w:val="TableGrid"/>
+        <w:tblW w:w="0" w:type="auto"/>
+      </w:tblPr>
+      <w:tblGrid>
+        <w:gridCol w:w="780"/>
+        <w:gridCol w:w="780"/>
+        <w:gridCol w:w="780"/>
+        <w:gridCol w:w="780"/>
+        <w:gridCol w:w="780"/>
+        <w:gridCol w:w="780"/>
+        <w:gridCol w:w="780"/>
+        <w:gridCol w:w="780"/>
+        <w:gridCol w:w="780"/>
+        <w:gridCol w:w="780"/>
+        <w:gridCol w:w="780"/>
+        <w:gridCol w:w="780"/>
+      </w:tblGrid>
+      <w:tr>
+        <w:tc>
+          <w:tcPr>
+            <w:gridSpan w:val="12"/>
+            <w:tcBorders>
+              <w:top w:val="nil" w:color="000000"/>
+              <w:left w:val="nil" w:color="000000"/>
+              <w:bottom w:val="single" w:color="000000"/>
+              <w:right w:val="nil" w:color="000000"/>
+            </w:tcBorders>
+          </w:tcPr>
+          <w:p>
+            <w:pPr>
+              <w:spacing w:after="0"/>
+            </w:pPr>
+            <w:r>
+              <w:t xml:space="preserve">Estimates of treatment effect for the primary and secondary outcomes</w:t>
+            </w:r>
+          </w:p>
+        </w:tc>
+      </w:tr>
+      <w:tr>
+        <w:tc>
+          <w:tcPr>
+            <w:tcW w:w="0" w:type="auto"/>
+            <w:tcBorders>
+              <w:top w:val="single" w:color="000000"/>
+              <w:left w:val="nil" w:color="000000"/>
+              <w:bottom w:val="nil" w:color="000000"/>
+              <w:right w:val="nil" w:color="000000"/>
+            </w:tcBorders>
+          </w:tcPr>
+          <w:p>
+            <w:pPr>
+              <w:spacing w:after="0"/>
+            </w:pPr>
+          </w:p>
+        </w:tc>
+        <w:tc>
+          <w:tcPr>
+            <w:tcW w:w="0" w:type="auto"/>
+            <w:tcBorders>
+              <w:top w:val="single" w:color="000000"/>
+              <w:left w:val="nil" w:color="000000"/>
+              <w:bottom w:val="nil" w:color="000000"/>
+              <w:right w:val="nil" w:color="000000"/>
+            </w:tcBorders>
+            <w:vAlign w:val="bottom"/>
+          </w:tcPr>
+          <w:p>
+            <w:pPr>
+              <w:spacing w:after="0"/>
+              <w:jc w:val="right"/>
+            </w:pPr>
+            <w:r>
+              <w:rPr>
+                <w:sz w:val="18"/>
+              </w:rPr>
+              <w:t xml:space="preserve">None</w:t>
+            </w:r>
+          </w:p>
+        </w:tc>
+        <w:tc>
+          <w:tcPr>
+            <w:tcW w:w="0" w:type="auto"/>
+            <w:tcBorders>
+              <w:top w:val="single" w:color="000000"/>
+              <w:left w:val="nil" w:color="000000"/>
+              <w:bottom w:val="nil" w:color="000000"/>
+              <w:right w:val="nil" w:color="000000"/>
+            </w:tcBorders>
+            <w:vAlign w:val="bottom"/>
+          </w:tcPr>
+          <w:p>
+            <w:pPr>
+              <w:spacing w:after="0"/>
+              <w:jc w:val="right"/>
+            </w:pPr>
+            <w:r>
+              <w:rPr>
+                <w:sz w:val="18"/>
+              </w:rPr>
+              <w:t xml:space="preserve">Ceiling</w:t>
+            </w:r>
+          </w:p>
+        </w:tc>
+        <w:tc>
+          <w:tcPr>
+            <w:tcW w:w="0" w:type="auto"/>
+            <w:tcBorders>
+              <w:top w:val="single" w:color="000000"/>
+              <w:left w:val="nil" w:color="000000"/>
+              <w:bottom w:val="nil" w:color="000000"/>
+              <w:right w:val="nil" w:color="000000"/>
+            </w:tcBorders>
+            <w:vAlign w:val="bottom"/>
+          </w:tcPr>
+          <w:p>
+            <w:pPr>
+              <w:spacing w:after="0"/>
+              <w:jc w:val="right"/>
+            </w:pPr>
+            <w:r>
+              <w:rPr>
+                <w:sz w:val="18"/>
+              </w:rPr>
+              <w:t xml:space="preserve">Portable</w:t>
+            </w:r>
+          </w:p>
+        </w:tc>
+        <w:tc>
+          <w:tcPr>
+            <w:tcW w:w="0" w:type="auto"/>
+            <w:gridSpan w:val="3"/>
+            <w:tcBorders>
+              <w:top w:val="single" w:color="000000"/>
+              <w:left w:val="nil" w:color="000000"/>
+              <w:bottom w:val="nil" w:color="000000"/>
+              <w:right w:val="nil" w:color="000000"/>
+            </w:tcBorders>
+            <w:vAlign w:val="bottom"/>
+          </w:tcPr>
+          <w:p>
+            <w:pPr>
+              <w:spacing w:after="0"/>
+              <w:jc w:val="center"/>
+            </w:pPr>
+            <w:r>
+              <w:rPr>
+                <w:sz w:val="18"/>
+              </w:rPr>
+              <w:t xml:space="preserve">Ceiling</w:t>
+            </w:r>
+          </w:p>
+        </w:tc>
+        <w:tc>
+          <w:tcPr>
+            <w:tcW w:w="0" w:type="auto"/>
+            <w:gridSpan w:val="3"/>
+            <w:tcBorders>
+              <w:top w:val="single" w:color="000000"/>
+              <w:left w:val="nil" w:color="000000"/>
+              <w:bottom w:val="nil" w:color="000000"/>
+              <w:right w:val="nil" w:color="000000"/>
+            </w:tcBorders>
+            <w:vAlign w:val="bottom"/>
+          </w:tcPr>
+          <w:p>
+            <w:pPr>
+              <w:spacing w:after="0"/>
+              <w:jc w:val="center"/>
+            </w:pPr>
+            <w:r>
+              <w:rPr>
+                <w:sz w:val="18"/>
+              </w:rPr>
+              <w:t xml:space="preserve">Portable</w:t>
+            </w:r>
+          </w:p>
+        </w:tc>
+        <w:tc>
+          <w:tcPr>
+            <w:tcW w:w="0" w:type="auto"/>
+            <w:tcBorders>
+              <w:top w:val="single" w:color="000000"/>
+              <w:left w:val="nil" w:color="000000"/>
+              <w:bottom w:val="nil" w:color="000000"/>
+              <w:right w:val="nil" w:color="000000"/>
+            </w:tcBorders>
+            <w:vAlign w:val="bottom"/>
+          </w:tcPr>
+          <w:p>
+            <w:pPr>
+              <w:spacing w:after="0"/>
+              <w:jc w:val="right"/>
+            </w:pPr>
+            <w:r>
+              <w:rPr>
+                <w:sz w:val="18"/>
+              </w:rPr>
+              <w:t xml:space="preserve">Superiority of air purification</w:t>
+            </w:r>
+          </w:p>
+        </w:tc>
+        <w:tc>
+          <w:tcPr>
+            <w:tcW w:w="0" w:type="auto"/>
+            <w:tcBorders>
+              <w:top w:val="single" w:color="000000"/>
+              <w:left w:val="nil" w:color="000000"/>
+              <w:bottom w:val="nil" w:color="000000"/>
+              <w:right w:val="nil" w:color="000000"/>
+            </w:tcBorders>
+            <w:vAlign w:val="bottom"/>
+          </w:tcPr>
+          <w:p>
+            <w:pPr>
+              <w:spacing w:after="0"/>
+              <w:jc w:val="right"/>
+            </w:pPr>
+            <w:r>
+              <w:rPr>
+                <w:sz w:val="18"/>
+              </w:rPr>
+              <w:t xml:space="preserve">Noninferiority (portable vs ceiling)</w:t>
+            </w:r>
+          </w:p>
+        </w:tc>
+      </w:tr>
+      <w:tr>
+        <w:tc>
+          <w:tcPr>
+            <w:tcW w:w="0" w:type="auto"/>
+            <w:tcBorders>
+              <w:top w:val="nil" w:color="000000"/>
+              <w:left w:val="nil" w:color="000000"/>
+              <w:bottom w:val="single" w:color="000000"/>
+              <w:right w:val="nil" w:color="000000"/>
+            </w:tcBorders>
+          </w:tcPr>
+          <w:p>
+            <w:pPr>
+              <w:spacing w:after="0"/>
+            </w:pPr>
+          </w:p>
+        </w:tc>
+        <w:tc>
+          <w:tcPr>
+            <w:tcW w:w="0" w:type="auto"/>
+            <w:tcBorders>
+              <w:top w:val="nil" w:color="000000"/>
+              <w:left w:val="nil" w:color="000000"/>
+              <w:bottom w:val="single" w:color="000000"/>
+              <w:right w:val="nil" w:color="000000"/>
+            </w:tcBorders>
+            <w:vAlign w:val="bottom"/>
+          </w:tcPr>
+          <w:p>
+            <w:pPr>
+              <w:spacing w:after="0"/>
+              <w:jc w:val="right"/>
+            </w:pPr>
+            <w:r>
+              <w:rPr>
+                <w:sz w:val="18"/>
+              </w:rPr>
+              <w:t xml:space="preserve">Mean</w:t>
+            </w:r>
+          </w:p>
+        </w:tc>
+        <w:tc>
+          <w:tcPr>
+            <w:tcW w:w="0" w:type="auto"/>
+            <w:tcBorders>
+              <w:top w:val="nil" w:color="000000"/>
+              <w:left w:val="nil" w:color="000000"/>
+              <w:bottom w:val="single" w:color="000000"/>
+              <w:right w:val="nil" w:color="000000"/>
+            </w:tcBorders>
+            <w:vAlign w:val="bottom"/>
+          </w:tcPr>
+          <w:p>
+            <w:pPr>
+              <w:spacing w:after="0"/>
+              <w:jc w:val="right"/>
+            </w:pPr>
+            <w:r>
+              <w:rPr>
+                <w:sz w:val="18"/>
+              </w:rPr>
+              <w:t xml:space="preserve">Mean</w:t>
+            </w:r>
+          </w:p>
+        </w:tc>
+        <w:tc>
+          <w:tcPr>
+            <w:tcW w:w="0" w:type="auto"/>
+            <w:tcBorders>
+              <w:top w:val="nil" w:color="000000"/>
+              <w:left w:val="nil" w:color="000000"/>
+              <w:bottom w:val="single" w:color="000000"/>
+              <w:right w:val="nil" w:color="000000"/>
+            </w:tcBorders>
+            <w:vAlign w:val="bottom"/>
+          </w:tcPr>
+          <w:p>
+            <w:pPr>
+              <w:spacing w:after="0"/>
+              <w:jc w:val="right"/>
+            </w:pPr>
+            <w:r>
+              <w:rPr>
+                <w:sz w:val="18"/>
+              </w:rPr>
+              <w:t xml:space="preserve">Mean</w:t>
+            </w:r>
+          </w:p>
+        </w:tc>
+        <w:tc>
+          <w:tcPr>
+            <w:tcW w:w="0" w:type="auto"/>
+            <w:tcBorders>
+              <w:top w:val="nil" w:color="000000"/>
+              <w:left w:val="nil" w:color="000000"/>
+              <w:bottom w:val="single" w:color="000000"/>
+              <w:right w:val="nil" w:color="000000"/>
+            </w:tcBorders>
+            <w:vAlign w:val="bottom"/>
+          </w:tcPr>
+          <w:p>
+            <w:pPr>
+              <w:spacing w:after="0"/>
+              <w:jc w:val="right"/>
+            </w:pPr>
+            <w:r>
+              <w:rPr>
+                <w:sz w:val="18"/>
+              </w:rPr>
+              <w:t xml:space="preserve">RR</w:t>
+            </w:r>
+          </w:p>
+        </w:tc>
+        <w:tc>
+          <w:tcPr>
+            <w:tcW w:w="0" w:type="auto"/>
+            <w:tcBorders>
+              <w:top w:val="nil" w:color="000000"/>
+              <w:left w:val="nil" w:color="000000"/>
+              <w:bottom w:val="single" w:color="000000"/>
+              <w:right w:val="nil" w:color="000000"/>
+            </w:tcBorders>
+            <w:vAlign w:val="bottom"/>
+          </w:tcPr>
+          <w:p>
+            <w:pPr>
+              <w:spacing w:after="0"/>
+              <w:jc w:val="right"/>
+            </w:pPr>
+            <w:r>
+              <w:rPr>
+                <w:sz w:val="18"/>
+              </w:rPr>
+              <w:t xml:space="preserve">[95%</w:t>
+            </w:r>
+          </w:p>
+        </w:tc>
+        <w:tc>
+          <w:tcPr>
+            <w:tcW w:w="0" w:type="auto"/>
+            <w:tcBorders>
+              <w:top w:val="nil" w:color="000000"/>
+              <w:left w:val="nil" w:color="000000"/>
+              <w:bottom w:val="single" w:color="000000"/>
+              <w:right w:val="nil" w:color="000000"/>
+            </w:tcBorders>
+            <w:vAlign w:val="bottom"/>
+          </w:tcPr>
+          <w:p>
+            <w:pPr>
+              <w:spacing w:after="0"/>
+              <w:jc w:val="right"/>
+            </w:pPr>
+            <w:r>
+              <w:rPr>
+                <w:sz w:val="18"/>
+              </w:rPr>
+              <w:t xml:space="preserve">CI]</w:t>
+            </w:r>
+          </w:p>
+        </w:tc>
+        <w:tc>
+          <w:tcPr>
+            <w:tcW w:w="0" w:type="auto"/>
+            <w:tcBorders>
+              <w:top w:val="nil" w:color="000000"/>
+              <w:left w:val="nil" w:color="000000"/>
+              <w:bottom w:val="single" w:color="000000"/>
+              <w:right w:val="nil" w:color="000000"/>
+            </w:tcBorders>
+            <w:vAlign w:val="bottom"/>
+          </w:tcPr>
+          <w:p>
+            <w:pPr>
+              <w:spacing w:after="0"/>
+              <w:jc w:val="right"/>
+            </w:pPr>
+            <w:r>
+              <w:rPr>
+                <w:sz w:val="18"/>
+              </w:rPr>
+              <w:t xml:space="preserve">RR</w:t>
+            </w:r>
+          </w:p>
+        </w:tc>
+        <w:tc>
+          <w:tcPr>
+            <w:tcW w:w="0" w:type="auto"/>
+            <w:tcBorders>
+              <w:top w:val="nil" w:color="000000"/>
+              <w:left w:val="nil" w:color="000000"/>
+              <w:bottom w:val="single" w:color="000000"/>
+              <w:right w:val="nil" w:color="000000"/>
+            </w:tcBorders>
+            <w:vAlign w:val="bottom"/>
+          </w:tcPr>
+          <w:p>
+            <w:pPr>
+              <w:spacing w:after="0"/>
+              <w:jc w:val="right"/>
+            </w:pPr>
+            <w:r>
+              <w:rPr>
+                <w:sz w:val="18"/>
+              </w:rPr>
+              <w:t xml:space="preserve">[95%</w:t>
+            </w:r>
+          </w:p>
+        </w:tc>
+        <w:tc>
+          <w:tcPr>
+            <w:tcW w:w="0" w:type="auto"/>
+            <w:tcBorders>
+              <w:top w:val="nil" w:color="000000"/>
+              <w:left w:val="nil" w:color="000000"/>
+              <w:bottom w:val="single" w:color="000000"/>
+              <w:right w:val="nil" w:color="000000"/>
+            </w:tcBorders>
+            <w:vAlign w:val="bottom"/>
+          </w:tcPr>
+          <w:p>
+            <w:pPr>
+              <w:spacing w:after="0"/>
+              <w:jc w:val="right"/>
+            </w:pPr>
+            <w:r>
+              <w:rPr>
+                <w:sz w:val="18"/>
+              </w:rPr>
+              <w:t xml:space="preserve">CI]</w:t>
+            </w:r>
+          </w:p>
+        </w:tc>
+        <w:tc>
+          <w:tcPr>
+            <w:tcW w:w="0" w:type="auto"/>
+            <w:tcBorders>
+              <w:top w:val="nil" w:color="000000"/>
+              <w:left w:val="nil" w:color="000000"/>
+              <w:bottom w:val="single" w:color="000000"/>
+              <w:right w:val="nil" w:color="000000"/>
+            </w:tcBorders>
+          </w:tcPr>
+          <w:p>
+            <w:pPr>
+              <w:spacing w:after="0"/>
+            </w:pPr>
+          </w:p>
+        </w:tc>
+        <w:tc>
+          <w:tcPr>
+            <w:tcW w:w="0" w:type="auto"/>
+            <w:tcBorders>
+              <w:top w:val="nil" w:color="000000"/>
+              <w:left w:val="nil" w:color="000000"/>
+              <w:bottom w:val="single" w:color="000000"/>
+              <w:right w:val="nil" w:color="000000"/>
+            </w:tcBorders>
+          </w:tcPr>
+          <w:p>
+            <w:pPr>
+              <w:spacing w:after="0"/>
+            </w:pPr>
+          </w:p>
+        </w:tc>
+      </w:tr>
+      <w:tr>
+        <w:tc>
+          <w:tcPr>
+            <w:tcW w:w="0" w:type="auto"/>
+            <w:tcBorders>
+              <w:top w:val="single" w:color="000000"/>
+              <w:left w:val="nil" w:color="000000"/>
+              <w:bottom w:val="single" w:color="000000"/>
+              <w:right w:val="nil" w:color="000000"/>
+            </w:tcBorders>
+            <w:vAlign w:val="bottom"/>
+          </w:tcPr>
+          <w:p>
+            <w:pPr>
+              <w:spacing w:after="0"/>
+              <w:jc w:val="left"/>
+            </w:pPr>
+            <w:r>
+              <w:rPr>
+                <w:sz w:val="18"/>
+              </w:rPr>
+              <w:t xml:space="preserve">PM2.5</w:t>
+            </w:r>
+          </w:p>
+        </w:tc>
+        <w:tc>
+          <w:tcPr>
+            <w:tcW w:w="0" w:type="auto"/>
+            <w:tcBorders>
+              <w:top w:val="single" w:color="000000"/>
+              <w:left w:val="nil" w:color="000000"/>
+              <w:bottom w:val="single" w:color="000000"/>
+              <w:right w:val="nil" w:color="000000"/>
+            </w:tcBorders>
+            <w:vAlign w:val="bottom"/>
+          </w:tcPr>
+          <w:p>
+            <w:pPr>
+              <w:spacing w:after="0"/>
+              <w:jc w:val="right"/>
+            </w:pPr>
+            <w:r>
+              <w:rPr>
+                <w:sz w:val="18"/>
+              </w:rPr>
+              <w:t xml:space="preserve">1.03</w:t>
+            </w:r>
+          </w:p>
+        </w:tc>
+        <w:tc>
+          <w:tcPr>
+            <w:tcW w:w="0" w:type="auto"/>
+            <w:tcBorders>
+              <w:top w:val="single" w:color="000000"/>
+              <w:left w:val="nil" w:color="000000"/>
+              <w:bottom w:val="single" w:color="000000"/>
+              <w:right w:val="nil" w:color="000000"/>
+            </w:tcBorders>
+            <w:vAlign w:val="bottom"/>
+          </w:tcPr>
+          <w:p>
+            <w:pPr>
+              <w:spacing w:after="0"/>
+              <w:jc w:val="right"/>
+            </w:pPr>
+            <w:r>
+              <w:rPr>
+                <w:sz w:val="18"/>
+              </w:rPr>
+              <w:t xml:space="preserve">0.86</w:t>
+            </w:r>
+          </w:p>
+        </w:tc>
+        <w:tc>
+          <w:tcPr>
+            <w:tcW w:w="0" w:type="auto"/>
+            <w:tcBorders>
+              <w:top w:val="single" w:color="000000"/>
+              <w:left w:val="nil" w:color="000000"/>
+              <w:bottom w:val="single" w:color="000000"/>
+              <w:right w:val="nil" w:color="000000"/>
+            </w:tcBorders>
+            <w:vAlign w:val="bottom"/>
+          </w:tcPr>
+          <w:p>
+            <w:pPr>
+              <w:spacing w:after="0"/>
+              <w:jc w:val="right"/>
+            </w:pPr>
+            <w:r>
+              <w:rPr>
+                <w:sz w:val="18"/>
+              </w:rPr>
+              <w:t xml:space="preserve">0.55</w:t>
+            </w:r>
+          </w:p>
+        </w:tc>
+        <w:tc>
+          <w:tcPr>
+            <w:tcW w:w="0" w:type="auto"/>
+            <w:tcBorders>
+              <w:top w:val="single" w:color="000000"/>
+              <w:left w:val="nil" w:color="000000"/>
+              <w:bottom w:val="single" w:color="000000"/>
+              <w:right w:val="nil" w:color="000000"/>
+            </w:tcBorders>
+            <w:vAlign w:val="bottom"/>
+          </w:tcPr>
+          <w:p>
+            <w:pPr>
+              <w:spacing w:after="0"/>
+              <w:jc w:val="right"/>
+            </w:pPr>
+            <w:r>
+              <w:rPr>
+                <w:sz w:val="18"/>
+              </w:rPr>
+              <w:t xml:space="preserve">0.94</w:t>
+            </w:r>
+          </w:p>
+        </w:tc>
+        <w:tc>
+          <w:tcPr>
+            <w:tcW w:w="0" w:type="auto"/>
+            <w:tcBorders>
+              <w:top w:val="single" w:color="000000"/>
+              <w:left w:val="nil" w:color="000000"/>
+              <w:bottom w:val="single" w:color="000000"/>
+              <w:right w:val="nil" w:color="000000"/>
+            </w:tcBorders>
+            <w:vAlign w:val="bottom"/>
+          </w:tcPr>
+          <w:p>
+            <w:pPr>
+              <w:spacing w:after="0"/>
+              <w:jc w:val="right"/>
+            </w:pPr>
+            <w:r>
+              <w:rPr>
+                <w:sz w:val="18"/>
+              </w:rPr>
+              <w:t xml:space="preserve">[0.79</w:t>
+            </w:r>
+          </w:p>
+        </w:tc>
+        <w:tc>
+          <w:tcPr>
+            <w:tcW w:w="0" w:type="auto"/>
+            <w:tcBorders>
+              <w:top w:val="single" w:color="000000"/>
+              <w:left w:val="nil" w:color="000000"/>
+              <w:bottom w:val="single" w:color="000000"/>
+              <w:right w:val="nil" w:color="000000"/>
+            </w:tcBorders>
+            <w:vAlign w:val="bottom"/>
+          </w:tcPr>
+          <w:p>
+            <w:pPr>
+              <w:spacing w:after="0"/>
+              <w:jc w:val="right"/>
+            </w:pPr>
+            <w:r>
+              <w:rPr>
+                <w:sz w:val="18"/>
+              </w:rPr>
+              <w:t xml:space="preserve">1.12]</w:t>
+            </w:r>
+          </w:p>
+        </w:tc>
+        <w:tc>
+          <w:tcPr>
+            <w:tcW w:w="0" w:type="auto"/>
+            <w:tcBorders>
+              <w:top w:val="single" w:color="000000"/>
+              <w:left w:val="nil" w:color="000000"/>
+              <w:bottom w:val="single" w:color="000000"/>
+              <w:right w:val="nil" w:color="000000"/>
+            </w:tcBorders>
+            <w:vAlign w:val="bottom"/>
+          </w:tcPr>
+          <w:p>
+            <w:pPr>
+              <w:spacing w:after="0"/>
+              <w:jc w:val="right"/>
+            </w:pPr>
+            <w:r>
+              <w:rPr>
+                <w:sz w:val="18"/>
+              </w:rPr>
+              <w:t xml:space="preserve">0.70</w:t>
+            </w:r>
+          </w:p>
+        </w:tc>
+        <w:tc>
+          <w:tcPr>
+            <w:tcW w:w="0" w:type="auto"/>
+            <w:tcBorders>
+              <w:top w:val="single" w:color="000000"/>
+              <w:left w:val="nil" w:color="000000"/>
+              <w:bottom w:val="single" w:color="000000"/>
+              <w:right w:val="nil" w:color="000000"/>
+            </w:tcBorders>
+            <w:vAlign w:val="bottom"/>
+          </w:tcPr>
+          <w:p>
+            <w:pPr>
+              <w:spacing w:after="0"/>
+              <w:jc w:val="right"/>
+            </w:pPr>
+            <w:r>
+              <w:rPr>
+                <w:sz w:val="18"/>
+              </w:rPr>
+              <w:t xml:space="preserve">[0.64</w:t>
+            </w:r>
+          </w:p>
+        </w:tc>
+        <w:tc>
+          <w:tcPr>
+            <w:tcW w:w="0" w:type="auto"/>
+            <w:tcBorders>
+              <w:top w:val="single" w:color="000000"/>
+              <w:left w:val="nil" w:color="000000"/>
+              <w:bottom w:val="single" w:color="000000"/>
+              <w:right w:val="nil" w:color="000000"/>
+            </w:tcBorders>
+            <w:vAlign w:val="bottom"/>
+          </w:tcPr>
+          <w:p>
+            <w:pPr>
+              <w:spacing w:after="0"/>
+              <w:jc w:val="right"/>
+            </w:pPr>
+            <w:r>
+              <w:rPr>
+                <w:sz w:val="18"/>
+              </w:rPr>
+              <w:t xml:space="preserve">0.76]</w:t>
+            </w:r>
+          </w:p>
+        </w:tc>
+        <w:tc>
+          <w:tcPr>
+            <w:tcW w:w="0" w:type="auto"/>
+            <w:tcBorders>
+              <w:top w:val="single" w:color="000000"/>
+              <w:left w:val="nil" w:color="000000"/>
+              <w:bottom w:val="single" w:color="000000"/>
+              <w:right w:val="nil" w:color="000000"/>
+            </w:tcBorders>
+            <w:vAlign w:val="bottom"/>
+          </w:tcPr>
+          <w:p>
+            <w:pPr>
+              <w:spacing w:after="0"/>
+              <w:jc w:val="right"/>
+            </w:pPr>
+            <w:r>
+              <w:rPr>
+                <w:sz w:val="18"/>
+              </w:rPr>
+              <w:t xml:space="preserve">&lt;0.001</w:t>
+            </w:r>
+          </w:p>
+        </w:tc>
+        <w:tc>
+          <w:tcPr>
+            <w:tcW w:w="0" w:type="auto"/>
+            <w:tcBorders>
+              <w:top w:val="single" w:color="000000"/>
+              <w:left w:val="nil" w:color="000000"/>
+              <w:bottom w:val="single" w:color="000000"/>
+              <w:right w:val="nil" w:color="000000"/>
+            </w:tcBorders>
+            <w:vAlign w:val="bottom"/>
+          </w:tcPr>
+          <w:p>
+            <w:pPr>
+              <w:spacing w:after="0"/>
+              <w:jc w:val="right"/>
+            </w:pPr>
+            <w:r>
+              <w:rPr>
+                <w:sz w:val="18"/>
+              </w:rPr>
+              <w:t xml:space="preserve">&lt;0.001</w:t>
+            </w:r>
+          </w:p>
+        </w:tc>
+      </w:tr>
+      <w:tr>
+        <w:tc>
+          <w:tcPr>
+            <w:gridSpan w:val="12"/>
+            <w:tcBorders>
+              <w:top w:val="single" w:color="000000"/>
+              <w:left w:val="nil" w:color="000000"/>
+              <w:bottom w:val="nil" w:color="000000"/>
+              <w:right w:val="nil" w:color="000000"/>
+            </w:tcBorders>
+          </w:tcPr>
+          <w:p>
+            <w:pPr>
+              <w:spacing w:after="0"/>
+            </w:pPr>
+            <w:r>
+              <w:rPr>
+                <w:i w:val="true"/>
+                <w:sz w:val="18"/>
+              </w:rPr>
+              <w:t xml:space="preserve">Sample means are unadjusted and do no account for the crossover design. Rate ratios (RRs) are adjusted for the crossover design, sensor type, first-order autocorrelation, and clustering within classroom. RR &lt; 1 disfavors the reference (no air purification).</w:t>
+            </w:r>
+          </w:p>
+        </w:tc>
+      </w:tr>
+    </w:tbl>
+    <w:p>
+      <w:r>
+        <w:t/>
+      </w:r>
+    </w:p>
     <w:p>
       <w:pPr>
         <w:jc w:val="both"/>
@@ -1420,7 +2235,7 @@
 </file>
 
 <file path=word/styles.xml><?xml version="1.0" encoding="utf-8"?>
-<w:styles xmlns:w="http://schemas.openxmlformats.org/wordprocessingml/2006/main" xmlns:r="http://schemas.openxmlformats.org/officeDocument/2006/relationships" xmlns:w14="http://schemas.microsoft.com/office/word/2010/wordml" xmlns:wp="http://schemas.openxmlformats.org/drawingml/2006/wordprocessingDrawing" xmlns:a="http://schemas.openxmlformats.org/drawingml/2006/main" xmlns:wp14="http://schemas.microsoft.com/office/word/2010/wordprocessingDrawing" xmlns:m="http://schemas.openxmlformats.org/officeDocument/2006/math" xmlns:w15="http://schemas.microsoft.com/office/word/2012/wordml" xmlns:mc="http://schemas.openxmlformats.org/markup-compatibility/2006" xmlns:a14="http://schemas.microsoft.com/office/drawing/2010/main" xmlns:sl="http://schemas.openxmlformats.org/schemaLibrary/2006/main" xmlns:wne="http://schemas.microsoft.com/office/word/2006/wordml" xmlns:c="http://schemas.openxmlformats.org/drawingml/2006/chart" xmlns:cdr="http://schemas.openxmlformats.org/drawingml/2006/chartDrawing" xmlns:c14="http://schemas.microsoft.com/office/drawing/2007/8/2/chart" xmlns:dgm="http://schemas.openxmlformats.org/drawingml/2006/diagram" xmlns:pic="http://schemas.openxmlformats.org/drawingml/2006/picture" xmlns:xdr="http://schemas.openxmlformats.org/drawingml/2006/spreadsheetDrawing" xmlns:dsp="http://schemas.microsoft.com/office/drawing/2008/diagram" xmlns:xvml="urn:schemas-microsoft-com:office:excel" xmlns:o="urn:schemas-microsoft-com:office:office" xmlns:v="urn:schemas-microsoft-com:vml" xmlns:w10="urn:schemas-microsoft-com:office:word" xmlns:pvml="urn:schemas-microsoft-com:office:powerpoint" xmlns:cppr="http://schemas.microsoft.com/office/2006/coverPageProps" xmlns:odx="http://opendope.org/xpaths" xmlns:odc="http://opendope.org/conditions" xmlns:odq="http://opendope.org/questions" xmlns:oda="http://opendope.org/answers" xmlns:odi="http://opendope.org/components" xmlns:odgm="http://opendope.org/SmartArt/DataHierarchy" xmlns:b="http://schemas.openxmlformats.org/officeDocument/2006/bibliography" xmlns:msink="http://schemas.microsoft.com/ink/2010/main" xmlns:cdr14="http://schemas.microsoft.com/office/drawing/2010/chartDrawing" xmlns:c15="http://schemas.microsoft.com/office/drawing/2012/chart" xmlns:cs="http://schemas.microsoft.com/office/drawing/2012/chartStyle" xmlns:ns38="http://www.w3.org/1998/Math/MathML" xmlns:ns39="http://www.w3.org/2003/InkML" xmlns:a13cmd="http://schemas.microsoft.com/office/drawing/2013/main/command" xmlns:cx="http://schemas.microsoft.com/office/drawing/2014/chartex" xmlns:c16="http://schemas.microsoft.com/office/drawing/2014/chart" xmlns:dgm1611="http://schemas.microsoft.com/office/drawing/2016/11/diagram" xmlns:c173="http://schemas.microsoft.com/office/drawing/2017/03/chart" xmlns:am3d="http://schemas.microsoft.com/office/drawing/2017/model3d" xmlns:an18="http://schemas.microsoft.com/office/drawing/2018/animation" xmlns:anam3d="http://schemas.microsoft.com/office/drawing/2018/animation/model3d" xmlns:iact="http://schemas.microsoft.com/office/powerpoint/2014/inkAction" xmlns:thm15="http://schemas.microsoft.com/office/thememl/2012/main" xmlns:wps="http://schemas.microsoft.com/office/word/2010/wordprocessingShape" xmlns:wpc="http://schemas.microsoft.com/office/word/2010/wordprocessingCanvas" xmlns:wpg="http://schemas.microsoft.com/office/word/2010/wordprocessingGroup" xmlns:w16se="http://schemas.microsoft.com/office/word/2015/wordml/symex" xmlns:w16cid="http://schemas.microsoft.com/office/word/2016/wordml/cid" xmlns:wetp="http://schemas.microsoft.com/office/webextensions/taskpanes/2010/11" xmlns:we="http://schemas.microsoft.com/office/webextensions/webextension/2010/11" xmlns:comp="http://schemas.openxmlformats.org/drawingml/2006/compatibility" xmlns:lc="http://schemas.openxmlformats.org/drawingml/2006/lockedCanvas" xmlns:dgm14="http://schemas.microsoft.com/office/drawing/2010/diagram" xmlns:a15="http://schemas.microsoft.com/office/drawing/2012/main" xmlns:pic14="http://schemas.microsoft.com/office/drawing/2010/picture" xmlns:c16ac="http://schemas.microsoft.com/office/drawing/2014/chart/ac" xmlns:a16="http://schemas.microsoft.com/office/drawing/2014/main" xmlns:a1611="http://schemas.microsoft.com/office/drawing/2016/11/main" xmlns:dgm1612="http://schemas.microsoft.com/office/drawing/2016/12/diagram" xmlns:a16svg="http://schemas.microsoft.com/office/drawing/2016/SVG/main" xmlns:adec="http://schemas.microsoft.com/office/drawing/2017/decorative" xmlns:a18hc="http://schemas.microsoft.com/office/drawing/2018/hyperlinkcolor" xmlns:wp15="http://schemas.microsoft.com/office/word/2012/wordprocessingDrawing">
+<w:styles xmlns:w="http://schemas.openxmlformats.org/wordprocessingml/2006/main" xmlns:m="http://schemas.openxmlformats.org/officeDocument/2006/math" xmlns:w14="http://schemas.microsoft.com/office/word/2010/wordml" xmlns:r="http://schemas.openxmlformats.org/officeDocument/2006/relationships" xmlns:wp="http://schemas.openxmlformats.org/drawingml/2006/wordprocessingDrawing" xmlns:a="http://schemas.openxmlformats.org/drawingml/2006/main" xmlns:wp14="http://schemas.microsoft.com/office/word/2010/wordprocessingDrawing" xmlns:w15="http://schemas.microsoft.com/office/word/2012/wordml" xmlns:mc="http://schemas.openxmlformats.org/markup-compatibility/2006" xmlns:a14="http://schemas.microsoft.com/office/drawing/2010/main" xmlns:sl="http://schemas.openxmlformats.org/schemaLibrary/2006/main" xmlns:wne="http://schemas.microsoft.com/office/word/2006/wordml" xmlns:c="http://schemas.openxmlformats.org/drawingml/2006/chart" xmlns:cdr="http://schemas.openxmlformats.org/drawingml/2006/chartDrawing" xmlns:c14="http://schemas.microsoft.com/office/drawing/2007/8/2/chart" xmlns:dgm="http://schemas.openxmlformats.org/drawingml/2006/diagram" xmlns:pic="http://schemas.openxmlformats.org/drawingml/2006/picture" xmlns:xdr="http://schemas.openxmlformats.org/drawingml/2006/spreadsheetDrawing" xmlns:dsp="http://schemas.microsoft.com/office/drawing/2008/diagram" xmlns:xvml="urn:schemas-microsoft-com:office:excel" xmlns:o="urn:schemas-microsoft-com:office:office" xmlns:v="urn:schemas-microsoft-com:vml" xmlns:w10="urn:schemas-microsoft-com:office:word" xmlns:pvml="urn:schemas-microsoft-com:office:powerpoint" xmlns:cppr="http://schemas.microsoft.com/office/2006/coverPageProps" xmlns:odx="http://opendope.org/xpaths" xmlns:odc="http://opendope.org/conditions" xmlns:odq="http://opendope.org/questions" xmlns:oda="http://opendope.org/answers" xmlns:odi="http://opendope.org/components" xmlns:odgm="http://opendope.org/SmartArt/DataHierarchy" xmlns:b="http://schemas.openxmlformats.org/officeDocument/2006/bibliography" xmlns:msink="http://schemas.microsoft.com/ink/2010/main" xmlns:cdr14="http://schemas.microsoft.com/office/drawing/2010/chartDrawing" xmlns:c15="http://schemas.microsoft.com/office/drawing/2012/chart" xmlns:cs="http://schemas.microsoft.com/office/drawing/2012/chartStyle" xmlns:ns38="http://www.w3.org/1998/Math/MathML" xmlns:ns39="http://www.w3.org/2003/InkML" xmlns:a13cmd="http://schemas.microsoft.com/office/drawing/2013/main/command" xmlns:cx="http://schemas.microsoft.com/office/drawing/2014/chartex" xmlns:c16="http://schemas.microsoft.com/office/drawing/2014/chart" xmlns:dgm1611="http://schemas.microsoft.com/office/drawing/2016/11/diagram" xmlns:c173="http://schemas.microsoft.com/office/drawing/2017/03/chart" xmlns:am3d="http://schemas.microsoft.com/office/drawing/2017/model3d" xmlns:an18="http://schemas.microsoft.com/office/drawing/2018/animation" xmlns:anam3d="http://schemas.microsoft.com/office/drawing/2018/animation/model3d" xmlns:iact="http://schemas.microsoft.com/office/powerpoint/2014/inkAction" xmlns:thm15="http://schemas.microsoft.com/office/thememl/2012/main" xmlns:wps="http://schemas.microsoft.com/office/word/2010/wordprocessingShape" xmlns:wpc="http://schemas.microsoft.com/office/word/2010/wordprocessingCanvas" xmlns:wpg="http://schemas.microsoft.com/office/word/2010/wordprocessingGroup" xmlns:w16se="http://schemas.microsoft.com/office/word/2015/wordml/symex" xmlns:w16cid="http://schemas.microsoft.com/office/word/2016/wordml/cid" xmlns:wetp="http://schemas.microsoft.com/office/webextensions/taskpanes/2010/11" xmlns:we="http://schemas.microsoft.com/office/webextensions/webextension/2010/11" xmlns:comp="http://schemas.openxmlformats.org/drawingml/2006/compatibility" xmlns:lc="http://schemas.openxmlformats.org/drawingml/2006/lockedCanvas" xmlns:dgm14="http://schemas.microsoft.com/office/drawing/2010/diagram" xmlns:a15="http://schemas.microsoft.com/office/drawing/2012/main" xmlns:pic14="http://schemas.microsoft.com/office/drawing/2010/picture" xmlns:c16ac="http://schemas.microsoft.com/office/drawing/2014/chart/ac" xmlns:a16="http://schemas.microsoft.com/office/drawing/2014/main" xmlns:a1611="http://schemas.microsoft.com/office/drawing/2016/11/main" xmlns:dgm1612="http://schemas.microsoft.com/office/drawing/2016/12/diagram" xmlns:a16svg="http://schemas.microsoft.com/office/drawing/2016/SVG/main" xmlns:adec="http://schemas.microsoft.com/office/drawing/2017/decorative" xmlns:a18hc="http://schemas.microsoft.com/office/drawing/2018/hyperlinkcolor" xmlns:wp15="http://schemas.microsoft.com/office/word/2012/wordprocessingDrawing">
   <w:docDefaults>
     <w:rPrDefault>
       <w:rPr>

</xml_diff>

<commit_message>
Make table titles and notes globals
</commit_message>
<xml_diff>
--- a/products/report.docx
+++ b/products/report.docx
@@ -1323,7 +1323,7 @@
               <w:spacing w:after="0"/>
             </w:pPr>
             <w:r>
-              <w:t xml:space="preserve">Estimates of treatment effect for the primary and secondary outcomes</w:t>
+              <w:t xml:space="preserve">Time-varying covariate adjusted estimates of treatment effect for the primary outcome</w:t>
             </w:r>
           </w:p>
         </w:tc>
@@ -2092,7 +2092,7 @@
                 <w:i w:val="true"/>
                 <w:sz w:val="18"/>
               </w:rPr>
-              <w:t xml:space="preserve">Sample means are unadjusted and do no account for the crossover design. Rate ratios (RRs) are adjusted for the crossover design, sensor type, first-order autocorrelation, and clustering within classroom. RR &lt; 1 disfavors the reference (no air purification).</w:t>
+              <w:t xml:space="preserve">Sample means are unadjusted and do no account for the crossover design. Rate ratios (RRs) are adjusted for the crossover design, sensor type, first-order autocorrelation, the time-varying covariates selected by the cross-validated lasso, and clustering within classroom. RR &lt; 1 disfavors the reference (no air purification).</w:t>
             </w:r>
           </w:p>
         </w:tc>

</xml_diff>

<commit_message>
Add tables for exploratory analyses (#5)
* Add exploratory analysis table

* Make table titles and notes globals
</commit_message>
<xml_diff>
--- a/products/report.docx
+++ b/products/report.docx
@@ -1,6 +1,6 @@
 
 <file path=word/document.xml><?xml version="1.0" encoding="utf-8"?>
-<w:document xmlns:w="http://schemas.openxmlformats.org/wordprocessingml/2006/main" xmlns:r="http://schemas.openxmlformats.org/officeDocument/2006/relationships" xmlns:w14="http://schemas.microsoft.com/office/word/2010/wordml" xmlns:wp="http://schemas.openxmlformats.org/drawingml/2006/wordprocessingDrawing" xmlns:a="http://schemas.openxmlformats.org/drawingml/2006/main" xmlns:wp14="http://schemas.microsoft.com/office/word/2010/wordprocessingDrawing" xmlns:m="http://schemas.openxmlformats.org/officeDocument/2006/math" xmlns:w15="http://schemas.microsoft.com/office/word/2012/wordml" xmlns:mc="http://schemas.openxmlformats.org/markup-compatibility/2006" xmlns:a14="http://schemas.microsoft.com/office/drawing/2010/main" xmlns:sl="http://schemas.openxmlformats.org/schemaLibrary/2006/main" xmlns:wne="http://schemas.microsoft.com/office/word/2006/wordml" xmlns:c="http://schemas.openxmlformats.org/drawingml/2006/chart" xmlns:cdr="http://schemas.openxmlformats.org/drawingml/2006/chartDrawing" xmlns:c14="http://schemas.microsoft.com/office/drawing/2007/8/2/chart" xmlns:dgm="http://schemas.openxmlformats.org/drawingml/2006/diagram" xmlns:pic="http://schemas.openxmlformats.org/drawingml/2006/picture" xmlns:xdr="http://schemas.openxmlformats.org/drawingml/2006/spreadsheetDrawing" xmlns:dsp="http://schemas.microsoft.com/office/drawing/2008/diagram" xmlns:xvml="urn:schemas-microsoft-com:office:excel" xmlns:o="urn:schemas-microsoft-com:office:office" xmlns:v="urn:schemas-microsoft-com:vml" xmlns:w10="urn:schemas-microsoft-com:office:word" xmlns:pvml="urn:schemas-microsoft-com:office:powerpoint" xmlns:cppr="http://schemas.microsoft.com/office/2006/coverPageProps" xmlns:odx="http://opendope.org/xpaths" xmlns:odc="http://opendope.org/conditions" xmlns:odq="http://opendope.org/questions" xmlns:oda="http://opendope.org/answers" xmlns:odi="http://opendope.org/components" xmlns:odgm="http://opendope.org/SmartArt/DataHierarchy" xmlns:b="http://schemas.openxmlformats.org/officeDocument/2006/bibliography" xmlns:msink="http://schemas.microsoft.com/ink/2010/main" xmlns:cdr14="http://schemas.microsoft.com/office/drawing/2010/chartDrawing" xmlns:c15="http://schemas.microsoft.com/office/drawing/2012/chart" xmlns:cs="http://schemas.microsoft.com/office/drawing/2012/chartStyle" xmlns:ns38="http://www.w3.org/1998/Math/MathML" xmlns:ns39="http://www.w3.org/2003/InkML" xmlns:a13cmd="http://schemas.microsoft.com/office/drawing/2013/main/command" xmlns:cx="http://schemas.microsoft.com/office/drawing/2014/chartex" xmlns:c16="http://schemas.microsoft.com/office/drawing/2014/chart" xmlns:dgm1611="http://schemas.microsoft.com/office/drawing/2016/11/diagram" xmlns:c173="http://schemas.microsoft.com/office/drawing/2017/03/chart" xmlns:am3d="http://schemas.microsoft.com/office/drawing/2017/model3d" xmlns:an18="http://schemas.microsoft.com/office/drawing/2018/animation" xmlns:anam3d="http://schemas.microsoft.com/office/drawing/2018/animation/model3d" xmlns:iact="http://schemas.microsoft.com/office/powerpoint/2014/inkAction" xmlns:thm15="http://schemas.microsoft.com/office/thememl/2012/main" xmlns:wps="http://schemas.microsoft.com/office/word/2010/wordprocessingShape" xmlns:wpc="http://schemas.microsoft.com/office/word/2010/wordprocessingCanvas" xmlns:wpg="http://schemas.microsoft.com/office/word/2010/wordprocessingGroup" xmlns:w16se="http://schemas.microsoft.com/office/word/2015/wordml/symex" xmlns:w16cid="http://schemas.microsoft.com/office/word/2016/wordml/cid" xmlns:wetp="http://schemas.microsoft.com/office/webextensions/taskpanes/2010/11" xmlns:we="http://schemas.microsoft.com/office/webextensions/webextension/2010/11" xmlns:comp="http://schemas.openxmlformats.org/drawingml/2006/compatibility" xmlns:lc="http://schemas.openxmlformats.org/drawingml/2006/lockedCanvas" xmlns:dgm14="http://schemas.microsoft.com/office/drawing/2010/diagram" xmlns:a15="http://schemas.microsoft.com/office/drawing/2012/main" xmlns:pic14="http://schemas.microsoft.com/office/drawing/2010/picture" xmlns:c16ac="http://schemas.microsoft.com/office/drawing/2014/chart/ac" xmlns:a16="http://schemas.microsoft.com/office/drawing/2014/main" xmlns:a1611="http://schemas.microsoft.com/office/drawing/2016/11/main" xmlns:dgm1612="http://schemas.microsoft.com/office/drawing/2016/12/diagram" xmlns:a16svg="http://schemas.microsoft.com/office/drawing/2016/SVG/main" xmlns:adec="http://schemas.microsoft.com/office/drawing/2017/decorative" xmlns:a18hc="http://schemas.microsoft.com/office/drawing/2018/hyperlinkcolor" xmlns:wp15="http://schemas.microsoft.com/office/word/2012/wordprocessingDrawing">
+<w:document xmlns:w="http://schemas.openxmlformats.org/wordprocessingml/2006/main" xmlns:m="http://schemas.openxmlformats.org/officeDocument/2006/math" xmlns:w14="http://schemas.microsoft.com/office/word/2010/wordml" xmlns:r="http://schemas.openxmlformats.org/officeDocument/2006/relationships" xmlns:wp="http://schemas.openxmlformats.org/drawingml/2006/wordprocessingDrawing" xmlns:a="http://schemas.openxmlformats.org/drawingml/2006/main" xmlns:wp14="http://schemas.microsoft.com/office/word/2010/wordprocessingDrawing" xmlns:w15="http://schemas.microsoft.com/office/word/2012/wordml" xmlns:mc="http://schemas.openxmlformats.org/markup-compatibility/2006" xmlns:a14="http://schemas.microsoft.com/office/drawing/2010/main" xmlns:sl="http://schemas.openxmlformats.org/schemaLibrary/2006/main" xmlns:wne="http://schemas.microsoft.com/office/word/2006/wordml" xmlns:c="http://schemas.openxmlformats.org/drawingml/2006/chart" xmlns:cdr="http://schemas.openxmlformats.org/drawingml/2006/chartDrawing" xmlns:c14="http://schemas.microsoft.com/office/drawing/2007/8/2/chart" xmlns:dgm="http://schemas.openxmlformats.org/drawingml/2006/diagram" xmlns:pic="http://schemas.openxmlformats.org/drawingml/2006/picture" xmlns:xdr="http://schemas.openxmlformats.org/drawingml/2006/spreadsheetDrawing" xmlns:dsp="http://schemas.microsoft.com/office/drawing/2008/diagram" xmlns:xvml="urn:schemas-microsoft-com:office:excel" xmlns:o="urn:schemas-microsoft-com:office:office" xmlns:v="urn:schemas-microsoft-com:vml" xmlns:w10="urn:schemas-microsoft-com:office:word" xmlns:pvml="urn:schemas-microsoft-com:office:powerpoint" xmlns:cppr="http://schemas.microsoft.com/office/2006/coverPageProps" xmlns:odx="http://opendope.org/xpaths" xmlns:odc="http://opendope.org/conditions" xmlns:odq="http://opendope.org/questions" xmlns:oda="http://opendope.org/answers" xmlns:odi="http://opendope.org/components" xmlns:odgm="http://opendope.org/SmartArt/DataHierarchy" xmlns:b="http://schemas.openxmlformats.org/officeDocument/2006/bibliography" xmlns:msink="http://schemas.microsoft.com/ink/2010/main" xmlns:cdr14="http://schemas.microsoft.com/office/drawing/2010/chartDrawing" xmlns:c15="http://schemas.microsoft.com/office/drawing/2012/chart" xmlns:cs="http://schemas.microsoft.com/office/drawing/2012/chartStyle" xmlns:ns38="http://www.w3.org/1998/Math/MathML" xmlns:ns39="http://www.w3.org/2003/InkML" xmlns:a13cmd="http://schemas.microsoft.com/office/drawing/2013/main/command" xmlns:cx="http://schemas.microsoft.com/office/drawing/2014/chartex" xmlns:c16="http://schemas.microsoft.com/office/drawing/2014/chart" xmlns:dgm1611="http://schemas.microsoft.com/office/drawing/2016/11/diagram" xmlns:c173="http://schemas.microsoft.com/office/drawing/2017/03/chart" xmlns:am3d="http://schemas.microsoft.com/office/drawing/2017/model3d" xmlns:an18="http://schemas.microsoft.com/office/drawing/2018/animation" xmlns:anam3d="http://schemas.microsoft.com/office/drawing/2018/animation/model3d" xmlns:iact="http://schemas.microsoft.com/office/powerpoint/2014/inkAction" xmlns:thm15="http://schemas.microsoft.com/office/thememl/2012/main" xmlns:wps="http://schemas.microsoft.com/office/word/2010/wordprocessingShape" xmlns:wpc="http://schemas.microsoft.com/office/word/2010/wordprocessingCanvas" xmlns:wpg="http://schemas.microsoft.com/office/word/2010/wordprocessingGroup" xmlns:w16se="http://schemas.microsoft.com/office/word/2015/wordml/symex" xmlns:w16cid="http://schemas.microsoft.com/office/word/2016/wordml/cid" xmlns:wetp="http://schemas.microsoft.com/office/webextensions/taskpanes/2010/11" xmlns:we="http://schemas.microsoft.com/office/webextensions/webextension/2010/11" xmlns:comp="http://schemas.openxmlformats.org/drawingml/2006/compatibility" xmlns:lc="http://schemas.openxmlformats.org/drawingml/2006/lockedCanvas" xmlns:dgm14="http://schemas.microsoft.com/office/drawing/2010/diagram" xmlns:a15="http://schemas.microsoft.com/office/drawing/2012/main" xmlns:pic14="http://schemas.microsoft.com/office/drawing/2010/picture" xmlns:c16ac="http://schemas.microsoft.com/office/drawing/2014/chart/ac" xmlns:a16="http://schemas.microsoft.com/office/drawing/2014/main" xmlns:a1611="http://schemas.microsoft.com/office/drawing/2016/11/main" xmlns:dgm1612="http://schemas.microsoft.com/office/drawing/2016/12/diagram" xmlns:a16svg="http://schemas.microsoft.com/office/drawing/2016/SVG/main" xmlns:adec="http://schemas.microsoft.com/office/drawing/2017/decorative" xmlns:a18hc="http://schemas.microsoft.com/office/drawing/2018/hyperlinkcolor" xmlns:wp15="http://schemas.microsoft.com/office/word/2012/wordprocessingDrawing">
   <w:body>
     <w:p>
       <w:pPr>
@@ -30,7 +30,7 @@
         <w:t xml:space="preserve">(</w:t>
       </w:r>
       <w:r>
-        <w:t xml:space="preserve">23 Aug 2024</w:t>
+        <w:t xml:space="preserve">26 Aug 2024</w:t>
       </w:r>
       <w:r>
         <w:t xml:space="preserve">)</w:t>
@@ -47,7 +47,7 @@
         <w:t xml:space="preserve">Generated using git revision: </w:t>
       </w:r>
       <w:r>
-        <w:t xml:space="preserve">3aa81b4</w:t>
+        <w:t xml:space="preserve"/>
       </w:r>
     </w:p>
     <w:p>
@@ -1288,6 +1288,821 @@
         <w:t xml:space="preserve">and the school's existing ventilation system setting.</w:t>
       </w:r>
     </w:p>
+    <w:tbl>
+      <w:tblPr>
+        <w:tblStyle w:val="TableGrid"/>
+        <w:tblW w:w="0" w:type="auto"/>
+      </w:tblPr>
+      <w:tblGrid>
+        <w:gridCol w:w="780"/>
+        <w:gridCol w:w="780"/>
+        <w:gridCol w:w="780"/>
+        <w:gridCol w:w="780"/>
+        <w:gridCol w:w="780"/>
+        <w:gridCol w:w="780"/>
+        <w:gridCol w:w="780"/>
+        <w:gridCol w:w="780"/>
+        <w:gridCol w:w="780"/>
+        <w:gridCol w:w="780"/>
+        <w:gridCol w:w="780"/>
+        <w:gridCol w:w="780"/>
+      </w:tblGrid>
+      <w:tr>
+        <w:tc>
+          <w:tcPr>
+            <w:gridSpan w:val="12"/>
+            <w:tcBorders>
+              <w:top w:val="nil" w:color="000000"/>
+              <w:left w:val="nil" w:color="000000"/>
+              <w:bottom w:val="single" w:color="000000"/>
+              <w:right w:val="nil" w:color="000000"/>
+            </w:tcBorders>
+          </w:tcPr>
+          <w:p>
+            <w:pPr>
+              <w:spacing w:after="0"/>
+            </w:pPr>
+            <w:r>
+              <w:t xml:space="preserve">Time-varying covariate adjusted estimates of treatment effect for the primary outcome</w:t>
+            </w:r>
+          </w:p>
+        </w:tc>
+      </w:tr>
+      <w:tr>
+        <w:tc>
+          <w:tcPr>
+            <w:tcW w:w="0" w:type="auto"/>
+            <w:tcBorders>
+              <w:top w:val="single" w:color="000000"/>
+              <w:left w:val="nil" w:color="000000"/>
+              <w:bottom w:val="nil" w:color="000000"/>
+              <w:right w:val="nil" w:color="000000"/>
+            </w:tcBorders>
+          </w:tcPr>
+          <w:p>
+            <w:pPr>
+              <w:spacing w:after="0"/>
+            </w:pPr>
+          </w:p>
+        </w:tc>
+        <w:tc>
+          <w:tcPr>
+            <w:tcW w:w="0" w:type="auto"/>
+            <w:tcBorders>
+              <w:top w:val="single" w:color="000000"/>
+              <w:left w:val="nil" w:color="000000"/>
+              <w:bottom w:val="nil" w:color="000000"/>
+              <w:right w:val="nil" w:color="000000"/>
+            </w:tcBorders>
+            <w:vAlign w:val="bottom"/>
+          </w:tcPr>
+          <w:p>
+            <w:pPr>
+              <w:spacing w:after="0"/>
+              <w:jc w:val="right"/>
+            </w:pPr>
+            <w:r>
+              <w:rPr>
+                <w:sz w:val="18"/>
+              </w:rPr>
+              <w:t xml:space="preserve">None</w:t>
+            </w:r>
+          </w:p>
+        </w:tc>
+        <w:tc>
+          <w:tcPr>
+            <w:tcW w:w="0" w:type="auto"/>
+            <w:tcBorders>
+              <w:top w:val="single" w:color="000000"/>
+              <w:left w:val="nil" w:color="000000"/>
+              <w:bottom w:val="nil" w:color="000000"/>
+              <w:right w:val="nil" w:color="000000"/>
+            </w:tcBorders>
+            <w:vAlign w:val="bottom"/>
+          </w:tcPr>
+          <w:p>
+            <w:pPr>
+              <w:spacing w:after="0"/>
+              <w:jc w:val="right"/>
+            </w:pPr>
+            <w:r>
+              <w:rPr>
+                <w:sz w:val="18"/>
+              </w:rPr>
+              <w:t xml:space="preserve">Ceiling</w:t>
+            </w:r>
+          </w:p>
+        </w:tc>
+        <w:tc>
+          <w:tcPr>
+            <w:tcW w:w="0" w:type="auto"/>
+            <w:tcBorders>
+              <w:top w:val="single" w:color="000000"/>
+              <w:left w:val="nil" w:color="000000"/>
+              <w:bottom w:val="nil" w:color="000000"/>
+              <w:right w:val="nil" w:color="000000"/>
+            </w:tcBorders>
+            <w:vAlign w:val="bottom"/>
+          </w:tcPr>
+          <w:p>
+            <w:pPr>
+              <w:spacing w:after="0"/>
+              <w:jc w:val="right"/>
+            </w:pPr>
+            <w:r>
+              <w:rPr>
+                <w:sz w:val="18"/>
+              </w:rPr>
+              <w:t xml:space="preserve">Portable</w:t>
+            </w:r>
+          </w:p>
+        </w:tc>
+        <w:tc>
+          <w:tcPr>
+            <w:tcW w:w="0" w:type="auto"/>
+            <w:gridSpan w:val="3"/>
+            <w:tcBorders>
+              <w:top w:val="single" w:color="000000"/>
+              <w:left w:val="nil" w:color="000000"/>
+              <w:bottom w:val="nil" w:color="000000"/>
+              <w:right w:val="nil" w:color="000000"/>
+            </w:tcBorders>
+            <w:vAlign w:val="bottom"/>
+          </w:tcPr>
+          <w:p>
+            <w:pPr>
+              <w:spacing w:after="0"/>
+              <w:jc w:val="center"/>
+            </w:pPr>
+            <w:r>
+              <w:rPr>
+                <w:sz w:val="18"/>
+              </w:rPr>
+              <w:t xml:space="preserve">Ceiling</w:t>
+            </w:r>
+          </w:p>
+        </w:tc>
+        <w:tc>
+          <w:tcPr>
+            <w:tcW w:w="0" w:type="auto"/>
+            <w:gridSpan w:val="3"/>
+            <w:tcBorders>
+              <w:top w:val="single" w:color="000000"/>
+              <w:left w:val="nil" w:color="000000"/>
+              <w:bottom w:val="nil" w:color="000000"/>
+              <w:right w:val="nil" w:color="000000"/>
+            </w:tcBorders>
+            <w:vAlign w:val="bottom"/>
+          </w:tcPr>
+          <w:p>
+            <w:pPr>
+              <w:spacing w:after="0"/>
+              <w:jc w:val="center"/>
+            </w:pPr>
+            <w:r>
+              <w:rPr>
+                <w:sz w:val="18"/>
+              </w:rPr>
+              <w:t xml:space="preserve">Portable</w:t>
+            </w:r>
+          </w:p>
+        </w:tc>
+        <w:tc>
+          <w:tcPr>
+            <w:tcW w:w="0" w:type="auto"/>
+            <w:tcBorders>
+              <w:top w:val="single" w:color="000000"/>
+              <w:left w:val="nil" w:color="000000"/>
+              <w:bottom w:val="nil" w:color="000000"/>
+              <w:right w:val="nil" w:color="000000"/>
+            </w:tcBorders>
+            <w:vAlign w:val="bottom"/>
+          </w:tcPr>
+          <w:p>
+            <w:pPr>
+              <w:spacing w:after="0"/>
+              <w:jc w:val="right"/>
+            </w:pPr>
+            <w:r>
+              <w:rPr>
+                <w:sz w:val="18"/>
+              </w:rPr>
+              <w:t xml:space="preserve">Superiority of air purification</w:t>
+            </w:r>
+          </w:p>
+        </w:tc>
+        <w:tc>
+          <w:tcPr>
+            <w:tcW w:w="0" w:type="auto"/>
+            <w:tcBorders>
+              <w:top w:val="single" w:color="000000"/>
+              <w:left w:val="nil" w:color="000000"/>
+              <w:bottom w:val="nil" w:color="000000"/>
+              <w:right w:val="nil" w:color="000000"/>
+            </w:tcBorders>
+            <w:vAlign w:val="bottom"/>
+          </w:tcPr>
+          <w:p>
+            <w:pPr>
+              <w:spacing w:after="0"/>
+              <w:jc w:val="right"/>
+            </w:pPr>
+            <w:r>
+              <w:rPr>
+                <w:sz w:val="18"/>
+              </w:rPr>
+              <w:t xml:space="preserve">Noninferiority (portable vs ceiling)</w:t>
+            </w:r>
+          </w:p>
+        </w:tc>
+      </w:tr>
+      <w:tr>
+        <w:tc>
+          <w:tcPr>
+            <w:tcW w:w="0" w:type="auto"/>
+            <w:tcBorders>
+              <w:top w:val="nil" w:color="000000"/>
+              <w:left w:val="nil" w:color="000000"/>
+              <w:bottom w:val="single" w:color="000000"/>
+              <w:right w:val="nil" w:color="000000"/>
+            </w:tcBorders>
+          </w:tcPr>
+          <w:p>
+            <w:pPr>
+              <w:spacing w:after="0"/>
+            </w:pPr>
+          </w:p>
+        </w:tc>
+        <w:tc>
+          <w:tcPr>
+            <w:tcW w:w="0" w:type="auto"/>
+            <w:tcBorders>
+              <w:top w:val="nil" w:color="000000"/>
+              <w:left w:val="nil" w:color="000000"/>
+              <w:bottom w:val="single" w:color="000000"/>
+              <w:right w:val="nil" w:color="000000"/>
+            </w:tcBorders>
+            <w:vAlign w:val="bottom"/>
+          </w:tcPr>
+          <w:p>
+            <w:pPr>
+              <w:spacing w:after="0"/>
+              <w:jc w:val="right"/>
+            </w:pPr>
+            <w:r>
+              <w:rPr>
+                <w:sz w:val="18"/>
+              </w:rPr>
+              <w:t xml:space="preserve">Mean</w:t>
+            </w:r>
+          </w:p>
+        </w:tc>
+        <w:tc>
+          <w:tcPr>
+            <w:tcW w:w="0" w:type="auto"/>
+            <w:tcBorders>
+              <w:top w:val="nil" w:color="000000"/>
+              <w:left w:val="nil" w:color="000000"/>
+              <w:bottom w:val="single" w:color="000000"/>
+              <w:right w:val="nil" w:color="000000"/>
+            </w:tcBorders>
+            <w:vAlign w:val="bottom"/>
+          </w:tcPr>
+          <w:p>
+            <w:pPr>
+              <w:spacing w:after="0"/>
+              <w:jc w:val="right"/>
+            </w:pPr>
+            <w:r>
+              <w:rPr>
+                <w:sz w:val="18"/>
+              </w:rPr>
+              <w:t xml:space="preserve">Mean</w:t>
+            </w:r>
+          </w:p>
+        </w:tc>
+        <w:tc>
+          <w:tcPr>
+            <w:tcW w:w="0" w:type="auto"/>
+            <w:tcBorders>
+              <w:top w:val="nil" w:color="000000"/>
+              <w:left w:val="nil" w:color="000000"/>
+              <w:bottom w:val="single" w:color="000000"/>
+              <w:right w:val="nil" w:color="000000"/>
+            </w:tcBorders>
+            <w:vAlign w:val="bottom"/>
+          </w:tcPr>
+          <w:p>
+            <w:pPr>
+              <w:spacing w:after="0"/>
+              <w:jc w:val="right"/>
+            </w:pPr>
+            <w:r>
+              <w:rPr>
+                <w:sz w:val="18"/>
+              </w:rPr>
+              <w:t xml:space="preserve">Mean</w:t>
+            </w:r>
+          </w:p>
+        </w:tc>
+        <w:tc>
+          <w:tcPr>
+            <w:tcW w:w="0" w:type="auto"/>
+            <w:tcBorders>
+              <w:top w:val="nil" w:color="000000"/>
+              <w:left w:val="nil" w:color="000000"/>
+              <w:bottom w:val="single" w:color="000000"/>
+              <w:right w:val="nil" w:color="000000"/>
+            </w:tcBorders>
+            <w:vAlign w:val="bottom"/>
+          </w:tcPr>
+          <w:p>
+            <w:pPr>
+              <w:spacing w:after="0"/>
+              <w:jc w:val="right"/>
+            </w:pPr>
+            <w:r>
+              <w:rPr>
+                <w:sz w:val="18"/>
+              </w:rPr>
+              <w:t xml:space="preserve">RR</w:t>
+            </w:r>
+          </w:p>
+        </w:tc>
+        <w:tc>
+          <w:tcPr>
+            <w:tcW w:w="0" w:type="auto"/>
+            <w:tcBorders>
+              <w:top w:val="nil" w:color="000000"/>
+              <w:left w:val="nil" w:color="000000"/>
+              <w:bottom w:val="single" w:color="000000"/>
+              <w:right w:val="nil" w:color="000000"/>
+            </w:tcBorders>
+            <w:vAlign w:val="bottom"/>
+          </w:tcPr>
+          <w:p>
+            <w:pPr>
+              <w:spacing w:after="0"/>
+              <w:jc w:val="right"/>
+            </w:pPr>
+            <w:r>
+              <w:rPr>
+                <w:sz w:val="18"/>
+              </w:rPr>
+              <w:t xml:space="preserve">[95%</w:t>
+            </w:r>
+          </w:p>
+        </w:tc>
+        <w:tc>
+          <w:tcPr>
+            <w:tcW w:w="0" w:type="auto"/>
+            <w:tcBorders>
+              <w:top w:val="nil" w:color="000000"/>
+              <w:left w:val="nil" w:color="000000"/>
+              <w:bottom w:val="single" w:color="000000"/>
+              <w:right w:val="nil" w:color="000000"/>
+            </w:tcBorders>
+            <w:vAlign w:val="bottom"/>
+          </w:tcPr>
+          <w:p>
+            <w:pPr>
+              <w:spacing w:after="0"/>
+              <w:jc w:val="right"/>
+            </w:pPr>
+            <w:r>
+              <w:rPr>
+                <w:sz w:val="18"/>
+              </w:rPr>
+              <w:t xml:space="preserve">CI]</w:t>
+            </w:r>
+          </w:p>
+        </w:tc>
+        <w:tc>
+          <w:tcPr>
+            <w:tcW w:w="0" w:type="auto"/>
+            <w:tcBorders>
+              <w:top w:val="nil" w:color="000000"/>
+              <w:left w:val="nil" w:color="000000"/>
+              <w:bottom w:val="single" w:color="000000"/>
+              <w:right w:val="nil" w:color="000000"/>
+            </w:tcBorders>
+            <w:vAlign w:val="bottom"/>
+          </w:tcPr>
+          <w:p>
+            <w:pPr>
+              <w:spacing w:after="0"/>
+              <w:jc w:val="right"/>
+            </w:pPr>
+            <w:r>
+              <w:rPr>
+                <w:sz w:val="18"/>
+              </w:rPr>
+              <w:t xml:space="preserve">RR</w:t>
+            </w:r>
+          </w:p>
+        </w:tc>
+        <w:tc>
+          <w:tcPr>
+            <w:tcW w:w="0" w:type="auto"/>
+            <w:tcBorders>
+              <w:top w:val="nil" w:color="000000"/>
+              <w:left w:val="nil" w:color="000000"/>
+              <w:bottom w:val="single" w:color="000000"/>
+              <w:right w:val="nil" w:color="000000"/>
+            </w:tcBorders>
+            <w:vAlign w:val="bottom"/>
+          </w:tcPr>
+          <w:p>
+            <w:pPr>
+              <w:spacing w:after="0"/>
+              <w:jc w:val="right"/>
+            </w:pPr>
+            <w:r>
+              <w:rPr>
+                <w:sz w:val="18"/>
+              </w:rPr>
+              <w:t xml:space="preserve">[95%</w:t>
+            </w:r>
+          </w:p>
+        </w:tc>
+        <w:tc>
+          <w:tcPr>
+            <w:tcW w:w="0" w:type="auto"/>
+            <w:tcBorders>
+              <w:top w:val="nil" w:color="000000"/>
+              <w:left w:val="nil" w:color="000000"/>
+              <w:bottom w:val="single" w:color="000000"/>
+              <w:right w:val="nil" w:color="000000"/>
+            </w:tcBorders>
+            <w:vAlign w:val="bottom"/>
+          </w:tcPr>
+          <w:p>
+            <w:pPr>
+              <w:spacing w:after="0"/>
+              <w:jc w:val="right"/>
+            </w:pPr>
+            <w:r>
+              <w:rPr>
+                <w:sz w:val="18"/>
+              </w:rPr>
+              <w:t xml:space="preserve">CI]</w:t>
+            </w:r>
+          </w:p>
+        </w:tc>
+        <w:tc>
+          <w:tcPr>
+            <w:tcW w:w="0" w:type="auto"/>
+            <w:tcBorders>
+              <w:top w:val="nil" w:color="000000"/>
+              <w:left w:val="nil" w:color="000000"/>
+              <w:bottom w:val="single" w:color="000000"/>
+              <w:right w:val="nil" w:color="000000"/>
+            </w:tcBorders>
+          </w:tcPr>
+          <w:p>
+            <w:pPr>
+              <w:spacing w:after="0"/>
+            </w:pPr>
+          </w:p>
+        </w:tc>
+        <w:tc>
+          <w:tcPr>
+            <w:tcW w:w="0" w:type="auto"/>
+            <w:tcBorders>
+              <w:top w:val="nil" w:color="000000"/>
+              <w:left w:val="nil" w:color="000000"/>
+              <w:bottom w:val="single" w:color="000000"/>
+              <w:right w:val="nil" w:color="000000"/>
+            </w:tcBorders>
+          </w:tcPr>
+          <w:p>
+            <w:pPr>
+              <w:spacing w:after="0"/>
+            </w:pPr>
+          </w:p>
+        </w:tc>
+      </w:tr>
+      <w:tr>
+        <w:tc>
+          <w:tcPr>
+            <w:tcW w:w="0" w:type="auto"/>
+            <w:tcBorders>
+              <w:top w:val="single" w:color="000000"/>
+              <w:left w:val="nil" w:color="000000"/>
+              <w:bottom w:val="single" w:color="000000"/>
+              <w:right w:val="nil" w:color="000000"/>
+            </w:tcBorders>
+            <w:vAlign w:val="bottom"/>
+          </w:tcPr>
+          <w:p>
+            <w:pPr>
+              <w:spacing w:after="0"/>
+              <w:jc w:val="left"/>
+            </w:pPr>
+            <w:r>
+              <w:rPr>
+                <w:sz w:val="18"/>
+              </w:rPr>
+              <w:t xml:space="preserve">PM2.5</w:t>
+            </w:r>
+          </w:p>
+        </w:tc>
+        <w:tc>
+          <w:tcPr>
+            <w:tcW w:w="0" w:type="auto"/>
+            <w:tcBorders>
+              <w:top w:val="single" w:color="000000"/>
+              <w:left w:val="nil" w:color="000000"/>
+              <w:bottom w:val="single" w:color="000000"/>
+              <w:right w:val="nil" w:color="000000"/>
+            </w:tcBorders>
+            <w:vAlign w:val="bottom"/>
+          </w:tcPr>
+          <w:p>
+            <w:pPr>
+              <w:spacing w:after="0"/>
+              <w:jc w:val="right"/>
+            </w:pPr>
+            <w:r>
+              <w:rPr>
+                <w:sz w:val="18"/>
+              </w:rPr>
+              <w:t xml:space="preserve">1.03</w:t>
+            </w:r>
+          </w:p>
+        </w:tc>
+        <w:tc>
+          <w:tcPr>
+            <w:tcW w:w="0" w:type="auto"/>
+            <w:tcBorders>
+              <w:top w:val="single" w:color="000000"/>
+              <w:left w:val="nil" w:color="000000"/>
+              <w:bottom w:val="single" w:color="000000"/>
+              <w:right w:val="nil" w:color="000000"/>
+            </w:tcBorders>
+            <w:vAlign w:val="bottom"/>
+          </w:tcPr>
+          <w:p>
+            <w:pPr>
+              <w:spacing w:after="0"/>
+              <w:jc w:val="right"/>
+            </w:pPr>
+            <w:r>
+              <w:rPr>
+                <w:sz w:val="18"/>
+              </w:rPr>
+              <w:t xml:space="preserve">0.86</w:t>
+            </w:r>
+          </w:p>
+        </w:tc>
+        <w:tc>
+          <w:tcPr>
+            <w:tcW w:w="0" w:type="auto"/>
+            <w:tcBorders>
+              <w:top w:val="single" w:color="000000"/>
+              <w:left w:val="nil" w:color="000000"/>
+              <w:bottom w:val="single" w:color="000000"/>
+              <w:right w:val="nil" w:color="000000"/>
+            </w:tcBorders>
+            <w:vAlign w:val="bottom"/>
+          </w:tcPr>
+          <w:p>
+            <w:pPr>
+              <w:spacing w:after="0"/>
+              <w:jc w:val="right"/>
+            </w:pPr>
+            <w:r>
+              <w:rPr>
+                <w:sz w:val="18"/>
+              </w:rPr>
+              <w:t xml:space="preserve">0.55</w:t>
+            </w:r>
+          </w:p>
+        </w:tc>
+        <w:tc>
+          <w:tcPr>
+            <w:tcW w:w="0" w:type="auto"/>
+            <w:tcBorders>
+              <w:top w:val="single" w:color="000000"/>
+              <w:left w:val="nil" w:color="000000"/>
+              <w:bottom w:val="single" w:color="000000"/>
+              <w:right w:val="nil" w:color="000000"/>
+            </w:tcBorders>
+            <w:vAlign w:val="bottom"/>
+          </w:tcPr>
+          <w:p>
+            <w:pPr>
+              <w:spacing w:after="0"/>
+              <w:jc w:val="right"/>
+            </w:pPr>
+            <w:r>
+              <w:rPr>
+                <w:sz w:val="18"/>
+              </w:rPr>
+              <w:t xml:space="preserve">0.94</w:t>
+            </w:r>
+          </w:p>
+        </w:tc>
+        <w:tc>
+          <w:tcPr>
+            <w:tcW w:w="0" w:type="auto"/>
+            <w:tcBorders>
+              <w:top w:val="single" w:color="000000"/>
+              <w:left w:val="nil" w:color="000000"/>
+              <w:bottom w:val="single" w:color="000000"/>
+              <w:right w:val="nil" w:color="000000"/>
+            </w:tcBorders>
+            <w:vAlign w:val="bottom"/>
+          </w:tcPr>
+          <w:p>
+            <w:pPr>
+              <w:spacing w:after="0"/>
+              <w:jc w:val="right"/>
+            </w:pPr>
+            <w:r>
+              <w:rPr>
+                <w:sz w:val="18"/>
+              </w:rPr>
+              <w:t xml:space="preserve">[0.79</w:t>
+            </w:r>
+          </w:p>
+        </w:tc>
+        <w:tc>
+          <w:tcPr>
+            <w:tcW w:w="0" w:type="auto"/>
+            <w:tcBorders>
+              <w:top w:val="single" w:color="000000"/>
+              <w:left w:val="nil" w:color="000000"/>
+              <w:bottom w:val="single" w:color="000000"/>
+              <w:right w:val="nil" w:color="000000"/>
+            </w:tcBorders>
+            <w:vAlign w:val="bottom"/>
+          </w:tcPr>
+          <w:p>
+            <w:pPr>
+              <w:spacing w:after="0"/>
+              <w:jc w:val="right"/>
+            </w:pPr>
+            <w:r>
+              <w:rPr>
+                <w:sz w:val="18"/>
+              </w:rPr>
+              <w:t xml:space="preserve">1.12]</w:t>
+            </w:r>
+          </w:p>
+        </w:tc>
+        <w:tc>
+          <w:tcPr>
+            <w:tcW w:w="0" w:type="auto"/>
+            <w:tcBorders>
+              <w:top w:val="single" w:color="000000"/>
+              <w:left w:val="nil" w:color="000000"/>
+              <w:bottom w:val="single" w:color="000000"/>
+              <w:right w:val="nil" w:color="000000"/>
+            </w:tcBorders>
+            <w:vAlign w:val="bottom"/>
+          </w:tcPr>
+          <w:p>
+            <w:pPr>
+              <w:spacing w:after="0"/>
+              <w:jc w:val="right"/>
+            </w:pPr>
+            <w:r>
+              <w:rPr>
+                <w:sz w:val="18"/>
+              </w:rPr>
+              <w:t xml:space="preserve">0.70</w:t>
+            </w:r>
+          </w:p>
+        </w:tc>
+        <w:tc>
+          <w:tcPr>
+            <w:tcW w:w="0" w:type="auto"/>
+            <w:tcBorders>
+              <w:top w:val="single" w:color="000000"/>
+              <w:left w:val="nil" w:color="000000"/>
+              <w:bottom w:val="single" w:color="000000"/>
+              <w:right w:val="nil" w:color="000000"/>
+            </w:tcBorders>
+            <w:vAlign w:val="bottom"/>
+          </w:tcPr>
+          <w:p>
+            <w:pPr>
+              <w:spacing w:after="0"/>
+              <w:jc w:val="right"/>
+            </w:pPr>
+            <w:r>
+              <w:rPr>
+                <w:sz w:val="18"/>
+              </w:rPr>
+              <w:t xml:space="preserve">[0.64</w:t>
+            </w:r>
+          </w:p>
+        </w:tc>
+        <w:tc>
+          <w:tcPr>
+            <w:tcW w:w="0" w:type="auto"/>
+            <w:tcBorders>
+              <w:top w:val="single" w:color="000000"/>
+              <w:left w:val="nil" w:color="000000"/>
+              <w:bottom w:val="single" w:color="000000"/>
+              <w:right w:val="nil" w:color="000000"/>
+            </w:tcBorders>
+            <w:vAlign w:val="bottom"/>
+          </w:tcPr>
+          <w:p>
+            <w:pPr>
+              <w:spacing w:after="0"/>
+              <w:jc w:val="right"/>
+            </w:pPr>
+            <w:r>
+              <w:rPr>
+                <w:sz w:val="18"/>
+              </w:rPr>
+              <w:t xml:space="preserve">0.76]</w:t>
+            </w:r>
+          </w:p>
+        </w:tc>
+        <w:tc>
+          <w:tcPr>
+            <w:tcW w:w="0" w:type="auto"/>
+            <w:tcBorders>
+              <w:top w:val="single" w:color="000000"/>
+              <w:left w:val="nil" w:color="000000"/>
+              <w:bottom w:val="single" w:color="000000"/>
+              <w:right w:val="nil" w:color="000000"/>
+            </w:tcBorders>
+            <w:vAlign w:val="bottom"/>
+          </w:tcPr>
+          <w:p>
+            <w:pPr>
+              <w:spacing w:after="0"/>
+              <w:jc w:val="right"/>
+            </w:pPr>
+            <w:r>
+              <w:rPr>
+                <w:sz w:val="18"/>
+              </w:rPr>
+              <w:t xml:space="preserve">&lt;0.001</w:t>
+            </w:r>
+          </w:p>
+        </w:tc>
+        <w:tc>
+          <w:tcPr>
+            <w:tcW w:w="0" w:type="auto"/>
+            <w:tcBorders>
+              <w:top w:val="single" w:color="000000"/>
+              <w:left w:val="nil" w:color="000000"/>
+              <w:bottom w:val="single" w:color="000000"/>
+              <w:right w:val="nil" w:color="000000"/>
+            </w:tcBorders>
+            <w:vAlign w:val="bottom"/>
+          </w:tcPr>
+          <w:p>
+            <w:pPr>
+              <w:spacing w:after="0"/>
+              <w:jc w:val="right"/>
+            </w:pPr>
+            <w:r>
+              <w:rPr>
+                <w:sz w:val="18"/>
+              </w:rPr>
+              <w:t xml:space="preserve">&lt;0.001</w:t>
+            </w:r>
+          </w:p>
+        </w:tc>
+      </w:tr>
+      <w:tr>
+        <w:tc>
+          <w:tcPr>
+            <w:gridSpan w:val="12"/>
+            <w:tcBorders>
+              <w:top w:val="single" w:color="000000"/>
+              <w:left w:val="nil" w:color="000000"/>
+              <w:bottom w:val="nil" w:color="000000"/>
+              <w:right w:val="nil" w:color="000000"/>
+            </w:tcBorders>
+          </w:tcPr>
+          <w:p>
+            <w:pPr>
+              <w:spacing w:after="0"/>
+            </w:pPr>
+            <w:r>
+              <w:rPr>
+                <w:i w:val="true"/>
+                <w:sz w:val="18"/>
+              </w:rPr>
+              <w:t xml:space="preserve">Sample means are unadjusted and do no account for the crossover design. Rate ratios (RRs) are adjusted for the crossover design, sensor type, first-order autocorrelation, the time-varying covariates selected by the cross-validated lasso, and clustering within classroom. RR &lt; 1 disfavors the reference (no air purification).</w:t>
+            </w:r>
+          </w:p>
+        </w:tc>
+      </w:tr>
+    </w:tbl>
+    <w:p>
+      <w:r>
+        <w:t/>
+      </w:r>
+    </w:p>
     <w:p>
       <w:pPr>
         <w:jc w:val="both"/>
@@ -1420,7 +2235,7 @@
 </file>
 
 <file path=word/styles.xml><?xml version="1.0" encoding="utf-8"?>
-<w:styles xmlns:w="http://schemas.openxmlformats.org/wordprocessingml/2006/main" xmlns:r="http://schemas.openxmlformats.org/officeDocument/2006/relationships" xmlns:w14="http://schemas.microsoft.com/office/word/2010/wordml" xmlns:wp="http://schemas.openxmlformats.org/drawingml/2006/wordprocessingDrawing" xmlns:a="http://schemas.openxmlformats.org/drawingml/2006/main" xmlns:wp14="http://schemas.microsoft.com/office/word/2010/wordprocessingDrawing" xmlns:m="http://schemas.openxmlformats.org/officeDocument/2006/math" xmlns:w15="http://schemas.microsoft.com/office/word/2012/wordml" xmlns:mc="http://schemas.openxmlformats.org/markup-compatibility/2006" xmlns:a14="http://schemas.microsoft.com/office/drawing/2010/main" xmlns:sl="http://schemas.openxmlformats.org/schemaLibrary/2006/main" xmlns:wne="http://schemas.microsoft.com/office/word/2006/wordml" xmlns:c="http://schemas.openxmlformats.org/drawingml/2006/chart" xmlns:cdr="http://schemas.openxmlformats.org/drawingml/2006/chartDrawing" xmlns:c14="http://schemas.microsoft.com/office/drawing/2007/8/2/chart" xmlns:dgm="http://schemas.openxmlformats.org/drawingml/2006/diagram" xmlns:pic="http://schemas.openxmlformats.org/drawingml/2006/picture" xmlns:xdr="http://schemas.openxmlformats.org/drawingml/2006/spreadsheetDrawing" xmlns:dsp="http://schemas.microsoft.com/office/drawing/2008/diagram" xmlns:xvml="urn:schemas-microsoft-com:office:excel" xmlns:o="urn:schemas-microsoft-com:office:office" xmlns:v="urn:schemas-microsoft-com:vml" xmlns:w10="urn:schemas-microsoft-com:office:word" xmlns:pvml="urn:schemas-microsoft-com:office:powerpoint" xmlns:cppr="http://schemas.microsoft.com/office/2006/coverPageProps" xmlns:odx="http://opendope.org/xpaths" xmlns:odc="http://opendope.org/conditions" xmlns:odq="http://opendope.org/questions" xmlns:oda="http://opendope.org/answers" xmlns:odi="http://opendope.org/components" xmlns:odgm="http://opendope.org/SmartArt/DataHierarchy" xmlns:b="http://schemas.openxmlformats.org/officeDocument/2006/bibliography" xmlns:msink="http://schemas.microsoft.com/ink/2010/main" xmlns:cdr14="http://schemas.microsoft.com/office/drawing/2010/chartDrawing" xmlns:c15="http://schemas.microsoft.com/office/drawing/2012/chart" xmlns:cs="http://schemas.microsoft.com/office/drawing/2012/chartStyle" xmlns:ns38="http://www.w3.org/1998/Math/MathML" xmlns:ns39="http://www.w3.org/2003/InkML" xmlns:a13cmd="http://schemas.microsoft.com/office/drawing/2013/main/command" xmlns:cx="http://schemas.microsoft.com/office/drawing/2014/chartex" xmlns:c16="http://schemas.microsoft.com/office/drawing/2014/chart" xmlns:dgm1611="http://schemas.microsoft.com/office/drawing/2016/11/diagram" xmlns:c173="http://schemas.microsoft.com/office/drawing/2017/03/chart" xmlns:am3d="http://schemas.microsoft.com/office/drawing/2017/model3d" xmlns:an18="http://schemas.microsoft.com/office/drawing/2018/animation" xmlns:anam3d="http://schemas.microsoft.com/office/drawing/2018/animation/model3d" xmlns:iact="http://schemas.microsoft.com/office/powerpoint/2014/inkAction" xmlns:thm15="http://schemas.microsoft.com/office/thememl/2012/main" xmlns:wps="http://schemas.microsoft.com/office/word/2010/wordprocessingShape" xmlns:wpc="http://schemas.microsoft.com/office/word/2010/wordprocessingCanvas" xmlns:wpg="http://schemas.microsoft.com/office/word/2010/wordprocessingGroup" xmlns:w16se="http://schemas.microsoft.com/office/word/2015/wordml/symex" xmlns:w16cid="http://schemas.microsoft.com/office/word/2016/wordml/cid" xmlns:wetp="http://schemas.microsoft.com/office/webextensions/taskpanes/2010/11" xmlns:we="http://schemas.microsoft.com/office/webextensions/webextension/2010/11" xmlns:comp="http://schemas.openxmlformats.org/drawingml/2006/compatibility" xmlns:lc="http://schemas.openxmlformats.org/drawingml/2006/lockedCanvas" xmlns:dgm14="http://schemas.microsoft.com/office/drawing/2010/diagram" xmlns:a15="http://schemas.microsoft.com/office/drawing/2012/main" xmlns:pic14="http://schemas.microsoft.com/office/drawing/2010/picture" xmlns:c16ac="http://schemas.microsoft.com/office/drawing/2014/chart/ac" xmlns:a16="http://schemas.microsoft.com/office/drawing/2014/main" xmlns:a1611="http://schemas.microsoft.com/office/drawing/2016/11/main" xmlns:dgm1612="http://schemas.microsoft.com/office/drawing/2016/12/diagram" xmlns:a16svg="http://schemas.microsoft.com/office/drawing/2016/SVG/main" xmlns:adec="http://schemas.microsoft.com/office/drawing/2017/decorative" xmlns:a18hc="http://schemas.microsoft.com/office/drawing/2018/hyperlinkcolor" xmlns:wp15="http://schemas.microsoft.com/office/word/2012/wordprocessingDrawing">
+<w:styles xmlns:w="http://schemas.openxmlformats.org/wordprocessingml/2006/main" xmlns:m="http://schemas.openxmlformats.org/officeDocument/2006/math" xmlns:w14="http://schemas.microsoft.com/office/word/2010/wordml" xmlns:r="http://schemas.openxmlformats.org/officeDocument/2006/relationships" xmlns:wp="http://schemas.openxmlformats.org/drawingml/2006/wordprocessingDrawing" xmlns:a="http://schemas.openxmlformats.org/drawingml/2006/main" xmlns:wp14="http://schemas.microsoft.com/office/word/2010/wordprocessingDrawing" xmlns:w15="http://schemas.microsoft.com/office/word/2012/wordml" xmlns:mc="http://schemas.openxmlformats.org/markup-compatibility/2006" xmlns:a14="http://schemas.microsoft.com/office/drawing/2010/main" xmlns:sl="http://schemas.openxmlformats.org/schemaLibrary/2006/main" xmlns:wne="http://schemas.microsoft.com/office/word/2006/wordml" xmlns:c="http://schemas.openxmlformats.org/drawingml/2006/chart" xmlns:cdr="http://schemas.openxmlformats.org/drawingml/2006/chartDrawing" xmlns:c14="http://schemas.microsoft.com/office/drawing/2007/8/2/chart" xmlns:dgm="http://schemas.openxmlformats.org/drawingml/2006/diagram" xmlns:pic="http://schemas.openxmlformats.org/drawingml/2006/picture" xmlns:xdr="http://schemas.openxmlformats.org/drawingml/2006/spreadsheetDrawing" xmlns:dsp="http://schemas.microsoft.com/office/drawing/2008/diagram" xmlns:xvml="urn:schemas-microsoft-com:office:excel" xmlns:o="urn:schemas-microsoft-com:office:office" xmlns:v="urn:schemas-microsoft-com:vml" xmlns:w10="urn:schemas-microsoft-com:office:word" xmlns:pvml="urn:schemas-microsoft-com:office:powerpoint" xmlns:cppr="http://schemas.microsoft.com/office/2006/coverPageProps" xmlns:odx="http://opendope.org/xpaths" xmlns:odc="http://opendope.org/conditions" xmlns:odq="http://opendope.org/questions" xmlns:oda="http://opendope.org/answers" xmlns:odi="http://opendope.org/components" xmlns:odgm="http://opendope.org/SmartArt/DataHierarchy" xmlns:b="http://schemas.openxmlformats.org/officeDocument/2006/bibliography" xmlns:msink="http://schemas.microsoft.com/ink/2010/main" xmlns:cdr14="http://schemas.microsoft.com/office/drawing/2010/chartDrawing" xmlns:c15="http://schemas.microsoft.com/office/drawing/2012/chart" xmlns:cs="http://schemas.microsoft.com/office/drawing/2012/chartStyle" xmlns:ns38="http://www.w3.org/1998/Math/MathML" xmlns:ns39="http://www.w3.org/2003/InkML" xmlns:a13cmd="http://schemas.microsoft.com/office/drawing/2013/main/command" xmlns:cx="http://schemas.microsoft.com/office/drawing/2014/chartex" xmlns:c16="http://schemas.microsoft.com/office/drawing/2014/chart" xmlns:dgm1611="http://schemas.microsoft.com/office/drawing/2016/11/diagram" xmlns:c173="http://schemas.microsoft.com/office/drawing/2017/03/chart" xmlns:am3d="http://schemas.microsoft.com/office/drawing/2017/model3d" xmlns:an18="http://schemas.microsoft.com/office/drawing/2018/animation" xmlns:anam3d="http://schemas.microsoft.com/office/drawing/2018/animation/model3d" xmlns:iact="http://schemas.microsoft.com/office/powerpoint/2014/inkAction" xmlns:thm15="http://schemas.microsoft.com/office/thememl/2012/main" xmlns:wps="http://schemas.microsoft.com/office/word/2010/wordprocessingShape" xmlns:wpc="http://schemas.microsoft.com/office/word/2010/wordprocessingCanvas" xmlns:wpg="http://schemas.microsoft.com/office/word/2010/wordprocessingGroup" xmlns:w16se="http://schemas.microsoft.com/office/word/2015/wordml/symex" xmlns:w16cid="http://schemas.microsoft.com/office/word/2016/wordml/cid" xmlns:wetp="http://schemas.microsoft.com/office/webextensions/taskpanes/2010/11" xmlns:we="http://schemas.microsoft.com/office/webextensions/webextension/2010/11" xmlns:comp="http://schemas.openxmlformats.org/drawingml/2006/compatibility" xmlns:lc="http://schemas.openxmlformats.org/drawingml/2006/lockedCanvas" xmlns:dgm14="http://schemas.microsoft.com/office/drawing/2010/diagram" xmlns:a15="http://schemas.microsoft.com/office/drawing/2012/main" xmlns:pic14="http://schemas.microsoft.com/office/drawing/2010/picture" xmlns:c16ac="http://schemas.microsoft.com/office/drawing/2014/chart/ac" xmlns:a16="http://schemas.microsoft.com/office/drawing/2014/main" xmlns:a1611="http://schemas.microsoft.com/office/drawing/2016/11/main" xmlns:dgm1612="http://schemas.microsoft.com/office/drawing/2016/12/diagram" xmlns:a16svg="http://schemas.microsoft.com/office/drawing/2016/SVG/main" xmlns:adec="http://schemas.microsoft.com/office/drawing/2017/decorative" xmlns:a18hc="http://schemas.microsoft.com/office/drawing/2018/hyperlinkcolor" xmlns:wp15="http://schemas.microsoft.com/office/word/2012/wordprocessingDrawing">
   <w:docDefaults>
     <w:rPrDefault>
       <w:rPr>

</xml_diff>

<commit_message>
Add per protocol analyses
</commit_message>
<xml_diff>
--- a/products/report.docx
+++ b/products/report.docx
@@ -47,7 +47,7 @@
         <w:t xml:space="preserve">Generated using git revision: </w:t>
       </w:r>
       <w:r>
-        <w:t xml:space="preserve"/>
+        <w:t xml:space="preserve">d747301</w:t>
       </w:r>
     </w:p>
     <w:p>
@@ -1250,6 +1250,1125 @@
                 <w:sz w:val="18"/>
               </w:rPr>
               <w:t xml:space="preserve">Sample means are unadjusted and do no account for the crossover design. Rate ratios (RRs) are adjusted for the crossover design, sensor type, first-order autocorrelation, and clustering within classroom. RR &lt; 1 disfavors the reference (no air purification).</w:t>
+            </w:r>
+          </w:p>
+        </w:tc>
+      </w:tr>
+    </w:tbl>
+    <w:p>
+      <w:r>
+        <w:t/>
+      </w:r>
+    </w:p>
+    <w:p>
+      <w:pPr>
+        <w:pStyle w:val="Heading2"/>
+      </w:pPr>
+      <w:r>
+        <w:t/>
+      </w:r>
+      <w:r>
+        <w:t xml:space="preserve"/>
+      </w:r>
+      <w:r>
+        <w:t xml:space="preserve">Exploratory per-protocol estimates of treatment effect for the primary and secondary analyses</w:t>
+      </w:r>
+    </w:p>
+    <w:tbl>
+      <w:tblPr>
+        <w:tblStyle w:val="TableGrid"/>
+        <w:tblW w:w="0" w:type="auto"/>
+      </w:tblPr>
+      <w:tblGrid>
+        <w:gridCol w:w="780"/>
+        <w:gridCol w:w="780"/>
+        <w:gridCol w:w="780"/>
+        <w:gridCol w:w="780"/>
+        <w:gridCol w:w="780"/>
+        <w:gridCol w:w="780"/>
+        <w:gridCol w:w="780"/>
+        <w:gridCol w:w="780"/>
+        <w:gridCol w:w="780"/>
+        <w:gridCol w:w="780"/>
+        <w:gridCol w:w="780"/>
+        <w:gridCol w:w="780"/>
+      </w:tblGrid>
+      <w:tr>
+        <w:tc>
+          <w:tcPr>
+            <w:gridSpan w:val="12"/>
+            <w:tcBorders>
+              <w:top w:val="nil" w:color="000000"/>
+              <w:left w:val="nil" w:color="000000"/>
+              <w:bottom w:val="single" w:color="000000"/>
+              <w:right w:val="nil" w:color="000000"/>
+            </w:tcBorders>
+          </w:tcPr>
+          <w:p>
+            <w:pPr>
+              <w:spacing w:after="0"/>
+            </w:pPr>
+            <w:r>
+              <w:t xml:space="preserve">Per-protocol estimates of treatment effect for the primary and secondary outcomes</w:t>
+            </w:r>
+          </w:p>
+        </w:tc>
+      </w:tr>
+      <w:tr>
+        <w:tc>
+          <w:tcPr>
+            <w:tcW w:w="0" w:type="auto"/>
+            <w:tcBorders>
+              <w:top w:val="single" w:color="000000"/>
+              <w:left w:val="nil" w:color="000000"/>
+              <w:bottom w:val="nil" w:color="000000"/>
+              <w:right w:val="nil" w:color="000000"/>
+            </w:tcBorders>
+          </w:tcPr>
+          <w:p>
+            <w:pPr>
+              <w:spacing w:after="0"/>
+            </w:pPr>
+          </w:p>
+        </w:tc>
+        <w:tc>
+          <w:tcPr>
+            <w:tcW w:w="0" w:type="auto"/>
+            <w:tcBorders>
+              <w:top w:val="single" w:color="000000"/>
+              <w:left w:val="nil" w:color="000000"/>
+              <w:bottom w:val="nil" w:color="000000"/>
+              <w:right w:val="nil" w:color="000000"/>
+            </w:tcBorders>
+            <w:vAlign w:val="bottom"/>
+          </w:tcPr>
+          <w:p>
+            <w:pPr>
+              <w:spacing w:after="0"/>
+              <w:jc w:val="right"/>
+            </w:pPr>
+            <w:r>
+              <w:rPr>
+                <w:sz w:val="18"/>
+              </w:rPr>
+              <w:t xml:space="preserve">None</w:t>
+            </w:r>
+          </w:p>
+        </w:tc>
+        <w:tc>
+          <w:tcPr>
+            <w:tcW w:w="0" w:type="auto"/>
+            <w:tcBorders>
+              <w:top w:val="single" w:color="000000"/>
+              <w:left w:val="nil" w:color="000000"/>
+              <w:bottom w:val="nil" w:color="000000"/>
+              <w:right w:val="nil" w:color="000000"/>
+            </w:tcBorders>
+            <w:vAlign w:val="bottom"/>
+          </w:tcPr>
+          <w:p>
+            <w:pPr>
+              <w:spacing w:after="0"/>
+              <w:jc w:val="right"/>
+            </w:pPr>
+            <w:r>
+              <w:rPr>
+                <w:sz w:val="18"/>
+              </w:rPr>
+              <w:t xml:space="preserve">Ceiling</w:t>
+            </w:r>
+          </w:p>
+        </w:tc>
+        <w:tc>
+          <w:tcPr>
+            <w:tcW w:w="0" w:type="auto"/>
+            <w:tcBorders>
+              <w:top w:val="single" w:color="000000"/>
+              <w:left w:val="nil" w:color="000000"/>
+              <w:bottom w:val="nil" w:color="000000"/>
+              <w:right w:val="nil" w:color="000000"/>
+            </w:tcBorders>
+            <w:vAlign w:val="bottom"/>
+          </w:tcPr>
+          <w:p>
+            <w:pPr>
+              <w:spacing w:after="0"/>
+              <w:jc w:val="right"/>
+            </w:pPr>
+            <w:r>
+              <w:rPr>
+                <w:sz w:val="18"/>
+              </w:rPr>
+              <w:t xml:space="preserve">Portable</w:t>
+            </w:r>
+          </w:p>
+        </w:tc>
+        <w:tc>
+          <w:tcPr>
+            <w:tcW w:w="0" w:type="auto"/>
+            <w:gridSpan w:val="3"/>
+            <w:tcBorders>
+              <w:top w:val="single" w:color="000000"/>
+              <w:left w:val="nil" w:color="000000"/>
+              <w:bottom w:val="nil" w:color="000000"/>
+              <w:right w:val="nil" w:color="000000"/>
+            </w:tcBorders>
+            <w:vAlign w:val="bottom"/>
+          </w:tcPr>
+          <w:p>
+            <w:pPr>
+              <w:spacing w:after="0"/>
+              <w:jc w:val="center"/>
+            </w:pPr>
+            <w:r>
+              <w:rPr>
+                <w:sz w:val="18"/>
+              </w:rPr>
+              <w:t xml:space="preserve">Ceiling</w:t>
+            </w:r>
+          </w:p>
+        </w:tc>
+        <w:tc>
+          <w:tcPr>
+            <w:tcW w:w="0" w:type="auto"/>
+            <w:gridSpan w:val="3"/>
+            <w:tcBorders>
+              <w:top w:val="single" w:color="000000"/>
+              <w:left w:val="nil" w:color="000000"/>
+              <w:bottom w:val="nil" w:color="000000"/>
+              <w:right w:val="nil" w:color="000000"/>
+            </w:tcBorders>
+            <w:vAlign w:val="bottom"/>
+          </w:tcPr>
+          <w:p>
+            <w:pPr>
+              <w:spacing w:after="0"/>
+              <w:jc w:val="center"/>
+            </w:pPr>
+            <w:r>
+              <w:rPr>
+                <w:sz w:val="18"/>
+              </w:rPr>
+              <w:t xml:space="preserve">Portable</w:t>
+            </w:r>
+          </w:p>
+        </w:tc>
+        <w:tc>
+          <w:tcPr>
+            <w:tcW w:w="0" w:type="auto"/>
+            <w:tcBorders>
+              <w:top w:val="single" w:color="000000"/>
+              <w:left w:val="nil" w:color="000000"/>
+              <w:bottom w:val="nil" w:color="000000"/>
+              <w:right w:val="nil" w:color="000000"/>
+            </w:tcBorders>
+            <w:vAlign w:val="bottom"/>
+          </w:tcPr>
+          <w:p>
+            <w:pPr>
+              <w:spacing w:after="0"/>
+              <w:jc w:val="right"/>
+            </w:pPr>
+            <w:r>
+              <w:rPr>
+                <w:sz w:val="18"/>
+              </w:rPr>
+              <w:t xml:space="preserve">Superiority of air purification</w:t>
+            </w:r>
+          </w:p>
+        </w:tc>
+        <w:tc>
+          <w:tcPr>
+            <w:tcW w:w="0" w:type="auto"/>
+            <w:tcBorders>
+              <w:top w:val="single" w:color="000000"/>
+              <w:left w:val="nil" w:color="000000"/>
+              <w:bottom w:val="nil" w:color="000000"/>
+              <w:right w:val="nil" w:color="000000"/>
+            </w:tcBorders>
+            <w:vAlign w:val="bottom"/>
+          </w:tcPr>
+          <w:p>
+            <w:pPr>
+              <w:spacing w:after="0"/>
+              <w:jc w:val="right"/>
+            </w:pPr>
+            <w:r>
+              <w:rPr>
+                <w:sz w:val="18"/>
+              </w:rPr>
+              <w:t xml:space="preserve">Noninferiority (portable vs ceiling)</w:t>
+            </w:r>
+          </w:p>
+        </w:tc>
+      </w:tr>
+      <w:tr>
+        <w:tc>
+          <w:tcPr>
+            <w:tcW w:w="0" w:type="auto"/>
+            <w:tcBorders>
+              <w:top w:val="nil" w:color="000000"/>
+              <w:left w:val="nil" w:color="000000"/>
+              <w:bottom w:val="single" w:color="000000"/>
+              <w:right w:val="nil" w:color="000000"/>
+            </w:tcBorders>
+          </w:tcPr>
+          <w:p>
+            <w:pPr>
+              <w:spacing w:after="0"/>
+            </w:pPr>
+          </w:p>
+        </w:tc>
+        <w:tc>
+          <w:tcPr>
+            <w:tcW w:w="0" w:type="auto"/>
+            <w:tcBorders>
+              <w:top w:val="nil" w:color="000000"/>
+              <w:left w:val="nil" w:color="000000"/>
+              <w:bottom w:val="single" w:color="000000"/>
+              <w:right w:val="nil" w:color="000000"/>
+            </w:tcBorders>
+            <w:vAlign w:val="bottom"/>
+          </w:tcPr>
+          <w:p>
+            <w:pPr>
+              <w:spacing w:after="0"/>
+              <w:jc w:val="right"/>
+            </w:pPr>
+            <w:r>
+              <w:rPr>
+                <w:sz w:val="18"/>
+              </w:rPr>
+              <w:t xml:space="preserve">Mean</w:t>
+            </w:r>
+          </w:p>
+        </w:tc>
+        <w:tc>
+          <w:tcPr>
+            <w:tcW w:w="0" w:type="auto"/>
+            <w:tcBorders>
+              <w:top w:val="nil" w:color="000000"/>
+              <w:left w:val="nil" w:color="000000"/>
+              <w:bottom w:val="single" w:color="000000"/>
+              <w:right w:val="nil" w:color="000000"/>
+            </w:tcBorders>
+            <w:vAlign w:val="bottom"/>
+          </w:tcPr>
+          <w:p>
+            <w:pPr>
+              <w:spacing w:after="0"/>
+              <w:jc w:val="right"/>
+            </w:pPr>
+            <w:r>
+              <w:rPr>
+                <w:sz w:val="18"/>
+              </w:rPr>
+              <w:t xml:space="preserve">Mean</w:t>
+            </w:r>
+          </w:p>
+        </w:tc>
+        <w:tc>
+          <w:tcPr>
+            <w:tcW w:w="0" w:type="auto"/>
+            <w:tcBorders>
+              <w:top w:val="nil" w:color="000000"/>
+              <w:left w:val="nil" w:color="000000"/>
+              <w:bottom w:val="single" w:color="000000"/>
+              <w:right w:val="nil" w:color="000000"/>
+            </w:tcBorders>
+            <w:vAlign w:val="bottom"/>
+          </w:tcPr>
+          <w:p>
+            <w:pPr>
+              <w:spacing w:after="0"/>
+              <w:jc w:val="right"/>
+            </w:pPr>
+            <w:r>
+              <w:rPr>
+                <w:sz w:val="18"/>
+              </w:rPr>
+              <w:t xml:space="preserve">Mean</w:t>
+            </w:r>
+          </w:p>
+        </w:tc>
+        <w:tc>
+          <w:tcPr>
+            <w:tcW w:w="0" w:type="auto"/>
+            <w:tcBorders>
+              <w:top w:val="nil" w:color="000000"/>
+              <w:left w:val="nil" w:color="000000"/>
+              <w:bottom w:val="single" w:color="000000"/>
+              <w:right w:val="nil" w:color="000000"/>
+            </w:tcBorders>
+            <w:vAlign w:val="bottom"/>
+          </w:tcPr>
+          <w:p>
+            <w:pPr>
+              <w:spacing w:after="0"/>
+              <w:jc w:val="right"/>
+            </w:pPr>
+            <w:r>
+              <w:rPr>
+                <w:sz w:val="18"/>
+              </w:rPr>
+              <w:t xml:space="preserve">RR</w:t>
+            </w:r>
+          </w:p>
+        </w:tc>
+        <w:tc>
+          <w:tcPr>
+            <w:tcW w:w="0" w:type="auto"/>
+            <w:tcBorders>
+              <w:top w:val="nil" w:color="000000"/>
+              <w:left w:val="nil" w:color="000000"/>
+              <w:bottom w:val="single" w:color="000000"/>
+              <w:right w:val="nil" w:color="000000"/>
+            </w:tcBorders>
+            <w:vAlign w:val="bottom"/>
+          </w:tcPr>
+          <w:p>
+            <w:pPr>
+              <w:spacing w:after="0"/>
+              <w:jc w:val="right"/>
+            </w:pPr>
+            <w:r>
+              <w:rPr>
+                <w:sz w:val="18"/>
+              </w:rPr>
+              <w:t xml:space="preserve">[95%</w:t>
+            </w:r>
+          </w:p>
+        </w:tc>
+        <w:tc>
+          <w:tcPr>
+            <w:tcW w:w="0" w:type="auto"/>
+            <w:tcBorders>
+              <w:top w:val="nil" w:color="000000"/>
+              <w:left w:val="nil" w:color="000000"/>
+              <w:bottom w:val="single" w:color="000000"/>
+              <w:right w:val="nil" w:color="000000"/>
+            </w:tcBorders>
+            <w:vAlign w:val="bottom"/>
+          </w:tcPr>
+          <w:p>
+            <w:pPr>
+              <w:spacing w:after="0"/>
+              <w:jc w:val="right"/>
+            </w:pPr>
+            <w:r>
+              <w:rPr>
+                <w:sz w:val="18"/>
+              </w:rPr>
+              <w:t xml:space="preserve">CI]</w:t>
+            </w:r>
+          </w:p>
+        </w:tc>
+        <w:tc>
+          <w:tcPr>
+            <w:tcW w:w="0" w:type="auto"/>
+            <w:tcBorders>
+              <w:top w:val="nil" w:color="000000"/>
+              <w:left w:val="nil" w:color="000000"/>
+              <w:bottom w:val="single" w:color="000000"/>
+              <w:right w:val="nil" w:color="000000"/>
+            </w:tcBorders>
+            <w:vAlign w:val="bottom"/>
+          </w:tcPr>
+          <w:p>
+            <w:pPr>
+              <w:spacing w:after="0"/>
+              <w:jc w:val="right"/>
+            </w:pPr>
+            <w:r>
+              <w:rPr>
+                <w:sz w:val="18"/>
+              </w:rPr>
+              <w:t xml:space="preserve">RR</w:t>
+            </w:r>
+          </w:p>
+        </w:tc>
+        <w:tc>
+          <w:tcPr>
+            <w:tcW w:w="0" w:type="auto"/>
+            <w:tcBorders>
+              <w:top w:val="nil" w:color="000000"/>
+              <w:left w:val="nil" w:color="000000"/>
+              <w:bottom w:val="single" w:color="000000"/>
+              <w:right w:val="nil" w:color="000000"/>
+            </w:tcBorders>
+            <w:vAlign w:val="bottom"/>
+          </w:tcPr>
+          <w:p>
+            <w:pPr>
+              <w:spacing w:after="0"/>
+              <w:jc w:val="right"/>
+            </w:pPr>
+            <w:r>
+              <w:rPr>
+                <w:sz w:val="18"/>
+              </w:rPr>
+              <w:t xml:space="preserve">[95%</w:t>
+            </w:r>
+          </w:p>
+        </w:tc>
+        <w:tc>
+          <w:tcPr>
+            <w:tcW w:w="0" w:type="auto"/>
+            <w:tcBorders>
+              <w:top w:val="nil" w:color="000000"/>
+              <w:left w:val="nil" w:color="000000"/>
+              <w:bottom w:val="single" w:color="000000"/>
+              <w:right w:val="nil" w:color="000000"/>
+            </w:tcBorders>
+            <w:vAlign w:val="bottom"/>
+          </w:tcPr>
+          <w:p>
+            <w:pPr>
+              <w:spacing w:after="0"/>
+              <w:jc w:val="right"/>
+            </w:pPr>
+            <w:r>
+              <w:rPr>
+                <w:sz w:val="18"/>
+              </w:rPr>
+              <w:t xml:space="preserve">CI]</w:t>
+            </w:r>
+          </w:p>
+        </w:tc>
+        <w:tc>
+          <w:tcPr>
+            <w:tcW w:w="0" w:type="auto"/>
+            <w:tcBorders>
+              <w:top w:val="nil" w:color="000000"/>
+              <w:left w:val="nil" w:color="000000"/>
+              <w:bottom w:val="single" w:color="000000"/>
+              <w:right w:val="nil" w:color="000000"/>
+            </w:tcBorders>
+          </w:tcPr>
+          <w:p>
+            <w:pPr>
+              <w:spacing w:after="0"/>
+            </w:pPr>
+          </w:p>
+        </w:tc>
+        <w:tc>
+          <w:tcPr>
+            <w:tcW w:w="0" w:type="auto"/>
+            <w:tcBorders>
+              <w:top w:val="nil" w:color="000000"/>
+              <w:left w:val="nil" w:color="000000"/>
+              <w:bottom w:val="single" w:color="000000"/>
+              <w:right w:val="nil" w:color="000000"/>
+            </w:tcBorders>
+          </w:tcPr>
+          <w:p>
+            <w:pPr>
+              <w:spacing w:after="0"/>
+            </w:pPr>
+          </w:p>
+        </w:tc>
+      </w:tr>
+      <w:tr>
+        <w:tc>
+          <w:tcPr>
+            <w:tcW w:w="0" w:type="auto"/>
+            <w:tcBorders>
+              <w:top w:val="single" w:color="000000"/>
+              <w:left w:val="nil" w:color="000000"/>
+              <w:bottom w:val="nil" w:color="000000"/>
+              <w:right w:val="nil" w:color="000000"/>
+            </w:tcBorders>
+            <w:vAlign w:val="bottom"/>
+          </w:tcPr>
+          <w:p>
+            <w:pPr>
+              <w:spacing w:after="0"/>
+              <w:jc w:val="left"/>
+            </w:pPr>
+            <w:r>
+              <w:rPr>
+                <w:sz w:val="18"/>
+              </w:rPr>
+              <w:t xml:space="preserve">PM2.5</w:t>
+            </w:r>
+          </w:p>
+        </w:tc>
+        <w:tc>
+          <w:tcPr>
+            <w:tcW w:w="0" w:type="auto"/>
+            <w:tcBorders>
+              <w:top w:val="single" w:color="000000"/>
+              <w:left w:val="nil" w:color="000000"/>
+              <w:bottom w:val="nil" w:color="000000"/>
+              <w:right w:val="nil" w:color="000000"/>
+            </w:tcBorders>
+            <w:vAlign w:val="bottom"/>
+          </w:tcPr>
+          <w:p>
+            <w:pPr>
+              <w:spacing w:after="0"/>
+              <w:jc w:val="right"/>
+            </w:pPr>
+            <w:r>
+              <w:rPr>
+                <w:sz w:val="18"/>
+              </w:rPr>
+              <w:t xml:space="preserve">1.03</w:t>
+            </w:r>
+          </w:p>
+        </w:tc>
+        <w:tc>
+          <w:tcPr>
+            <w:tcW w:w="0" w:type="auto"/>
+            <w:tcBorders>
+              <w:top w:val="single" w:color="000000"/>
+              <w:left w:val="nil" w:color="000000"/>
+              <w:bottom w:val="nil" w:color="000000"/>
+              <w:right w:val="nil" w:color="000000"/>
+            </w:tcBorders>
+            <w:vAlign w:val="bottom"/>
+          </w:tcPr>
+          <w:p>
+            <w:pPr>
+              <w:spacing w:after="0"/>
+              <w:jc w:val="right"/>
+            </w:pPr>
+            <w:r>
+              <w:rPr>
+                <w:sz w:val="18"/>
+              </w:rPr>
+              <w:t xml:space="preserve">0.86</w:t>
+            </w:r>
+          </w:p>
+        </w:tc>
+        <w:tc>
+          <w:tcPr>
+            <w:tcW w:w="0" w:type="auto"/>
+            <w:tcBorders>
+              <w:top w:val="single" w:color="000000"/>
+              <w:left w:val="nil" w:color="000000"/>
+              <w:bottom w:val="nil" w:color="000000"/>
+              <w:right w:val="nil" w:color="000000"/>
+            </w:tcBorders>
+            <w:vAlign w:val="bottom"/>
+          </w:tcPr>
+          <w:p>
+            <w:pPr>
+              <w:spacing w:after="0"/>
+              <w:jc w:val="right"/>
+            </w:pPr>
+            <w:r>
+              <w:rPr>
+                <w:sz w:val="18"/>
+              </w:rPr>
+              <w:t xml:space="preserve">0.55</w:t>
+            </w:r>
+          </w:p>
+        </w:tc>
+        <w:tc>
+          <w:tcPr>
+            <w:tcW w:w="0" w:type="auto"/>
+            <w:tcBorders>
+              <w:top w:val="single" w:color="000000"/>
+              <w:left w:val="nil" w:color="000000"/>
+              <w:bottom w:val="nil" w:color="000000"/>
+              <w:right w:val="nil" w:color="000000"/>
+            </w:tcBorders>
+            <w:vAlign w:val="bottom"/>
+          </w:tcPr>
+          <w:p>
+            <w:pPr>
+              <w:spacing w:after="0"/>
+              <w:jc w:val="right"/>
+            </w:pPr>
+            <w:r>
+              <w:rPr>
+                <w:sz w:val="18"/>
+              </w:rPr>
+              <w:t xml:space="preserve">0.86</w:t>
+            </w:r>
+          </w:p>
+        </w:tc>
+        <w:tc>
+          <w:tcPr>
+            <w:tcW w:w="0" w:type="auto"/>
+            <w:tcBorders>
+              <w:top w:val="single" w:color="000000"/>
+              <w:left w:val="nil" w:color="000000"/>
+              <w:bottom w:val="nil" w:color="000000"/>
+              <w:right w:val="nil" w:color="000000"/>
+            </w:tcBorders>
+            <w:vAlign w:val="bottom"/>
+          </w:tcPr>
+          <w:p>
+            <w:pPr>
+              <w:spacing w:after="0"/>
+              <w:jc w:val="right"/>
+            </w:pPr>
+            <w:r>
+              <w:rPr>
+                <w:sz w:val="18"/>
+              </w:rPr>
+              <w:t xml:space="preserve">[0.64</w:t>
+            </w:r>
+          </w:p>
+        </w:tc>
+        <w:tc>
+          <w:tcPr>
+            <w:tcW w:w="0" w:type="auto"/>
+            <w:tcBorders>
+              <w:top w:val="single" w:color="000000"/>
+              <w:left w:val="nil" w:color="000000"/>
+              <w:bottom w:val="nil" w:color="000000"/>
+              <w:right w:val="nil" w:color="000000"/>
+            </w:tcBorders>
+            <w:vAlign w:val="bottom"/>
+          </w:tcPr>
+          <w:p>
+            <w:pPr>
+              <w:spacing w:after="0"/>
+              <w:jc w:val="right"/>
+            </w:pPr>
+            <w:r>
+              <w:rPr>
+                <w:sz w:val="18"/>
+              </w:rPr>
+              <w:t xml:space="preserve">1.14]</w:t>
+            </w:r>
+          </w:p>
+        </w:tc>
+        <w:tc>
+          <w:tcPr>
+            <w:tcW w:w="0" w:type="auto"/>
+            <w:tcBorders>
+              <w:top w:val="single" w:color="000000"/>
+              <w:left w:val="nil" w:color="000000"/>
+              <w:bottom w:val="nil" w:color="000000"/>
+              <w:right w:val="nil" w:color="000000"/>
+            </w:tcBorders>
+            <w:vAlign w:val="bottom"/>
+          </w:tcPr>
+          <w:p>
+            <w:pPr>
+              <w:spacing w:after="0"/>
+              <w:jc w:val="right"/>
+            </w:pPr>
+            <w:r>
+              <w:rPr>
+                <w:sz w:val="18"/>
+              </w:rPr>
+              <w:t xml:space="preserve">0.68</w:t>
+            </w:r>
+          </w:p>
+        </w:tc>
+        <w:tc>
+          <w:tcPr>
+            <w:tcW w:w="0" w:type="auto"/>
+            <w:tcBorders>
+              <w:top w:val="single" w:color="000000"/>
+              <w:left w:val="nil" w:color="000000"/>
+              <w:bottom w:val="nil" w:color="000000"/>
+              <w:right w:val="nil" w:color="000000"/>
+            </w:tcBorders>
+            <w:vAlign w:val="bottom"/>
+          </w:tcPr>
+          <w:p>
+            <w:pPr>
+              <w:spacing w:after="0"/>
+              <w:jc w:val="right"/>
+            </w:pPr>
+            <w:r>
+              <w:rPr>
+                <w:sz w:val="18"/>
+              </w:rPr>
+              <w:t xml:space="preserve">[0.56</w:t>
+            </w:r>
+          </w:p>
+        </w:tc>
+        <w:tc>
+          <w:tcPr>
+            <w:tcW w:w="0" w:type="auto"/>
+            <w:tcBorders>
+              <w:top w:val="single" w:color="000000"/>
+              <w:left w:val="nil" w:color="000000"/>
+              <w:bottom w:val="nil" w:color="000000"/>
+              <w:right w:val="nil" w:color="000000"/>
+            </w:tcBorders>
+            <w:vAlign w:val="bottom"/>
+          </w:tcPr>
+          <w:p>
+            <w:pPr>
+              <w:spacing w:after="0"/>
+              <w:jc w:val="right"/>
+            </w:pPr>
+            <w:r>
+              <w:rPr>
+                <w:sz w:val="18"/>
+              </w:rPr>
+              <w:t xml:space="preserve">0.83]</w:t>
+            </w:r>
+          </w:p>
+        </w:tc>
+        <w:tc>
+          <w:tcPr>
+            <w:tcW w:w="0" w:type="auto"/>
+            <w:tcBorders>
+              <w:top w:val="single" w:color="000000"/>
+              <w:left w:val="nil" w:color="000000"/>
+              <w:bottom w:val="nil" w:color="000000"/>
+              <w:right w:val="nil" w:color="000000"/>
+            </w:tcBorders>
+            <w:vAlign w:val="bottom"/>
+          </w:tcPr>
+          <w:p>
+            <w:pPr>
+              <w:spacing w:after="0"/>
+              <w:jc w:val="right"/>
+            </w:pPr>
+            <w:r>
+              <w:rPr>
+                <w:sz w:val="18"/>
+              </w:rPr>
+              <w:t xml:space="preserve">&lt;0.001</w:t>
+            </w:r>
+          </w:p>
+        </w:tc>
+        <w:tc>
+          <w:tcPr>
+            <w:tcW w:w="0" w:type="auto"/>
+            <w:tcBorders>
+              <w:top w:val="single" w:color="000000"/>
+              <w:left w:val="nil" w:color="000000"/>
+              <w:bottom w:val="nil" w:color="000000"/>
+              <w:right w:val="nil" w:color="000000"/>
+            </w:tcBorders>
+            <w:vAlign w:val="bottom"/>
+          </w:tcPr>
+          <w:p>
+            <w:pPr>
+              <w:spacing w:after="0"/>
+              <w:jc w:val="right"/>
+            </w:pPr>
+            <w:r>
+              <w:rPr>
+                <w:sz w:val="18"/>
+              </w:rPr>
+              <w:t xml:space="preserve">&lt;0.001</w:t>
+            </w:r>
+          </w:p>
+        </w:tc>
+      </w:tr>
+      <w:tr>
+        <w:tc>
+          <w:tcPr>
+            <w:tcW w:w="0" w:type="auto"/>
+            <w:tcBorders>
+              <w:top w:val="nil" w:color="000000"/>
+              <w:left w:val="nil" w:color="000000"/>
+              <w:bottom w:val="single" w:color="000000"/>
+              <w:right w:val="nil" w:color="000000"/>
+            </w:tcBorders>
+            <w:vAlign w:val="bottom"/>
+          </w:tcPr>
+          <w:p>
+            <w:pPr>
+              <w:spacing w:after="0"/>
+              <w:jc w:val="left"/>
+            </w:pPr>
+            <w:r>
+              <w:rPr>
+                <w:sz w:val="18"/>
+              </w:rPr>
+              <w:t xml:space="preserve">VOC</w:t>
+            </w:r>
+          </w:p>
+        </w:tc>
+        <w:tc>
+          <w:tcPr>
+            <w:tcW w:w="0" w:type="auto"/>
+            <w:tcBorders>
+              <w:top w:val="nil" w:color="000000"/>
+              <w:left w:val="nil" w:color="000000"/>
+              <w:bottom w:val="single" w:color="000000"/>
+              <w:right w:val="nil" w:color="000000"/>
+            </w:tcBorders>
+            <w:vAlign w:val="bottom"/>
+          </w:tcPr>
+          <w:p>
+            <w:pPr>
+              <w:spacing w:after="0"/>
+              <w:jc w:val="right"/>
+            </w:pPr>
+            <w:r>
+              <w:rPr>
+                <w:sz w:val="18"/>
+              </w:rPr>
+              <w:t xml:space="preserve">192.39</w:t>
+            </w:r>
+          </w:p>
+        </w:tc>
+        <w:tc>
+          <w:tcPr>
+            <w:tcW w:w="0" w:type="auto"/>
+            <w:tcBorders>
+              <w:top w:val="nil" w:color="000000"/>
+              <w:left w:val="nil" w:color="000000"/>
+              <w:bottom w:val="single" w:color="000000"/>
+              <w:right w:val="nil" w:color="000000"/>
+            </w:tcBorders>
+            <w:vAlign w:val="bottom"/>
+          </w:tcPr>
+          <w:p>
+            <w:pPr>
+              <w:spacing w:after="0"/>
+              <w:jc w:val="right"/>
+            </w:pPr>
+            <w:r>
+              <w:rPr>
+                <w:sz w:val="18"/>
+              </w:rPr>
+              <w:t xml:space="preserve">197.78</w:t>
+            </w:r>
+          </w:p>
+        </w:tc>
+        <w:tc>
+          <w:tcPr>
+            <w:tcW w:w="0" w:type="auto"/>
+            <w:tcBorders>
+              <w:top w:val="nil" w:color="000000"/>
+              <w:left w:val="nil" w:color="000000"/>
+              <w:bottom w:val="single" w:color="000000"/>
+              <w:right w:val="nil" w:color="000000"/>
+            </w:tcBorders>
+            <w:vAlign w:val="bottom"/>
+          </w:tcPr>
+          <w:p>
+            <w:pPr>
+              <w:spacing w:after="0"/>
+              <w:jc w:val="right"/>
+            </w:pPr>
+            <w:r>
+              <w:rPr>
+                <w:sz w:val="18"/>
+              </w:rPr>
+              <w:t xml:space="preserve">202.85</w:t>
+            </w:r>
+          </w:p>
+        </w:tc>
+        <w:tc>
+          <w:tcPr>
+            <w:tcW w:w="0" w:type="auto"/>
+            <w:tcBorders>
+              <w:top w:val="nil" w:color="000000"/>
+              <w:left w:val="nil" w:color="000000"/>
+              <w:bottom w:val="single" w:color="000000"/>
+              <w:right w:val="nil" w:color="000000"/>
+            </w:tcBorders>
+            <w:vAlign w:val="bottom"/>
+          </w:tcPr>
+          <w:p>
+            <w:pPr>
+              <w:spacing w:after="0"/>
+              <w:jc w:val="right"/>
+            </w:pPr>
+            <w:r>
+              <w:rPr>
+                <w:sz w:val="18"/>
+              </w:rPr>
+              <w:t xml:space="preserve">1.07</w:t>
+            </w:r>
+          </w:p>
+        </w:tc>
+        <w:tc>
+          <w:tcPr>
+            <w:tcW w:w="0" w:type="auto"/>
+            <w:tcBorders>
+              <w:top w:val="nil" w:color="000000"/>
+              <w:left w:val="nil" w:color="000000"/>
+              <w:bottom w:val="single" w:color="000000"/>
+              <w:right w:val="nil" w:color="000000"/>
+            </w:tcBorders>
+            <w:vAlign w:val="bottom"/>
+          </w:tcPr>
+          <w:p>
+            <w:pPr>
+              <w:spacing w:after="0"/>
+              <w:jc w:val="right"/>
+            </w:pPr>
+            <w:r>
+              <w:rPr>
+                <w:sz w:val="18"/>
+              </w:rPr>
+              <w:t xml:space="preserve">[0.99</w:t>
+            </w:r>
+          </w:p>
+        </w:tc>
+        <w:tc>
+          <w:tcPr>
+            <w:tcW w:w="0" w:type="auto"/>
+            <w:tcBorders>
+              <w:top w:val="nil" w:color="000000"/>
+              <w:left w:val="nil" w:color="000000"/>
+              <w:bottom w:val="single" w:color="000000"/>
+              <w:right w:val="nil" w:color="000000"/>
+            </w:tcBorders>
+            <w:vAlign w:val="bottom"/>
+          </w:tcPr>
+          <w:p>
+            <w:pPr>
+              <w:spacing w:after="0"/>
+              <w:jc w:val="right"/>
+            </w:pPr>
+            <w:r>
+              <w:rPr>
+                <w:sz w:val="18"/>
+              </w:rPr>
+              <w:t xml:space="preserve">1.15]</w:t>
+            </w:r>
+          </w:p>
+        </w:tc>
+        <w:tc>
+          <w:tcPr>
+            <w:tcW w:w="0" w:type="auto"/>
+            <w:tcBorders>
+              <w:top w:val="nil" w:color="000000"/>
+              <w:left w:val="nil" w:color="000000"/>
+              <w:bottom w:val="single" w:color="000000"/>
+              <w:right w:val="nil" w:color="000000"/>
+            </w:tcBorders>
+            <w:vAlign w:val="bottom"/>
+          </w:tcPr>
+          <w:p>
+            <w:pPr>
+              <w:spacing w:after="0"/>
+              <w:jc w:val="right"/>
+            </w:pPr>
+            <w:r>
+              <w:rPr>
+                <w:sz w:val="18"/>
+              </w:rPr>
+              <w:t xml:space="preserve">1.03</w:t>
+            </w:r>
+          </w:p>
+        </w:tc>
+        <w:tc>
+          <w:tcPr>
+            <w:tcW w:w="0" w:type="auto"/>
+            <w:tcBorders>
+              <w:top w:val="nil" w:color="000000"/>
+              <w:left w:val="nil" w:color="000000"/>
+              <w:bottom w:val="single" w:color="000000"/>
+              <w:right w:val="nil" w:color="000000"/>
+            </w:tcBorders>
+            <w:vAlign w:val="bottom"/>
+          </w:tcPr>
+          <w:p>
+            <w:pPr>
+              <w:spacing w:after="0"/>
+              <w:jc w:val="right"/>
+            </w:pPr>
+            <w:r>
+              <w:rPr>
+                <w:sz w:val="18"/>
+              </w:rPr>
+              <w:t xml:space="preserve">[0.90</w:t>
+            </w:r>
+          </w:p>
+        </w:tc>
+        <w:tc>
+          <w:tcPr>
+            <w:tcW w:w="0" w:type="auto"/>
+            <w:tcBorders>
+              <w:top w:val="nil" w:color="000000"/>
+              <w:left w:val="nil" w:color="000000"/>
+              <w:bottom w:val="single" w:color="000000"/>
+              <w:right w:val="nil" w:color="000000"/>
+            </w:tcBorders>
+            <w:vAlign w:val="bottom"/>
+          </w:tcPr>
+          <w:p>
+            <w:pPr>
+              <w:spacing w:after="0"/>
+              <w:jc w:val="right"/>
+            </w:pPr>
+            <w:r>
+              <w:rPr>
+                <w:sz w:val="18"/>
+              </w:rPr>
+              <w:t xml:space="preserve">1.18]</w:t>
+            </w:r>
+          </w:p>
+        </w:tc>
+        <w:tc>
+          <w:tcPr>
+            <w:tcW w:w="0" w:type="auto"/>
+            <w:tcBorders>
+              <w:top w:val="nil" w:color="000000"/>
+              <w:left w:val="nil" w:color="000000"/>
+              <w:bottom w:val="single" w:color="000000"/>
+              <w:right w:val="nil" w:color="000000"/>
+            </w:tcBorders>
+            <w:vAlign w:val="bottom"/>
+          </w:tcPr>
+          <w:p>
+            <w:pPr>
+              <w:spacing w:after="0"/>
+              <w:jc w:val="right"/>
+            </w:pPr>
+            <w:r>
+              <w:rPr>
+                <w:sz w:val="18"/>
+              </w:rPr>
+              <w:t xml:space="preserve">0.118</w:t>
+            </w:r>
+          </w:p>
+        </w:tc>
+        <w:tc>
+          <w:tcPr>
+            <w:tcW w:w="0" w:type="auto"/>
+            <w:tcBorders>
+              <w:top w:val="nil" w:color="000000"/>
+              <w:left w:val="nil" w:color="000000"/>
+              <w:bottom w:val="single" w:color="000000"/>
+              <w:right w:val="nil" w:color="000000"/>
+            </w:tcBorders>
+            <w:vAlign w:val="bottom"/>
+          </w:tcPr>
+          <w:p>
+            <w:pPr>
+              <w:spacing w:after="0"/>
+              <w:jc w:val="right"/>
+            </w:pPr>
+            <w:r>
+              <w:rPr>
+                <w:sz w:val="18"/>
+              </w:rPr>
+              <w:t xml:space="preserve">&lt;0.001</w:t>
+            </w:r>
+          </w:p>
+        </w:tc>
+      </w:tr>
+      <w:tr>
+        <w:tc>
+          <w:tcPr>
+            <w:gridSpan w:val="12"/>
+            <w:tcBorders>
+              <w:top w:val="single" w:color="000000"/>
+              <w:left w:val="nil" w:color="000000"/>
+              <w:bottom w:val="nil" w:color="000000"/>
+              <w:right w:val="nil" w:color="000000"/>
+            </w:tcBorders>
+          </w:tcPr>
+          <w:p>
+            <w:pPr>
+              <w:spacing w:after="0"/>
+            </w:pPr>
+            <w:r>
+              <w:rPr>
+                <w:i w:val="true"/>
+                <w:sz w:val="18"/>
+              </w:rPr>
+              <w:t xml:space="preserve">Sample means are unadjusted and do no account for the crossover design. Rate ratios (RRs) are adjusted for the crossover design, sensor type, first-order autocorrelation, and clustering within classroom. The estimation sample was restricted to exclude measurements made when air purifiers were not running as planned. RR &lt; 1 disfavors the reference (no air purification).</w:t>
             </w:r>
           </w:p>
         </w:tc>

</xml_diff>

<commit_message>
Bring report up to date
</commit_message>
<xml_diff>
--- a/products/report.docx
+++ b/products/report.docx
@@ -1,6 +1,6 @@
 
 <file path=word/document.xml><?xml version="1.0" encoding="utf-8"?>
-<w:document xmlns:w="http://schemas.openxmlformats.org/wordprocessingml/2006/main" xmlns:w15="http://schemas.microsoft.com/office/word/2012/wordml" xmlns:w14="http://schemas.microsoft.com/office/word/2010/wordml" xmlns:r="http://schemas.openxmlformats.org/officeDocument/2006/relationships" xmlns:m="http://schemas.openxmlformats.org/officeDocument/2006/math" xmlns:wp="http://schemas.openxmlformats.org/drawingml/2006/wordprocessingDrawing" xmlns:a="http://schemas.openxmlformats.org/drawingml/2006/main" xmlns:wp14="http://schemas.microsoft.com/office/word/2010/wordprocessingDrawing" xmlns:mc="http://schemas.openxmlformats.org/markup-compatibility/2006" xmlns:a14="http://schemas.microsoft.com/office/drawing/2010/main" xmlns:sl="http://schemas.openxmlformats.org/schemaLibrary/2006/main" xmlns:wne="http://schemas.microsoft.com/office/word/2006/wordml" xmlns:c="http://schemas.openxmlformats.org/drawingml/2006/chart" xmlns:cdr="http://schemas.openxmlformats.org/drawingml/2006/chartDrawing" xmlns:c14="http://schemas.microsoft.com/office/drawing/2007/8/2/chart" xmlns:dgm="http://schemas.openxmlformats.org/drawingml/2006/diagram" xmlns:pic="http://schemas.openxmlformats.org/drawingml/2006/picture" xmlns:xdr="http://schemas.openxmlformats.org/drawingml/2006/spreadsheetDrawing" xmlns:dsp="http://schemas.microsoft.com/office/drawing/2008/diagram" xmlns:xvml="urn:schemas-microsoft-com:office:excel" xmlns:o="urn:schemas-microsoft-com:office:office" xmlns:v="urn:schemas-microsoft-com:vml" xmlns:w10="urn:schemas-microsoft-com:office:word" xmlns:pvml="urn:schemas-microsoft-com:office:powerpoint" xmlns:cppr="http://schemas.microsoft.com/office/2006/coverPageProps" xmlns:odx="http://opendope.org/xpaths" xmlns:odc="http://opendope.org/conditions" xmlns:odq="http://opendope.org/questions" xmlns:oda="http://opendope.org/answers" xmlns:odi="http://opendope.org/components" xmlns:odgm="http://opendope.org/SmartArt/DataHierarchy" xmlns:b="http://schemas.openxmlformats.org/officeDocument/2006/bibliography" xmlns:msink="http://schemas.microsoft.com/ink/2010/main" xmlns:cdr14="http://schemas.microsoft.com/office/drawing/2010/chartDrawing" xmlns:c15="http://schemas.microsoft.com/office/drawing/2012/chart" xmlns:cs="http://schemas.microsoft.com/office/drawing/2012/chartStyle" xmlns:ns38="http://www.w3.org/1998/Math/MathML" xmlns:ns39="http://www.w3.org/2003/InkML" xmlns:a13cmd="http://schemas.microsoft.com/office/drawing/2013/main/command" xmlns:cx="http://schemas.microsoft.com/office/drawing/2014/chartex" xmlns:c16="http://schemas.microsoft.com/office/drawing/2014/chart" xmlns:dgm1611="http://schemas.microsoft.com/office/drawing/2016/11/diagram" xmlns:c173="http://schemas.microsoft.com/office/drawing/2017/03/chart" xmlns:am3d="http://schemas.microsoft.com/office/drawing/2017/model3d" xmlns:an18="http://schemas.microsoft.com/office/drawing/2018/animation" xmlns:anam3d="http://schemas.microsoft.com/office/drawing/2018/animation/model3d" xmlns:iact="http://schemas.microsoft.com/office/powerpoint/2014/inkAction" xmlns:thm15="http://schemas.microsoft.com/office/thememl/2012/main" xmlns:wps="http://schemas.microsoft.com/office/word/2010/wordprocessingShape" xmlns:wpc="http://schemas.microsoft.com/office/word/2010/wordprocessingCanvas" xmlns:wpg="http://schemas.microsoft.com/office/word/2010/wordprocessingGroup" xmlns:w16se="http://schemas.microsoft.com/office/word/2015/wordml/symex" xmlns:w16cid="http://schemas.microsoft.com/office/word/2016/wordml/cid" xmlns:wetp="http://schemas.microsoft.com/office/webextensions/taskpanes/2010/11" xmlns:we="http://schemas.microsoft.com/office/webextensions/webextension/2010/11" xmlns:comp="http://schemas.openxmlformats.org/drawingml/2006/compatibility" xmlns:lc="http://schemas.openxmlformats.org/drawingml/2006/lockedCanvas" xmlns:dgm14="http://schemas.microsoft.com/office/drawing/2010/diagram" xmlns:a15="http://schemas.microsoft.com/office/drawing/2012/main" xmlns:pic14="http://schemas.microsoft.com/office/drawing/2010/picture" xmlns:c16ac="http://schemas.microsoft.com/office/drawing/2014/chart/ac" xmlns:a16="http://schemas.microsoft.com/office/drawing/2014/main" xmlns:a1611="http://schemas.microsoft.com/office/drawing/2016/11/main" xmlns:dgm1612="http://schemas.microsoft.com/office/drawing/2016/12/diagram" xmlns:a16svg="http://schemas.microsoft.com/office/drawing/2016/SVG/main" xmlns:adec="http://schemas.microsoft.com/office/drawing/2017/decorative" xmlns:a18hc="http://schemas.microsoft.com/office/drawing/2018/hyperlinkcolor" xmlns:wp15="http://schemas.microsoft.com/office/word/2012/wordprocessingDrawing">
+<w:document xmlns:w="http://schemas.openxmlformats.org/wordprocessingml/2006/main" xmlns:w14="http://schemas.microsoft.com/office/word/2010/wordml" xmlns:r="http://schemas.openxmlformats.org/officeDocument/2006/relationships" xmlns:wp="http://schemas.openxmlformats.org/drawingml/2006/wordprocessingDrawing" xmlns:a="http://schemas.openxmlformats.org/drawingml/2006/main" xmlns:wp14="http://schemas.microsoft.com/office/word/2010/wordprocessingDrawing" xmlns:m="http://schemas.openxmlformats.org/officeDocument/2006/math" xmlns:w15="http://schemas.microsoft.com/office/word/2012/wordml" xmlns:mc="http://schemas.openxmlformats.org/markup-compatibility/2006" xmlns:a14="http://schemas.microsoft.com/office/drawing/2010/main" xmlns:sl="http://schemas.openxmlformats.org/schemaLibrary/2006/main" xmlns:wne="http://schemas.microsoft.com/office/word/2006/wordml" xmlns:c="http://schemas.openxmlformats.org/drawingml/2006/chart" xmlns:cdr="http://schemas.openxmlformats.org/drawingml/2006/chartDrawing" xmlns:c14="http://schemas.microsoft.com/office/drawing/2007/8/2/chart" xmlns:dgm="http://schemas.openxmlformats.org/drawingml/2006/diagram" xmlns:pic="http://schemas.openxmlformats.org/drawingml/2006/picture" xmlns:xdr="http://schemas.openxmlformats.org/drawingml/2006/spreadsheetDrawing" xmlns:dsp="http://schemas.microsoft.com/office/drawing/2008/diagram" xmlns:xvml="urn:schemas-microsoft-com:office:excel" xmlns:o="urn:schemas-microsoft-com:office:office" xmlns:v="urn:schemas-microsoft-com:vml" xmlns:w10="urn:schemas-microsoft-com:office:word" xmlns:pvml="urn:schemas-microsoft-com:office:powerpoint" xmlns:cppr="http://schemas.microsoft.com/office/2006/coverPageProps" xmlns:odx="http://opendope.org/xpaths" xmlns:odc="http://opendope.org/conditions" xmlns:odq="http://opendope.org/questions" xmlns:oda="http://opendope.org/answers" xmlns:odi="http://opendope.org/components" xmlns:odgm="http://opendope.org/SmartArt/DataHierarchy" xmlns:b="http://schemas.openxmlformats.org/officeDocument/2006/bibliography" xmlns:msink="http://schemas.microsoft.com/ink/2010/main" xmlns:cdr14="http://schemas.microsoft.com/office/drawing/2010/chartDrawing" xmlns:c15="http://schemas.microsoft.com/office/drawing/2012/chart" xmlns:cs="http://schemas.microsoft.com/office/drawing/2012/chartStyle" xmlns:ns38="http://www.w3.org/1998/Math/MathML" xmlns:ns39="http://www.w3.org/2003/InkML" xmlns:a13cmd="http://schemas.microsoft.com/office/drawing/2013/main/command" xmlns:cx="http://schemas.microsoft.com/office/drawing/2014/chartex" xmlns:c16="http://schemas.microsoft.com/office/drawing/2014/chart" xmlns:dgm1611="http://schemas.microsoft.com/office/drawing/2016/11/diagram" xmlns:c173="http://schemas.microsoft.com/office/drawing/2017/03/chart" xmlns:am3d="http://schemas.microsoft.com/office/drawing/2017/model3d" xmlns:an18="http://schemas.microsoft.com/office/drawing/2018/animation" xmlns:anam3d="http://schemas.microsoft.com/office/drawing/2018/animation/model3d" xmlns:iact="http://schemas.microsoft.com/office/powerpoint/2014/inkAction" xmlns:thm15="http://schemas.microsoft.com/office/thememl/2012/main" xmlns:wps="http://schemas.microsoft.com/office/word/2010/wordprocessingShape" xmlns:wpc="http://schemas.microsoft.com/office/word/2010/wordprocessingCanvas" xmlns:wpg="http://schemas.microsoft.com/office/word/2010/wordprocessingGroup" xmlns:w16se="http://schemas.microsoft.com/office/word/2015/wordml/symex" xmlns:w16cid="http://schemas.microsoft.com/office/word/2016/wordml/cid" xmlns:wetp="http://schemas.microsoft.com/office/webextensions/taskpanes/2010/11" xmlns:we="http://schemas.microsoft.com/office/webextensions/webextension/2010/11" xmlns:comp="http://schemas.openxmlformats.org/drawingml/2006/compatibility" xmlns:lc="http://schemas.openxmlformats.org/drawingml/2006/lockedCanvas" xmlns:dgm14="http://schemas.microsoft.com/office/drawing/2010/diagram" xmlns:a15="http://schemas.microsoft.com/office/drawing/2012/main" xmlns:pic14="http://schemas.microsoft.com/office/drawing/2010/picture" xmlns:c16ac="http://schemas.microsoft.com/office/drawing/2014/chart/ac" xmlns:a16="http://schemas.microsoft.com/office/drawing/2014/main" xmlns:a1611="http://schemas.microsoft.com/office/drawing/2016/11/main" xmlns:dgm1612="http://schemas.microsoft.com/office/drawing/2016/12/diagram" xmlns:a16svg="http://schemas.microsoft.com/office/drawing/2016/SVG/main" xmlns:adec="http://schemas.microsoft.com/office/drawing/2017/decorative" xmlns:a18hc="http://schemas.microsoft.com/office/drawing/2018/hyperlinkcolor" xmlns:wp15="http://schemas.microsoft.com/office/word/2012/wordprocessingDrawing">
   <w:body>
     <w:p>
       <w:pPr>
@@ -30,7 +30,7 @@
         <w:t xml:space="preserve">(</w:t>
       </w:r>
       <w:r>
-        <w:t xml:space="preserve">26 Aug 2024</w:t>
+        <w:t xml:space="preserve">12 Sep 2024</w:t>
       </w:r>
       <w:r>
         <w:t xml:space="preserve">)</w:t>
@@ -47,7 +47,7 @@
         <w:t xml:space="preserve">Generated using git revision: </w:t>
       </w:r>
       <w:r>
-        <w:t xml:space="preserve">1ba5e7f</w:t>
+        <w:t xml:space="preserve">dc28f0e</w:t>
       </w:r>
     </w:p>
     <w:p>
@@ -3286,7 +3286,7 @@
 </file>
 
 <file path=word/styles.xml><?xml version="1.0" encoding="utf-8"?>
-<w:styles xmlns:w="http://schemas.openxmlformats.org/wordprocessingml/2006/main" xmlns:w15="http://schemas.microsoft.com/office/word/2012/wordml" xmlns:w14="http://schemas.microsoft.com/office/word/2010/wordml" xmlns:r="http://schemas.openxmlformats.org/officeDocument/2006/relationships" xmlns:m="http://schemas.openxmlformats.org/officeDocument/2006/math" xmlns:wp="http://schemas.openxmlformats.org/drawingml/2006/wordprocessingDrawing" xmlns:a="http://schemas.openxmlformats.org/drawingml/2006/main" xmlns:wp14="http://schemas.microsoft.com/office/word/2010/wordprocessingDrawing" xmlns:mc="http://schemas.openxmlformats.org/markup-compatibility/2006" xmlns:a14="http://schemas.microsoft.com/office/drawing/2010/main" xmlns:sl="http://schemas.openxmlformats.org/schemaLibrary/2006/main" xmlns:wne="http://schemas.microsoft.com/office/word/2006/wordml" xmlns:c="http://schemas.openxmlformats.org/drawingml/2006/chart" xmlns:cdr="http://schemas.openxmlformats.org/drawingml/2006/chartDrawing" xmlns:c14="http://schemas.microsoft.com/office/drawing/2007/8/2/chart" xmlns:dgm="http://schemas.openxmlformats.org/drawingml/2006/diagram" xmlns:pic="http://schemas.openxmlformats.org/drawingml/2006/picture" xmlns:xdr="http://schemas.openxmlformats.org/drawingml/2006/spreadsheetDrawing" xmlns:dsp="http://schemas.microsoft.com/office/drawing/2008/diagram" xmlns:xvml="urn:schemas-microsoft-com:office:excel" xmlns:o="urn:schemas-microsoft-com:office:office" xmlns:v="urn:schemas-microsoft-com:vml" xmlns:w10="urn:schemas-microsoft-com:office:word" xmlns:pvml="urn:schemas-microsoft-com:office:powerpoint" xmlns:cppr="http://schemas.microsoft.com/office/2006/coverPageProps" xmlns:odx="http://opendope.org/xpaths" xmlns:odc="http://opendope.org/conditions" xmlns:odq="http://opendope.org/questions" xmlns:oda="http://opendope.org/answers" xmlns:odi="http://opendope.org/components" xmlns:odgm="http://opendope.org/SmartArt/DataHierarchy" xmlns:b="http://schemas.openxmlformats.org/officeDocument/2006/bibliography" xmlns:msink="http://schemas.microsoft.com/ink/2010/main" xmlns:cdr14="http://schemas.microsoft.com/office/drawing/2010/chartDrawing" xmlns:c15="http://schemas.microsoft.com/office/drawing/2012/chart" xmlns:cs="http://schemas.microsoft.com/office/drawing/2012/chartStyle" xmlns:ns38="http://www.w3.org/1998/Math/MathML" xmlns:ns39="http://www.w3.org/2003/InkML" xmlns:a13cmd="http://schemas.microsoft.com/office/drawing/2013/main/command" xmlns:cx="http://schemas.microsoft.com/office/drawing/2014/chartex" xmlns:c16="http://schemas.microsoft.com/office/drawing/2014/chart" xmlns:dgm1611="http://schemas.microsoft.com/office/drawing/2016/11/diagram" xmlns:c173="http://schemas.microsoft.com/office/drawing/2017/03/chart" xmlns:am3d="http://schemas.microsoft.com/office/drawing/2017/model3d" xmlns:an18="http://schemas.microsoft.com/office/drawing/2018/animation" xmlns:anam3d="http://schemas.microsoft.com/office/drawing/2018/animation/model3d" xmlns:iact="http://schemas.microsoft.com/office/powerpoint/2014/inkAction" xmlns:thm15="http://schemas.microsoft.com/office/thememl/2012/main" xmlns:wps="http://schemas.microsoft.com/office/word/2010/wordprocessingShape" xmlns:wpc="http://schemas.microsoft.com/office/word/2010/wordprocessingCanvas" xmlns:wpg="http://schemas.microsoft.com/office/word/2010/wordprocessingGroup" xmlns:w16se="http://schemas.microsoft.com/office/word/2015/wordml/symex" xmlns:w16cid="http://schemas.microsoft.com/office/word/2016/wordml/cid" xmlns:wetp="http://schemas.microsoft.com/office/webextensions/taskpanes/2010/11" xmlns:we="http://schemas.microsoft.com/office/webextensions/webextension/2010/11" xmlns:comp="http://schemas.openxmlformats.org/drawingml/2006/compatibility" xmlns:lc="http://schemas.openxmlformats.org/drawingml/2006/lockedCanvas" xmlns:dgm14="http://schemas.microsoft.com/office/drawing/2010/diagram" xmlns:a15="http://schemas.microsoft.com/office/drawing/2012/main" xmlns:pic14="http://schemas.microsoft.com/office/drawing/2010/picture" xmlns:c16ac="http://schemas.microsoft.com/office/drawing/2014/chart/ac" xmlns:a16="http://schemas.microsoft.com/office/drawing/2014/main" xmlns:a1611="http://schemas.microsoft.com/office/drawing/2016/11/main" xmlns:dgm1612="http://schemas.microsoft.com/office/drawing/2016/12/diagram" xmlns:a16svg="http://schemas.microsoft.com/office/drawing/2016/SVG/main" xmlns:adec="http://schemas.microsoft.com/office/drawing/2017/decorative" xmlns:a18hc="http://schemas.microsoft.com/office/drawing/2018/hyperlinkcolor" xmlns:wp15="http://schemas.microsoft.com/office/word/2012/wordprocessingDrawing">
+<w:styles xmlns:w="http://schemas.openxmlformats.org/wordprocessingml/2006/main" xmlns:w14="http://schemas.microsoft.com/office/word/2010/wordml" xmlns:r="http://schemas.openxmlformats.org/officeDocument/2006/relationships" xmlns:wp="http://schemas.openxmlformats.org/drawingml/2006/wordprocessingDrawing" xmlns:a="http://schemas.openxmlformats.org/drawingml/2006/main" xmlns:wp14="http://schemas.microsoft.com/office/word/2010/wordprocessingDrawing" xmlns:m="http://schemas.openxmlformats.org/officeDocument/2006/math" xmlns:w15="http://schemas.microsoft.com/office/word/2012/wordml" xmlns:mc="http://schemas.openxmlformats.org/markup-compatibility/2006" xmlns:a14="http://schemas.microsoft.com/office/drawing/2010/main" xmlns:sl="http://schemas.openxmlformats.org/schemaLibrary/2006/main" xmlns:wne="http://schemas.microsoft.com/office/word/2006/wordml" xmlns:c="http://schemas.openxmlformats.org/drawingml/2006/chart" xmlns:cdr="http://schemas.openxmlformats.org/drawingml/2006/chartDrawing" xmlns:c14="http://schemas.microsoft.com/office/drawing/2007/8/2/chart" xmlns:dgm="http://schemas.openxmlformats.org/drawingml/2006/diagram" xmlns:pic="http://schemas.openxmlformats.org/drawingml/2006/picture" xmlns:xdr="http://schemas.openxmlformats.org/drawingml/2006/spreadsheetDrawing" xmlns:dsp="http://schemas.microsoft.com/office/drawing/2008/diagram" xmlns:xvml="urn:schemas-microsoft-com:office:excel" xmlns:o="urn:schemas-microsoft-com:office:office" xmlns:v="urn:schemas-microsoft-com:vml" xmlns:w10="urn:schemas-microsoft-com:office:word" xmlns:pvml="urn:schemas-microsoft-com:office:powerpoint" xmlns:cppr="http://schemas.microsoft.com/office/2006/coverPageProps" xmlns:odx="http://opendope.org/xpaths" xmlns:odc="http://opendope.org/conditions" xmlns:odq="http://opendope.org/questions" xmlns:oda="http://opendope.org/answers" xmlns:odi="http://opendope.org/components" xmlns:odgm="http://opendope.org/SmartArt/DataHierarchy" xmlns:b="http://schemas.openxmlformats.org/officeDocument/2006/bibliography" xmlns:msink="http://schemas.microsoft.com/ink/2010/main" xmlns:cdr14="http://schemas.microsoft.com/office/drawing/2010/chartDrawing" xmlns:c15="http://schemas.microsoft.com/office/drawing/2012/chart" xmlns:cs="http://schemas.microsoft.com/office/drawing/2012/chartStyle" xmlns:ns38="http://www.w3.org/1998/Math/MathML" xmlns:ns39="http://www.w3.org/2003/InkML" xmlns:a13cmd="http://schemas.microsoft.com/office/drawing/2013/main/command" xmlns:cx="http://schemas.microsoft.com/office/drawing/2014/chartex" xmlns:c16="http://schemas.microsoft.com/office/drawing/2014/chart" xmlns:dgm1611="http://schemas.microsoft.com/office/drawing/2016/11/diagram" xmlns:c173="http://schemas.microsoft.com/office/drawing/2017/03/chart" xmlns:am3d="http://schemas.microsoft.com/office/drawing/2017/model3d" xmlns:an18="http://schemas.microsoft.com/office/drawing/2018/animation" xmlns:anam3d="http://schemas.microsoft.com/office/drawing/2018/animation/model3d" xmlns:iact="http://schemas.microsoft.com/office/powerpoint/2014/inkAction" xmlns:thm15="http://schemas.microsoft.com/office/thememl/2012/main" xmlns:wps="http://schemas.microsoft.com/office/word/2010/wordprocessingShape" xmlns:wpc="http://schemas.microsoft.com/office/word/2010/wordprocessingCanvas" xmlns:wpg="http://schemas.microsoft.com/office/word/2010/wordprocessingGroup" xmlns:w16se="http://schemas.microsoft.com/office/word/2015/wordml/symex" xmlns:w16cid="http://schemas.microsoft.com/office/word/2016/wordml/cid" xmlns:wetp="http://schemas.microsoft.com/office/webextensions/taskpanes/2010/11" xmlns:we="http://schemas.microsoft.com/office/webextensions/webextension/2010/11" xmlns:comp="http://schemas.openxmlformats.org/drawingml/2006/compatibility" xmlns:lc="http://schemas.openxmlformats.org/drawingml/2006/lockedCanvas" xmlns:dgm14="http://schemas.microsoft.com/office/drawing/2010/diagram" xmlns:a15="http://schemas.microsoft.com/office/drawing/2012/main" xmlns:pic14="http://schemas.microsoft.com/office/drawing/2010/picture" xmlns:c16ac="http://schemas.microsoft.com/office/drawing/2014/chart/ac" xmlns:a16="http://schemas.microsoft.com/office/drawing/2014/main" xmlns:a1611="http://schemas.microsoft.com/office/drawing/2016/11/main" xmlns:dgm1612="http://schemas.microsoft.com/office/drawing/2016/12/diagram" xmlns:a16svg="http://schemas.microsoft.com/office/drawing/2016/SVG/main" xmlns:adec="http://schemas.microsoft.com/office/drawing/2017/decorative" xmlns:a18hc="http://schemas.microsoft.com/office/drawing/2018/hyperlinkcolor" xmlns:wp15="http://schemas.microsoft.com/office/word/2012/wordprocessingDrawing">
   <w:docDefaults>
     <w:rPrDefault>
       <w:rPr>

</xml_diff>

<commit_message>
Anonymize data and add it to the repository (#8)
In addition:

* Do not need add-on packages

* Do not need to generate figures

* Anonymize class name

* Do not ignore the processed data file in data/raw

* Use processed data if available

* No figures to make

* Bring report up to date
</commit_message>
<xml_diff>
--- a/products/report.docx
+++ b/products/report.docx
@@ -1,6 +1,6 @@
 
 <file path=word/document.xml><?xml version="1.0" encoding="utf-8"?>
-<w:document xmlns:w="http://schemas.openxmlformats.org/wordprocessingml/2006/main" xmlns:w15="http://schemas.microsoft.com/office/word/2012/wordml" xmlns:w14="http://schemas.microsoft.com/office/word/2010/wordml" xmlns:r="http://schemas.openxmlformats.org/officeDocument/2006/relationships" xmlns:m="http://schemas.openxmlformats.org/officeDocument/2006/math" xmlns:wp="http://schemas.openxmlformats.org/drawingml/2006/wordprocessingDrawing" xmlns:a="http://schemas.openxmlformats.org/drawingml/2006/main" xmlns:wp14="http://schemas.microsoft.com/office/word/2010/wordprocessingDrawing" xmlns:mc="http://schemas.openxmlformats.org/markup-compatibility/2006" xmlns:a14="http://schemas.microsoft.com/office/drawing/2010/main" xmlns:sl="http://schemas.openxmlformats.org/schemaLibrary/2006/main" xmlns:wne="http://schemas.microsoft.com/office/word/2006/wordml" xmlns:c="http://schemas.openxmlformats.org/drawingml/2006/chart" xmlns:cdr="http://schemas.openxmlformats.org/drawingml/2006/chartDrawing" xmlns:c14="http://schemas.microsoft.com/office/drawing/2007/8/2/chart" xmlns:dgm="http://schemas.openxmlformats.org/drawingml/2006/diagram" xmlns:pic="http://schemas.openxmlformats.org/drawingml/2006/picture" xmlns:xdr="http://schemas.openxmlformats.org/drawingml/2006/spreadsheetDrawing" xmlns:dsp="http://schemas.microsoft.com/office/drawing/2008/diagram" xmlns:xvml="urn:schemas-microsoft-com:office:excel" xmlns:o="urn:schemas-microsoft-com:office:office" xmlns:v="urn:schemas-microsoft-com:vml" xmlns:w10="urn:schemas-microsoft-com:office:word" xmlns:pvml="urn:schemas-microsoft-com:office:powerpoint" xmlns:cppr="http://schemas.microsoft.com/office/2006/coverPageProps" xmlns:odx="http://opendope.org/xpaths" xmlns:odc="http://opendope.org/conditions" xmlns:odq="http://opendope.org/questions" xmlns:oda="http://opendope.org/answers" xmlns:odi="http://opendope.org/components" xmlns:odgm="http://opendope.org/SmartArt/DataHierarchy" xmlns:b="http://schemas.openxmlformats.org/officeDocument/2006/bibliography" xmlns:msink="http://schemas.microsoft.com/ink/2010/main" xmlns:cdr14="http://schemas.microsoft.com/office/drawing/2010/chartDrawing" xmlns:c15="http://schemas.microsoft.com/office/drawing/2012/chart" xmlns:cs="http://schemas.microsoft.com/office/drawing/2012/chartStyle" xmlns:ns38="http://www.w3.org/1998/Math/MathML" xmlns:ns39="http://www.w3.org/2003/InkML" xmlns:a13cmd="http://schemas.microsoft.com/office/drawing/2013/main/command" xmlns:cx="http://schemas.microsoft.com/office/drawing/2014/chartex" xmlns:c16="http://schemas.microsoft.com/office/drawing/2014/chart" xmlns:dgm1611="http://schemas.microsoft.com/office/drawing/2016/11/diagram" xmlns:c173="http://schemas.microsoft.com/office/drawing/2017/03/chart" xmlns:am3d="http://schemas.microsoft.com/office/drawing/2017/model3d" xmlns:an18="http://schemas.microsoft.com/office/drawing/2018/animation" xmlns:anam3d="http://schemas.microsoft.com/office/drawing/2018/animation/model3d" xmlns:iact="http://schemas.microsoft.com/office/powerpoint/2014/inkAction" xmlns:thm15="http://schemas.microsoft.com/office/thememl/2012/main" xmlns:wps="http://schemas.microsoft.com/office/word/2010/wordprocessingShape" xmlns:wpc="http://schemas.microsoft.com/office/word/2010/wordprocessingCanvas" xmlns:wpg="http://schemas.microsoft.com/office/word/2010/wordprocessingGroup" xmlns:w16se="http://schemas.microsoft.com/office/word/2015/wordml/symex" xmlns:w16cid="http://schemas.microsoft.com/office/word/2016/wordml/cid" xmlns:wetp="http://schemas.microsoft.com/office/webextensions/taskpanes/2010/11" xmlns:we="http://schemas.microsoft.com/office/webextensions/webextension/2010/11" xmlns:comp="http://schemas.openxmlformats.org/drawingml/2006/compatibility" xmlns:lc="http://schemas.openxmlformats.org/drawingml/2006/lockedCanvas" xmlns:dgm14="http://schemas.microsoft.com/office/drawing/2010/diagram" xmlns:a15="http://schemas.microsoft.com/office/drawing/2012/main" xmlns:pic14="http://schemas.microsoft.com/office/drawing/2010/picture" xmlns:c16ac="http://schemas.microsoft.com/office/drawing/2014/chart/ac" xmlns:a16="http://schemas.microsoft.com/office/drawing/2014/main" xmlns:a1611="http://schemas.microsoft.com/office/drawing/2016/11/main" xmlns:dgm1612="http://schemas.microsoft.com/office/drawing/2016/12/diagram" xmlns:a16svg="http://schemas.microsoft.com/office/drawing/2016/SVG/main" xmlns:adec="http://schemas.microsoft.com/office/drawing/2017/decorative" xmlns:a18hc="http://schemas.microsoft.com/office/drawing/2018/hyperlinkcolor" xmlns:wp15="http://schemas.microsoft.com/office/word/2012/wordprocessingDrawing">
+<w:document xmlns:w="http://schemas.openxmlformats.org/wordprocessingml/2006/main" xmlns:w14="http://schemas.microsoft.com/office/word/2010/wordml" xmlns:r="http://schemas.openxmlformats.org/officeDocument/2006/relationships" xmlns:wp="http://schemas.openxmlformats.org/drawingml/2006/wordprocessingDrawing" xmlns:a="http://schemas.openxmlformats.org/drawingml/2006/main" xmlns:wp14="http://schemas.microsoft.com/office/word/2010/wordprocessingDrawing" xmlns:m="http://schemas.openxmlformats.org/officeDocument/2006/math" xmlns:w15="http://schemas.microsoft.com/office/word/2012/wordml" xmlns:mc="http://schemas.openxmlformats.org/markup-compatibility/2006" xmlns:a14="http://schemas.microsoft.com/office/drawing/2010/main" xmlns:sl="http://schemas.openxmlformats.org/schemaLibrary/2006/main" xmlns:wne="http://schemas.microsoft.com/office/word/2006/wordml" xmlns:c="http://schemas.openxmlformats.org/drawingml/2006/chart" xmlns:cdr="http://schemas.openxmlformats.org/drawingml/2006/chartDrawing" xmlns:c14="http://schemas.microsoft.com/office/drawing/2007/8/2/chart" xmlns:dgm="http://schemas.openxmlformats.org/drawingml/2006/diagram" xmlns:pic="http://schemas.openxmlformats.org/drawingml/2006/picture" xmlns:xdr="http://schemas.openxmlformats.org/drawingml/2006/spreadsheetDrawing" xmlns:dsp="http://schemas.microsoft.com/office/drawing/2008/diagram" xmlns:xvml="urn:schemas-microsoft-com:office:excel" xmlns:o="urn:schemas-microsoft-com:office:office" xmlns:v="urn:schemas-microsoft-com:vml" xmlns:w10="urn:schemas-microsoft-com:office:word" xmlns:pvml="urn:schemas-microsoft-com:office:powerpoint" xmlns:cppr="http://schemas.microsoft.com/office/2006/coverPageProps" xmlns:odx="http://opendope.org/xpaths" xmlns:odc="http://opendope.org/conditions" xmlns:odq="http://opendope.org/questions" xmlns:oda="http://opendope.org/answers" xmlns:odi="http://opendope.org/components" xmlns:odgm="http://opendope.org/SmartArt/DataHierarchy" xmlns:b="http://schemas.openxmlformats.org/officeDocument/2006/bibliography" xmlns:msink="http://schemas.microsoft.com/ink/2010/main" xmlns:cdr14="http://schemas.microsoft.com/office/drawing/2010/chartDrawing" xmlns:c15="http://schemas.microsoft.com/office/drawing/2012/chart" xmlns:cs="http://schemas.microsoft.com/office/drawing/2012/chartStyle" xmlns:ns38="http://www.w3.org/1998/Math/MathML" xmlns:ns39="http://www.w3.org/2003/InkML" xmlns:a13cmd="http://schemas.microsoft.com/office/drawing/2013/main/command" xmlns:cx="http://schemas.microsoft.com/office/drawing/2014/chartex" xmlns:c16="http://schemas.microsoft.com/office/drawing/2014/chart" xmlns:dgm1611="http://schemas.microsoft.com/office/drawing/2016/11/diagram" xmlns:c173="http://schemas.microsoft.com/office/drawing/2017/03/chart" xmlns:am3d="http://schemas.microsoft.com/office/drawing/2017/model3d" xmlns:an18="http://schemas.microsoft.com/office/drawing/2018/animation" xmlns:anam3d="http://schemas.microsoft.com/office/drawing/2018/animation/model3d" xmlns:iact="http://schemas.microsoft.com/office/powerpoint/2014/inkAction" xmlns:thm15="http://schemas.microsoft.com/office/thememl/2012/main" xmlns:wps="http://schemas.microsoft.com/office/word/2010/wordprocessingShape" xmlns:wpc="http://schemas.microsoft.com/office/word/2010/wordprocessingCanvas" xmlns:wpg="http://schemas.microsoft.com/office/word/2010/wordprocessingGroup" xmlns:w16se="http://schemas.microsoft.com/office/word/2015/wordml/symex" xmlns:w16cid="http://schemas.microsoft.com/office/word/2016/wordml/cid" xmlns:wetp="http://schemas.microsoft.com/office/webextensions/taskpanes/2010/11" xmlns:we="http://schemas.microsoft.com/office/webextensions/webextension/2010/11" xmlns:comp="http://schemas.openxmlformats.org/drawingml/2006/compatibility" xmlns:lc="http://schemas.openxmlformats.org/drawingml/2006/lockedCanvas" xmlns:dgm14="http://schemas.microsoft.com/office/drawing/2010/diagram" xmlns:a15="http://schemas.microsoft.com/office/drawing/2012/main" xmlns:pic14="http://schemas.microsoft.com/office/drawing/2010/picture" xmlns:c16ac="http://schemas.microsoft.com/office/drawing/2014/chart/ac" xmlns:a16="http://schemas.microsoft.com/office/drawing/2014/main" xmlns:a1611="http://schemas.microsoft.com/office/drawing/2016/11/main" xmlns:dgm1612="http://schemas.microsoft.com/office/drawing/2016/12/diagram" xmlns:a16svg="http://schemas.microsoft.com/office/drawing/2016/SVG/main" xmlns:adec="http://schemas.microsoft.com/office/drawing/2017/decorative" xmlns:a18hc="http://schemas.microsoft.com/office/drawing/2018/hyperlinkcolor" xmlns:wp15="http://schemas.microsoft.com/office/word/2012/wordprocessingDrawing">
   <w:body>
     <w:p>
       <w:pPr>
@@ -30,7 +30,7 @@
         <w:t xml:space="preserve">(</w:t>
       </w:r>
       <w:r>
-        <w:t xml:space="preserve">26 Aug 2024</w:t>
+        <w:t xml:space="preserve">12 Sep 2024</w:t>
       </w:r>
       <w:r>
         <w:t xml:space="preserve">)</w:t>
@@ -47,7 +47,7 @@
         <w:t xml:space="preserve">Generated using git revision: </w:t>
       </w:r>
       <w:r>
-        <w:t xml:space="preserve">1ba5e7f</w:t>
+        <w:t xml:space="preserve">dc28f0e</w:t>
       </w:r>
     </w:p>
     <w:p>
@@ -3286,7 +3286,7 @@
 </file>
 
 <file path=word/styles.xml><?xml version="1.0" encoding="utf-8"?>
-<w:styles xmlns:w="http://schemas.openxmlformats.org/wordprocessingml/2006/main" xmlns:w15="http://schemas.microsoft.com/office/word/2012/wordml" xmlns:w14="http://schemas.microsoft.com/office/word/2010/wordml" xmlns:r="http://schemas.openxmlformats.org/officeDocument/2006/relationships" xmlns:m="http://schemas.openxmlformats.org/officeDocument/2006/math" xmlns:wp="http://schemas.openxmlformats.org/drawingml/2006/wordprocessingDrawing" xmlns:a="http://schemas.openxmlformats.org/drawingml/2006/main" xmlns:wp14="http://schemas.microsoft.com/office/word/2010/wordprocessingDrawing" xmlns:mc="http://schemas.openxmlformats.org/markup-compatibility/2006" xmlns:a14="http://schemas.microsoft.com/office/drawing/2010/main" xmlns:sl="http://schemas.openxmlformats.org/schemaLibrary/2006/main" xmlns:wne="http://schemas.microsoft.com/office/word/2006/wordml" xmlns:c="http://schemas.openxmlformats.org/drawingml/2006/chart" xmlns:cdr="http://schemas.openxmlformats.org/drawingml/2006/chartDrawing" xmlns:c14="http://schemas.microsoft.com/office/drawing/2007/8/2/chart" xmlns:dgm="http://schemas.openxmlformats.org/drawingml/2006/diagram" xmlns:pic="http://schemas.openxmlformats.org/drawingml/2006/picture" xmlns:xdr="http://schemas.openxmlformats.org/drawingml/2006/spreadsheetDrawing" xmlns:dsp="http://schemas.microsoft.com/office/drawing/2008/diagram" xmlns:xvml="urn:schemas-microsoft-com:office:excel" xmlns:o="urn:schemas-microsoft-com:office:office" xmlns:v="urn:schemas-microsoft-com:vml" xmlns:w10="urn:schemas-microsoft-com:office:word" xmlns:pvml="urn:schemas-microsoft-com:office:powerpoint" xmlns:cppr="http://schemas.microsoft.com/office/2006/coverPageProps" xmlns:odx="http://opendope.org/xpaths" xmlns:odc="http://opendope.org/conditions" xmlns:odq="http://opendope.org/questions" xmlns:oda="http://opendope.org/answers" xmlns:odi="http://opendope.org/components" xmlns:odgm="http://opendope.org/SmartArt/DataHierarchy" xmlns:b="http://schemas.openxmlformats.org/officeDocument/2006/bibliography" xmlns:msink="http://schemas.microsoft.com/ink/2010/main" xmlns:cdr14="http://schemas.microsoft.com/office/drawing/2010/chartDrawing" xmlns:c15="http://schemas.microsoft.com/office/drawing/2012/chart" xmlns:cs="http://schemas.microsoft.com/office/drawing/2012/chartStyle" xmlns:ns38="http://www.w3.org/1998/Math/MathML" xmlns:ns39="http://www.w3.org/2003/InkML" xmlns:a13cmd="http://schemas.microsoft.com/office/drawing/2013/main/command" xmlns:cx="http://schemas.microsoft.com/office/drawing/2014/chartex" xmlns:c16="http://schemas.microsoft.com/office/drawing/2014/chart" xmlns:dgm1611="http://schemas.microsoft.com/office/drawing/2016/11/diagram" xmlns:c173="http://schemas.microsoft.com/office/drawing/2017/03/chart" xmlns:am3d="http://schemas.microsoft.com/office/drawing/2017/model3d" xmlns:an18="http://schemas.microsoft.com/office/drawing/2018/animation" xmlns:anam3d="http://schemas.microsoft.com/office/drawing/2018/animation/model3d" xmlns:iact="http://schemas.microsoft.com/office/powerpoint/2014/inkAction" xmlns:thm15="http://schemas.microsoft.com/office/thememl/2012/main" xmlns:wps="http://schemas.microsoft.com/office/word/2010/wordprocessingShape" xmlns:wpc="http://schemas.microsoft.com/office/word/2010/wordprocessingCanvas" xmlns:wpg="http://schemas.microsoft.com/office/word/2010/wordprocessingGroup" xmlns:w16se="http://schemas.microsoft.com/office/word/2015/wordml/symex" xmlns:w16cid="http://schemas.microsoft.com/office/word/2016/wordml/cid" xmlns:wetp="http://schemas.microsoft.com/office/webextensions/taskpanes/2010/11" xmlns:we="http://schemas.microsoft.com/office/webextensions/webextension/2010/11" xmlns:comp="http://schemas.openxmlformats.org/drawingml/2006/compatibility" xmlns:lc="http://schemas.openxmlformats.org/drawingml/2006/lockedCanvas" xmlns:dgm14="http://schemas.microsoft.com/office/drawing/2010/diagram" xmlns:a15="http://schemas.microsoft.com/office/drawing/2012/main" xmlns:pic14="http://schemas.microsoft.com/office/drawing/2010/picture" xmlns:c16ac="http://schemas.microsoft.com/office/drawing/2014/chart/ac" xmlns:a16="http://schemas.microsoft.com/office/drawing/2014/main" xmlns:a1611="http://schemas.microsoft.com/office/drawing/2016/11/main" xmlns:dgm1612="http://schemas.microsoft.com/office/drawing/2016/12/diagram" xmlns:a16svg="http://schemas.microsoft.com/office/drawing/2016/SVG/main" xmlns:adec="http://schemas.microsoft.com/office/drawing/2017/decorative" xmlns:a18hc="http://schemas.microsoft.com/office/drawing/2018/hyperlinkcolor" xmlns:wp15="http://schemas.microsoft.com/office/word/2012/wordprocessingDrawing">
+<w:styles xmlns:w="http://schemas.openxmlformats.org/wordprocessingml/2006/main" xmlns:w14="http://schemas.microsoft.com/office/word/2010/wordml" xmlns:r="http://schemas.openxmlformats.org/officeDocument/2006/relationships" xmlns:wp="http://schemas.openxmlformats.org/drawingml/2006/wordprocessingDrawing" xmlns:a="http://schemas.openxmlformats.org/drawingml/2006/main" xmlns:wp14="http://schemas.microsoft.com/office/word/2010/wordprocessingDrawing" xmlns:m="http://schemas.openxmlformats.org/officeDocument/2006/math" xmlns:w15="http://schemas.microsoft.com/office/word/2012/wordml" xmlns:mc="http://schemas.openxmlformats.org/markup-compatibility/2006" xmlns:a14="http://schemas.microsoft.com/office/drawing/2010/main" xmlns:sl="http://schemas.openxmlformats.org/schemaLibrary/2006/main" xmlns:wne="http://schemas.microsoft.com/office/word/2006/wordml" xmlns:c="http://schemas.openxmlformats.org/drawingml/2006/chart" xmlns:cdr="http://schemas.openxmlformats.org/drawingml/2006/chartDrawing" xmlns:c14="http://schemas.microsoft.com/office/drawing/2007/8/2/chart" xmlns:dgm="http://schemas.openxmlformats.org/drawingml/2006/diagram" xmlns:pic="http://schemas.openxmlformats.org/drawingml/2006/picture" xmlns:xdr="http://schemas.openxmlformats.org/drawingml/2006/spreadsheetDrawing" xmlns:dsp="http://schemas.microsoft.com/office/drawing/2008/diagram" xmlns:xvml="urn:schemas-microsoft-com:office:excel" xmlns:o="urn:schemas-microsoft-com:office:office" xmlns:v="urn:schemas-microsoft-com:vml" xmlns:w10="urn:schemas-microsoft-com:office:word" xmlns:pvml="urn:schemas-microsoft-com:office:powerpoint" xmlns:cppr="http://schemas.microsoft.com/office/2006/coverPageProps" xmlns:odx="http://opendope.org/xpaths" xmlns:odc="http://opendope.org/conditions" xmlns:odq="http://opendope.org/questions" xmlns:oda="http://opendope.org/answers" xmlns:odi="http://opendope.org/components" xmlns:odgm="http://opendope.org/SmartArt/DataHierarchy" xmlns:b="http://schemas.openxmlformats.org/officeDocument/2006/bibliography" xmlns:msink="http://schemas.microsoft.com/ink/2010/main" xmlns:cdr14="http://schemas.microsoft.com/office/drawing/2010/chartDrawing" xmlns:c15="http://schemas.microsoft.com/office/drawing/2012/chart" xmlns:cs="http://schemas.microsoft.com/office/drawing/2012/chartStyle" xmlns:ns38="http://www.w3.org/1998/Math/MathML" xmlns:ns39="http://www.w3.org/2003/InkML" xmlns:a13cmd="http://schemas.microsoft.com/office/drawing/2013/main/command" xmlns:cx="http://schemas.microsoft.com/office/drawing/2014/chartex" xmlns:c16="http://schemas.microsoft.com/office/drawing/2014/chart" xmlns:dgm1611="http://schemas.microsoft.com/office/drawing/2016/11/diagram" xmlns:c173="http://schemas.microsoft.com/office/drawing/2017/03/chart" xmlns:am3d="http://schemas.microsoft.com/office/drawing/2017/model3d" xmlns:an18="http://schemas.microsoft.com/office/drawing/2018/animation" xmlns:anam3d="http://schemas.microsoft.com/office/drawing/2018/animation/model3d" xmlns:iact="http://schemas.microsoft.com/office/powerpoint/2014/inkAction" xmlns:thm15="http://schemas.microsoft.com/office/thememl/2012/main" xmlns:wps="http://schemas.microsoft.com/office/word/2010/wordprocessingShape" xmlns:wpc="http://schemas.microsoft.com/office/word/2010/wordprocessingCanvas" xmlns:wpg="http://schemas.microsoft.com/office/word/2010/wordprocessingGroup" xmlns:w16se="http://schemas.microsoft.com/office/word/2015/wordml/symex" xmlns:w16cid="http://schemas.microsoft.com/office/word/2016/wordml/cid" xmlns:wetp="http://schemas.microsoft.com/office/webextensions/taskpanes/2010/11" xmlns:we="http://schemas.microsoft.com/office/webextensions/webextension/2010/11" xmlns:comp="http://schemas.openxmlformats.org/drawingml/2006/compatibility" xmlns:lc="http://schemas.openxmlformats.org/drawingml/2006/lockedCanvas" xmlns:dgm14="http://schemas.microsoft.com/office/drawing/2010/diagram" xmlns:a15="http://schemas.microsoft.com/office/drawing/2012/main" xmlns:pic14="http://schemas.microsoft.com/office/drawing/2010/picture" xmlns:c16ac="http://schemas.microsoft.com/office/drawing/2014/chart/ac" xmlns:a16="http://schemas.microsoft.com/office/drawing/2014/main" xmlns:a1611="http://schemas.microsoft.com/office/drawing/2016/11/main" xmlns:dgm1612="http://schemas.microsoft.com/office/drawing/2016/12/diagram" xmlns:a16svg="http://schemas.microsoft.com/office/drawing/2016/SVG/main" xmlns:adec="http://schemas.microsoft.com/office/drawing/2017/decorative" xmlns:a18hc="http://schemas.microsoft.com/office/drawing/2018/hyperlinkcolor" xmlns:wp15="http://schemas.microsoft.com/office/word/2012/wordprocessingDrawing">
   <w:docDefaults>
     <w:rPrDefault>
       <w:rPr>

</xml_diff>